<commit_message>
Update Plan de acción_equipo_7.docx
</commit_message>
<xml_diff>
--- a/Plan_de_Accion/Plan de acción_equipo_7.docx
+++ b/Plan_de_Accion/Plan de acción_equipo_7.docx
@@ -1,33 +1,23 @@
 
 <file path=word/document.xml><?xml version="1.0" encoding="utf-8"?>
-<w:document xmlns:wpc="http://schemas.microsoft.com/office/word/2010/wordprocessingCanvas" xmlns:mc="http://schemas.openxmlformats.org/markup-compatibility/2006" xmlns:o="urn:schemas-microsoft-com:office:office" xmlns:r="http://schemas.openxmlformats.org/officeDocument/2006/relationships" xmlns:m="http://schemas.openxmlformats.org/officeDocument/2006/math" xmlns:v="urn:schemas-microsoft-com:vml" xmlns:wp14="http://schemas.microsoft.com/office/word/2010/wordprocessingDrawing" xmlns:wp="http://schemas.openxmlformats.org/drawingml/2006/wordprocessingDrawing" xmlns:w="http://schemas.openxmlformats.org/wordprocessingml/2006/main" xmlns:w14="http://schemas.microsoft.com/office/word/2010/wordml" xmlns:w10="urn:schemas-microsoft-com:office:word" xmlns:w15="http://schemas.microsoft.com/office/word/2012/wordml" xmlns:wpg="http://schemas.microsoft.com/office/word/2010/wordprocessingGroup" xmlns:wpi="http://schemas.microsoft.com/office/word/2010/wordprocessingInk" xmlns:wne="http://schemas.microsoft.com/office/word/2006/wordml" xmlns:wps="http://schemas.microsoft.com/office/word/2010/wordprocessingShape" xmlns:wpsCustomData="http://www.wps.cn/officeDocument/2013/wpsCustomData" mc:Ignorable="w14 w15 wp14">
+<w:document xmlns:wpc="http://schemas.microsoft.com/office/word/2010/wordprocessingCanvas" xmlns:cx="http://schemas.microsoft.com/office/drawing/2014/chartex" xmlns:cx1="http://schemas.microsoft.com/office/drawing/2015/9/8/chartex" xmlns:cx2="http://schemas.microsoft.com/office/drawing/2015/10/21/chartex" xmlns:cx3="http://schemas.microsoft.com/office/drawing/2016/5/9/chartex" xmlns:cx4="http://schemas.microsoft.com/office/drawing/2016/5/10/chartex" xmlns:cx5="http://schemas.microsoft.com/office/drawing/2016/5/11/chartex" xmlns:cx6="http://schemas.microsoft.com/office/drawing/2016/5/12/chartex" xmlns:cx7="http://schemas.microsoft.com/office/drawing/2016/5/13/chartex" xmlns:cx8="http://schemas.microsoft.com/office/drawing/2016/5/14/chartex" xmlns:mc="http://schemas.openxmlformats.org/markup-compatibility/2006" xmlns:aink="http://schemas.microsoft.com/office/drawing/2016/ink" xmlns:am3d="http://schemas.microsoft.com/office/drawing/2017/model3d" xmlns:o="urn:schemas-microsoft-com:office:office" xmlns:oel="http://schemas.microsoft.com/office/2019/extlst" xmlns:r="http://schemas.openxmlformats.org/officeDocument/2006/relationships" xmlns:m="http://schemas.openxmlformats.org/officeDocument/2006/math" xmlns:v="urn:schemas-microsoft-com:vml" xmlns:wp14="http://schemas.microsoft.com/office/word/2010/wordprocessingDrawing" xmlns:wp="http://schemas.openxmlformats.org/drawingml/2006/wordprocessingDrawing" xmlns:w10="urn:schemas-microsoft-com:office:word" xmlns:w="http://schemas.openxmlformats.org/wordprocessingml/2006/main" xmlns:w14="http://schemas.microsoft.com/office/word/2010/wordml" xmlns:w15="http://schemas.microsoft.com/office/word/2012/wordml" xmlns:w16cex="http://schemas.microsoft.com/office/word/2018/wordml/cex" xmlns:w16cid="http://schemas.microsoft.com/office/word/2016/wordml/cid" xmlns:w16="http://schemas.microsoft.com/office/word/2018/wordml" xmlns:w16sdtdh="http://schemas.microsoft.com/office/word/2020/wordml/sdtdatahash" xmlns:w16se="http://schemas.microsoft.com/office/word/2015/wordml/symex" xmlns:wpg="http://schemas.microsoft.com/office/word/2010/wordprocessingGroup" xmlns:wpi="http://schemas.microsoft.com/office/word/2010/wordprocessingInk" xmlns:wne="http://schemas.microsoft.com/office/word/2006/wordml" xmlns:wps="http://schemas.microsoft.com/office/word/2010/wordprocessingShape" mc:Ignorable="w14 w15 w16se w16cid w16 w16cex w16sdtdh wp14">
   <w:body>
     <w:tbl>
       <w:tblPr>
-        <w:tblStyle w:val="12"/>
         <w:tblW w:w="9604" w:type="dxa"/>
         <w:jc w:val="center"/>
         <w:tblLayout w:type="fixed"/>
         <w:tblCellMar>
-          <w:top w:w="0" w:type="dxa"/>
           <w:left w:w="10" w:type="dxa"/>
-          <w:bottom w:w="0" w:type="dxa"/>
           <w:right w:w="10" w:type="dxa"/>
         </w:tblCellMar>
+        <w:tblLook w:val="04A0" w:firstRow="1" w:lastRow="0" w:firstColumn="1" w:lastColumn="0" w:noHBand="0" w:noVBand="1"/>
       </w:tblPr>
       <w:tblGrid>
         <w:gridCol w:w="2713"/>
         <w:gridCol w:w="6891"/>
       </w:tblGrid>
       <w:tr>
-        <w:tblPrEx>
-          <w:tblCellMar>
-            <w:top w:w="0" w:type="dxa"/>
-            <w:left w:w="10" w:type="dxa"/>
-            <w:bottom w:w="0" w:type="dxa"/>
-            <w:right w:w="10" w:type="dxa"/>
-          </w:tblCellMar>
-        </w:tblPrEx>
         <w:trPr>
           <w:jc w:val="center"/>
         </w:trPr>
@@ -45,7 +35,7 @@
           </w:tcPr>
           <w:p>
             <w:pPr>
-              <w:pStyle w:val="33"/>
+              <w:pStyle w:val="TableContents"/>
               <w:jc w:val="center"/>
               <w:rPr>
                 <w:b/>
@@ -59,16 +49,8 @@
         </w:tc>
       </w:tr>
       <w:tr>
-        <w:tblPrEx>
-          <w:tblCellMar>
-            <w:top w:w="0" w:type="dxa"/>
-            <w:left w:w="10" w:type="dxa"/>
-            <w:bottom w:w="0" w:type="dxa"/>
-            <w:right w:w="10" w:type="dxa"/>
-          </w:tblCellMar>
-        </w:tblPrEx>
         <w:trPr>
-          <w:trHeight w:val="62" w:hRule="atLeast"/>
+          <w:trHeight w:val="62"/>
           <w:jc w:val="center"/>
         </w:trPr>
         <w:tc>
@@ -76,9 +58,9 @@
             <w:tcW w:w="9604" w:type="dxa"/>
             <w:gridSpan w:val="2"/>
             <w:tcBorders>
-              <w:top w:val="single" w:color="000000" w:sz="2" w:space="0"/>
-              <w:left w:val="single" w:color="000000" w:sz="2" w:space="0"/>
-              <w:right w:val="single" w:color="000000" w:sz="2" w:space="0"/>
+              <w:top w:val="single" w:sz="2" w:space="0" w:color="000000"/>
+              <w:left w:val="single" w:sz="2" w:space="0" w:color="000000"/>
+              <w:right w:val="single" w:sz="2" w:space="0" w:color="000000"/>
             </w:tcBorders>
             <w:shd w:val="clear" w:color="auto" w:fill="auto"/>
             <w:tcMar>
@@ -90,7 +72,7 @@
           </w:tcPr>
           <w:p>
             <w:pPr>
-              <w:pStyle w:val="33"/>
+              <w:pStyle w:val="TableContents"/>
               <w:jc w:val="right"/>
               <w:rPr>
                 <w:b/>
@@ -102,23 +84,15 @@
         </w:tc>
       </w:tr>
       <w:tr>
-        <w:tblPrEx>
-          <w:tblCellMar>
-            <w:top w:w="0" w:type="dxa"/>
-            <w:left w:w="10" w:type="dxa"/>
-            <w:bottom w:w="0" w:type="dxa"/>
-            <w:right w:w="10" w:type="dxa"/>
-          </w:tblCellMar>
-        </w:tblPrEx>
         <w:trPr>
-          <w:trHeight w:val="62" w:hRule="atLeast"/>
+          <w:trHeight w:val="62"/>
           <w:jc w:val="center"/>
         </w:trPr>
         <w:tc>
           <w:tcPr>
             <w:tcW w:w="2713" w:type="dxa"/>
             <w:tcBorders>
-              <w:left w:val="single" w:color="000000" w:sz="2" w:space="0"/>
+              <w:left w:val="single" w:sz="2" w:space="0" w:color="000000"/>
             </w:tcBorders>
             <w:shd w:val="clear" w:color="auto" w:fill="auto"/>
             <w:tcMar>
@@ -130,7 +104,7 @@
           </w:tcPr>
           <w:p>
             <w:pPr>
-              <w:pStyle w:val="33"/>
+              <w:pStyle w:val="TableContents"/>
               <w:jc w:val="right"/>
               <w:rPr>
                 <w:b/>
@@ -152,7 +126,7 @@
           <w:tcPr>
             <w:tcW w:w="6891" w:type="dxa"/>
             <w:tcBorders>
-              <w:right w:val="single" w:color="000000" w:sz="2" w:space="0"/>
+              <w:right w:val="single" w:sz="2" w:space="0" w:color="000000"/>
             </w:tcBorders>
             <w:shd w:val="clear" w:color="auto" w:fill="auto"/>
             <w:tcMar>
@@ -164,29 +138,29 @@
           </w:tcPr>
           <w:p>
             <w:pPr>
-              <w:pStyle w:val="33"/>
-              <w:rPr>
-                <w:color w:val="000000"/>
-              </w:rPr>
-            </w:pPr>
-            <w:r>
-              <w:rPr>
-                <w:color w:val="000000"/>
-              </w:rPr>
-              <w:t>Código IoT</w:t>
-            </w:r>
+              <w:pStyle w:val="TableContents"/>
+              <w:rPr>
+                <w:color w:val="000000"/>
+              </w:rPr>
+            </w:pPr>
+            <w:r>
+              <w:rPr>
+                <w:color w:val="000000"/>
+              </w:rPr>
+              <w:t xml:space="preserve">Código </w:t>
+            </w:r>
+            <w:proofErr w:type="spellStart"/>
+            <w:r>
+              <w:rPr>
+                <w:color w:val="000000"/>
+              </w:rPr>
+              <w:t>IoT</w:t>
+            </w:r>
+            <w:proofErr w:type="spellEnd"/>
           </w:p>
         </w:tc>
       </w:tr>
       <w:tr>
-        <w:tblPrEx>
-          <w:tblCellMar>
-            <w:top w:w="0" w:type="dxa"/>
-            <w:left w:w="10" w:type="dxa"/>
-            <w:bottom w:w="0" w:type="dxa"/>
-            <w:right w:w="10" w:type="dxa"/>
-          </w:tblCellMar>
-        </w:tblPrEx>
         <w:trPr>
           <w:jc w:val="center"/>
         </w:trPr>
@@ -194,7 +168,7 @@
           <w:tcPr>
             <w:tcW w:w="2713" w:type="dxa"/>
             <w:tcBorders>
-              <w:left w:val="single" w:color="000000" w:sz="2" w:space="0"/>
+              <w:left w:val="single" w:sz="2" w:space="0" w:color="000000"/>
             </w:tcBorders>
             <w:shd w:val="clear" w:color="auto" w:fill="auto"/>
             <w:tcMar>
@@ -206,7 +180,7 @@
           </w:tcPr>
           <w:p>
             <w:pPr>
-              <w:pStyle w:val="33"/>
+              <w:pStyle w:val="TableContents"/>
               <w:jc w:val="right"/>
               <w:rPr>
                 <w:b/>
@@ -220,7 +194,7 @@
           <w:tcPr>
             <w:tcW w:w="6891" w:type="dxa"/>
             <w:tcBorders>
-              <w:right w:val="single" w:color="000000" w:sz="2" w:space="0"/>
+              <w:right w:val="single" w:sz="2" w:space="0" w:color="000000"/>
             </w:tcBorders>
             <w:shd w:val="clear" w:color="auto" w:fill="auto"/>
             <w:tcMar>
@@ -232,7 +206,7 @@
           </w:tcPr>
           <w:p>
             <w:pPr>
-              <w:pStyle w:val="33"/>
+              <w:pStyle w:val="TableContents"/>
               <w:rPr>
                 <w:color w:val="000000"/>
               </w:rPr>
@@ -241,14 +215,6 @@
         </w:tc>
       </w:tr>
       <w:tr>
-        <w:tblPrEx>
-          <w:tblCellMar>
-            <w:top w:w="0" w:type="dxa"/>
-            <w:left w:w="10" w:type="dxa"/>
-            <w:bottom w:w="0" w:type="dxa"/>
-            <w:right w:w="10" w:type="dxa"/>
-          </w:tblCellMar>
-        </w:tblPrEx>
         <w:trPr>
           <w:jc w:val="center"/>
         </w:trPr>
@@ -256,7 +222,7 @@
           <w:tcPr>
             <w:tcW w:w="2713" w:type="dxa"/>
             <w:tcBorders>
-              <w:left w:val="single" w:color="000000" w:sz="2" w:space="0"/>
+              <w:left w:val="single" w:sz="2" w:space="0" w:color="000000"/>
             </w:tcBorders>
             <w:shd w:val="clear" w:color="auto" w:fill="auto"/>
             <w:tcMar>
@@ -268,7 +234,7 @@
           </w:tcPr>
           <w:p>
             <w:pPr>
-              <w:pStyle w:val="33"/>
+              <w:pStyle w:val="TableContents"/>
               <w:jc w:val="right"/>
               <w:rPr>
                 <w:b/>
@@ -290,7 +256,7 @@
           <w:tcPr>
             <w:tcW w:w="6891" w:type="dxa"/>
             <w:tcBorders>
-              <w:right w:val="single" w:color="000000" w:sz="2" w:space="0"/>
+              <w:right w:val="single" w:sz="2" w:space="0" w:color="000000"/>
             </w:tcBorders>
             <w:shd w:val="clear" w:color="auto" w:fill="auto"/>
             <w:tcMar>
@@ -302,7 +268,7 @@
           </w:tcPr>
           <w:p>
             <w:pPr>
-              <w:pStyle w:val="33"/>
+              <w:pStyle w:val="TableContents"/>
               <w:rPr>
                 <w:color w:val="000000"/>
               </w:rPr>
@@ -317,14 +283,6 @@
         </w:tc>
       </w:tr>
       <w:tr>
-        <w:tblPrEx>
-          <w:tblCellMar>
-            <w:top w:w="0" w:type="dxa"/>
-            <w:left w:w="10" w:type="dxa"/>
-            <w:bottom w:w="0" w:type="dxa"/>
-            <w:right w:w="10" w:type="dxa"/>
-          </w:tblCellMar>
-        </w:tblPrEx>
         <w:trPr>
           <w:jc w:val="center"/>
         </w:trPr>
@@ -332,7 +290,7 @@
           <w:tcPr>
             <w:tcW w:w="2713" w:type="dxa"/>
             <w:tcBorders>
-              <w:left w:val="single" w:color="000000" w:sz="2" w:space="0"/>
+              <w:left w:val="single" w:sz="2" w:space="0" w:color="000000"/>
             </w:tcBorders>
             <w:shd w:val="clear" w:color="auto" w:fill="auto"/>
             <w:tcMar>
@@ -344,7 +302,7 @@
           </w:tcPr>
           <w:p>
             <w:pPr>
-              <w:pStyle w:val="33"/>
+              <w:pStyle w:val="TableContents"/>
               <w:jc w:val="right"/>
               <w:rPr>
                 <w:b/>
@@ -366,7 +324,7 @@
           <w:tcPr>
             <w:tcW w:w="6891" w:type="dxa"/>
             <w:tcBorders>
-              <w:right w:val="single" w:color="000000" w:sz="2" w:space="0"/>
+              <w:right w:val="single" w:sz="2" w:space="0" w:color="000000"/>
             </w:tcBorders>
             <w:shd w:val="clear" w:color="auto" w:fill="auto"/>
             <w:tcMar>
@@ -378,7 +336,7 @@
           </w:tcPr>
           <w:p>
             <w:pPr>
-              <w:pStyle w:val="33"/>
+              <w:pStyle w:val="TableContents"/>
             </w:pPr>
             <w:r>
               <w:rPr>
@@ -390,14 +348,6 @@
         </w:tc>
       </w:tr>
       <w:tr>
-        <w:tblPrEx>
-          <w:tblCellMar>
-            <w:top w:w="0" w:type="dxa"/>
-            <w:left w:w="10" w:type="dxa"/>
-            <w:bottom w:w="0" w:type="dxa"/>
-            <w:right w:w="10" w:type="dxa"/>
-          </w:tblCellMar>
-        </w:tblPrEx>
         <w:trPr>
           <w:jc w:val="center"/>
         </w:trPr>
@@ -405,7 +355,7 @@
           <w:tcPr>
             <w:tcW w:w="2713" w:type="dxa"/>
             <w:tcBorders>
-              <w:left w:val="single" w:color="000000" w:sz="2" w:space="0"/>
+              <w:left w:val="single" w:sz="2" w:space="0" w:color="000000"/>
             </w:tcBorders>
             <w:shd w:val="clear" w:color="auto" w:fill="auto"/>
             <w:tcMar>
@@ -417,7 +367,7 @@
           </w:tcPr>
           <w:p>
             <w:pPr>
-              <w:pStyle w:val="33"/>
+              <w:pStyle w:val="TableContents"/>
               <w:jc w:val="right"/>
               <w:rPr>
                 <w:b/>
@@ -431,7 +381,7 @@
           <w:tcPr>
             <w:tcW w:w="6891" w:type="dxa"/>
             <w:tcBorders>
-              <w:right w:val="single" w:color="000000" w:sz="2" w:space="0"/>
+              <w:right w:val="single" w:sz="2" w:space="0" w:color="000000"/>
             </w:tcBorders>
             <w:shd w:val="clear" w:color="auto" w:fill="auto"/>
             <w:tcMar>
@@ -443,7 +393,7 @@
           </w:tcPr>
           <w:p>
             <w:pPr>
-              <w:pStyle w:val="33"/>
+              <w:pStyle w:val="TableContents"/>
               <w:rPr>
                 <w:color w:val="000000"/>
               </w:rPr>
@@ -452,14 +402,6 @@
         </w:tc>
       </w:tr>
       <w:tr>
-        <w:tblPrEx>
-          <w:tblCellMar>
-            <w:top w:w="0" w:type="dxa"/>
-            <w:left w:w="10" w:type="dxa"/>
-            <w:bottom w:w="0" w:type="dxa"/>
-            <w:right w:w="10" w:type="dxa"/>
-          </w:tblCellMar>
-        </w:tblPrEx>
         <w:trPr>
           <w:jc w:val="center"/>
         </w:trPr>
@@ -467,7 +409,7 @@
           <w:tcPr>
             <w:tcW w:w="2713" w:type="dxa"/>
             <w:tcBorders>
-              <w:left w:val="single" w:color="000000" w:sz="2" w:space="0"/>
+              <w:left w:val="single" w:sz="2" w:space="0" w:color="000000"/>
             </w:tcBorders>
             <w:shd w:val="clear" w:color="auto" w:fill="auto"/>
             <w:tcMar>
@@ -479,7 +421,7 @@
           </w:tcPr>
           <w:p>
             <w:pPr>
-              <w:pStyle w:val="33"/>
+              <w:pStyle w:val="TableContents"/>
               <w:jc w:val="right"/>
               <w:rPr>
                 <w:b/>
@@ -498,7 +440,7 @@
           </w:p>
           <w:p>
             <w:pPr>
-              <w:pStyle w:val="33"/>
+              <w:pStyle w:val="TableContents"/>
               <w:jc w:val="right"/>
               <w:rPr>
                 <w:b/>
@@ -520,7 +462,7 @@
           <w:tcPr>
             <w:tcW w:w="6891" w:type="dxa"/>
             <w:tcBorders>
-              <w:right w:val="single" w:color="000000" w:sz="2" w:space="0"/>
+              <w:right w:val="single" w:sz="2" w:space="0" w:color="000000"/>
             </w:tcBorders>
             <w:shd w:val="clear" w:color="auto" w:fill="auto"/>
             <w:tcMar>
@@ -532,7 +474,7 @@
           </w:tcPr>
           <w:p>
             <w:pPr>
-              <w:pStyle w:val="33"/>
+              <w:pStyle w:val="TableContents"/>
               <w:rPr>
                 <w:color w:val="000000"/>
               </w:rPr>
@@ -546,7 +488,7 @@
           </w:p>
           <w:p>
             <w:pPr>
-              <w:pStyle w:val="33"/>
+              <w:pStyle w:val="TableContents"/>
               <w:rPr>
                 <w:color w:val="000000"/>
               </w:rPr>
@@ -555,14 +497,6 @@
         </w:tc>
       </w:tr>
       <w:tr>
-        <w:tblPrEx>
-          <w:tblCellMar>
-            <w:top w:w="0" w:type="dxa"/>
-            <w:left w:w="10" w:type="dxa"/>
-            <w:bottom w:w="0" w:type="dxa"/>
-            <w:right w:w="10" w:type="dxa"/>
-          </w:tblCellMar>
-        </w:tblPrEx>
         <w:trPr>
           <w:jc w:val="center"/>
         </w:trPr>
@@ -570,7 +504,7 @@
           <w:tcPr>
             <w:tcW w:w="2713" w:type="dxa"/>
             <w:tcBorders>
-              <w:left w:val="single" w:color="000000" w:sz="2" w:space="0"/>
+              <w:left w:val="single" w:sz="2" w:space="0" w:color="000000"/>
             </w:tcBorders>
             <w:shd w:val="clear" w:color="auto" w:fill="auto"/>
             <w:tcMar>
@@ -582,7 +516,7 @@
           </w:tcPr>
           <w:p>
             <w:pPr>
-              <w:pStyle w:val="33"/>
+              <w:pStyle w:val="TableContents"/>
               <w:jc w:val="right"/>
               <w:rPr>
                 <w:b/>
@@ -596,7 +530,7 @@
           <w:tcPr>
             <w:tcW w:w="6891" w:type="dxa"/>
             <w:tcBorders>
-              <w:right w:val="single" w:color="000000" w:sz="2" w:space="0"/>
+              <w:right w:val="single" w:sz="2" w:space="0" w:color="000000"/>
             </w:tcBorders>
             <w:shd w:val="clear" w:color="auto" w:fill="auto"/>
             <w:tcMar>
@@ -608,7 +542,7 @@
           </w:tcPr>
           <w:p>
             <w:pPr>
-              <w:pStyle w:val="33"/>
+              <w:pStyle w:val="TableContents"/>
               <w:rPr>
                 <w:color w:val="000000"/>
               </w:rPr>
@@ -617,14 +551,6 @@
         </w:tc>
       </w:tr>
       <w:tr>
-        <w:tblPrEx>
-          <w:tblCellMar>
-            <w:top w:w="0" w:type="dxa"/>
-            <w:left w:w="10" w:type="dxa"/>
-            <w:bottom w:w="0" w:type="dxa"/>
-            <w:right w:w="10" w:type="dxa"/>
-          </w:tblCellMar>
-        </w:tblPrEx>
         <w:trPr>
           <w:jc w:val="center"/>
         </w:trPr>
@@ -632,7 +558,7 @@
           <w:tcPr>
             <w:tcW w:w="2713" w:type="dxa"/>
             <w:tcBorders>
-              <w:left w:val="single" w:color="000000" w:sz="2" w:space="0"/>
+              <w:left w:val="single" w:sz="2" w:space="0" w:color="000000"/>
             </w:tcBorders>
             <w:shd w:val="clear" w:color="auto" w:fill="auto"/>
             <w:tcMar>
@@ -644,7 +570,7 @@
           </w:tcPr>
           <w:p>
             <w:pPr>
-              <w:pStyle w:val="33"/>
+              <w:pStyle w:val="TableContents"/>
               <w:jc w:val="right"/>
               <w:rPr>
                 <w:b/>
@@ -666,7 +592,7 @@
           <w:tcPr>
             <w:tcW w:w="6891" w:type="dxa"/>
             <w:tcBorders>
-              <w:right w:val="single" w:color="000000" w:sz="2" w:space="0"/>
+              <w:right w:val="single" w:sz="2" w:space="0" w:color="000000"/>
             </w:tcBorders>
             <w:shd w:val="clear" w:color="auto" w:fill="auto"/>
             <w:tcMar>
@@ -678,23 +604,20 @@
           </w:tcPr>
           <w:p>
             <w:pPr>
-              <w:pStyle w:val="4"/>
-            </w:pPr>
-            <w:r>
-              <w:t>Plan de acción del Proyecto Capstone</w:t>
-            </w:r>
+              <w:pStyle w:val="Standard"/>
+            </w:pPr>
+            <w:r>
+              <w:t xml:space="preserve">Plan de acción del Proyecto </w:t>
+            </w:r>
+            <w:proofErr w:type="spellStart"/>
+            <w:r>
+              <w:t>Capstone</w:t>
+            </w:r>
+            <w:proofErr w:type="spellEnd"/>
           </w:p>
         </w:tc>
       </w:tr>
       <w:tr>
-        <w:tblPrEx>
-          <w:tblCellMar>
-            <w:top w:w="0" w:type="dxa"/>
-            <w:left w:w="10" w:type="dxa"/>
-            <w:bottom w:w="0" w:type="dxa"/>
-            <w:right w:w="10" w:type="dxa"/>
-          </w:tblCellMar>
-        </w:tblPrEx>
         <w:trPr>
           <w:jc w:val="center"/>
         </w:trPr>
@@ -703,9 +626,9 @@
             <w:tcW w:w="9604" w:type="dxa"/>
             <w:gridSpan w:val="2"/>
             <w:tcBorders>
-              <w:left w:val="single" w:color="000000" w:sz="2" w:space="0"/>
-              <w:bottom w:val="single" w:color="000000" w:sz="2" w:space="0"/>
-              <w:right w:val="single" w:color="000000" w:sz="2" w:space="0"/>
+              <w:left w:val="single" w:sz="2" w:space="0" w:color="000000"/>
+              <w:bottom w:val="single" w:sz="2" w:space="0" w:color="000000"/>
+              <w:right w:val="single" w:sz="2" w:space="0" w:color="000000"/>
             </w:tcBorders>
             <w:shd w:val="clear" w:color="auto" w:fill="auto"/>
             <w:tcMar>
@@ -717,7 +640,7 @@
           </w:tcPr>
           <w:p>
             <w:pPr>
-              <w:pStyle w:val="33"/>
+              <w:pStyle w:val="TableContents"/>
               <w:jc w:val="right"/>
               <w:rPr>
                 <w:color w:val="000000"/>
@@ -731,7 +654,7 @@
     </w:tbl>
     <w:p>
       <w:pPr>
-        <w:pStyle w:val="4"/>
+        <w:pStyle w:val="Standard"/>
       </w:pPr>
     </w:p>
     <w:p>
@@ -741,7 +664,7 @@
     </w:p>
     <w:p>
       <w:pPr>
-        <w:pStyle w:val="29"/>
+        <w:pStyle w:val="Ttulo"/>
         <w:rPr>
           <w:rFonts w:ascii="Ubuntu Light" w:hAnsi="Ubuntu Light"/>
         </w:rPr>
@@ -750,12 +673,20 @@
         <w:rPr>
           <w:rFonts w:ascii="Ubuntu Light" w:hAnsi="Ubuntu Light"/>
         </w:rPr>
-        <w:t>Plan de acción del proyecto Capstone</w:t>
+        <w:t xml:space="preserve">Plan de acción del proyecto </w:t>
       </w:r>
+      <w:proofErr w:type="spellStart"/>
+      <w:r>
+        <w:rPr>
+          <w:rFonts w:ascii="Ubuntu Light" w:hAnsi="Ubuntu Light"/>
+        </w:rPr>
+        <w:t>Capstone</w:t>
+      </w:r>
+      <w:proofErr w:type="spellEnd"/>
     </w:p>
     <w:p>
       <w:pPr>
-        <w:pStyle w:val="28"/>
+        <w:pStyle w:val="Subttulo"/>
         <w:rPr>
           <w:rFonts w:ascii="Ubuntu Light" w:hAnsi="Ubuntu Light"/>
         </w:rPr>
@@ -769,32 +700,20 @@
     </w:p>
     <w:tbl>
       <w:tblPr>
-        <w:tblStyle w:val="12"/>
         <w:tblW w:w="9520" w:type="dxa"/>
-        <w:tblInd w:w="0" w:type="dxa"/>
-        <w:tblLayout w:type="autofit"/>
         <w:tblCellMar>
-          <w:top w:w="0" w:type="dxa"/>
           <w:left w:w="70" w:type="dxa"/>
-          <w:bottom w:w="0" w:type="dxa"/>
           <w:right w:w="70" w:type="dxa"/>
         </w:tblCellMar>
+        <w:tblLook w:val="04A0" w:firstRow="1" w:lastRow="0" w:firstColumn="1" w:lastColumn="0" w:noHBand="0" w:noVBand="1"/>
       </w:tblPr>
       <w:tblGrid>
         <w:gridCol w:w="2860"/>
         <w:gridCol w:w="6660"/>
       </w:tblGrid>
       <w:tr>
-        <w:tblPrEx>
-          <w:tblCellMar>
-            <w:top w:w="0" w:type="dxa"/>
-            <w:left w:w="70" w:type="dxa"/>
-            <w:bottom w:w="0" w:type="dxa"/>
-            <w:right w:w="70" w:type="dxa"/>
-          </w:tblCellMar>
-        </w:tblPrEx>
         <w:trPr>
-          <w:trHeight w:val="720" w:hRule="atLeast"/>
+          <w:trHeight w:val="720"/>
         </w:trPr>
         <w:tc>
           <w:tcPr>
@@ -807,17 +726,17 @@
               <w:autoSpaceDN/>
               <w:textAlignment w:val="auto"/>
               <w:rPr>
-                <w:rFonts w:ascii="Ubuntu Light" w:hAnsi="Ubuntu Light" w:eastAsia="Times New Roman" w:cs="Calibri"/>
-                <w:color w:val="000000"/>
-                <w:kern w:val="0"/>
-                <w:sz w:val="22"/>
-                <w:szCs w:val="22"/>
-                <w:lang w:eastAsia="es-MX" w:bidi="ar-SA"/>
-              </w:rPr>
-            </w:pPr>
-            <w:r>
-              <w:rPr>
-                <w:rFonts w:ascii="Ubuntu Light" w:hAnsi="Ubuntu Light" w:eastAsia="Times New Roman" w:cs="Calibri"/>
+                <w:rFonts w:ascii="Ubuntu Light" w:eastAsia="Times New Roman" w:hAnsi="Ubuntu Light" w:cs="Calibri"/>
+                <w:color w:val="000000"/>
+                <w:kern w:val="0"/>
+                <w:sz w:val="22"/>
+                <w:szCs w:val="22"/>
+                <w:lang w:eastAsia="es-MX" w:bidi="ar-SA"/>
+              </w:rPr>
+            </w:pPr>
+            <w:r>
+              <w:rPr>
+                <w:rFonts w:ascii="Ubuntu Light" w:eastAsia="Times New Roman" w:hAnsi="Ubuntu Light" w:cs="Calibri"/>
                 <w:color w:val="000000"/>
                 <w:kern w:val="0"/>
                 <w:sz w:val="22"/>
@@ -839,7 +758,7 @@
               <w:autoSpaceDN/>
               <w:textAlignment w:val="auto"/>
               <w:rPr>
-                <w:rFonts w:ascii="Ubuntu Light" w:hAnsi="Ubuntu Light" w:eastAsia="Times New Roman" w:cs="Calibri"/>
+                <w:rFonts w:ascii="Ubuntu Light" w:eastAsia="Times New Roman" w:hAnsi="Ubuntu Light" w:cs="Calibri"/>
                 <w:color w:val="000000"/>
                 <w:kern w:val="0"/>
                 <w:sz w:val="22"/>
@@ -851,16 +770,8 @@
         </w:tc>
       </w:tr>
       <w:tr>
-        <w:tblPrEx>
-          <w:tblCellMar>
-            <w:top w:w="0" w:type="dxa"/>
-            <w:left w:w="70" w:type="dxa"/>
-            <w:bottom w:w="0" w:type="dxa"/>
-            <w:right w:w="70" w:type="dxa"/>
-          </w:tblCellMar>
-        </w:tblPrEx>
         <w:trPr>
-          <w:trHeight w:val="300" w:hRule="atLeast"/>
+          <w:trHeight w:val="300"/>
         </w:trPr>
         <w:tc>
           <w:tcPr>
@@ -873,7 +784,7 @@
               <w:autoSpaceDN/>
               <w:textAlignment w:val="auto"/>
               <w:rPr>
-                <w:rFonts w:ascii="Times New Roman" w:hAnsi="Times New Roman" w:eastAsia="Times New Roman" w:cs="Times New Roman"/>
+                <w:rFonts w:ascii="Times New Roman" w:eastAsia="Times New Roman" w:hAnsi="Times New Roman" w:cs="Times New Roman"/>
                 <w:kern w:val="0"/>
                 <w:sz w:val="20"/>
                 <w:szCs w:val="20"/>
@@ -893,7 +804,7 @@
               <w:autoSpaceDN/>
               <w:textAlignment w:val="auto"/>
               <w:rPr>
-                <w:rFonts w:ascii="Times New Roman" w:hAnsi="Times New Roman" w:eastAsia="Times New Roman" w:cs="Times New Roman"/>
+                <w:rFonts w:ascii="Times New Roman" w:eastAsia="Times New Roman" w:hAnsi="Times New Roman" w:cs="Times New Roman"/>
                 <w:kern w:val="0"/>
                 <w:sz w:val="20"/>
                 <w:szCs w:val="20"/>
@@ -904,16 +815,8 @@
         </w:tc>
       </w:tr>
       <w:tr>
-        <w:tblPrEx>
-          <w:tblCellMar>
-            <w:top w:w="0" w:type="dxa"/>
-            <w:left w:w="70" w:type="dxa"/>
-            <w:bottom w:w="0" w:type="dxa"/>
-            <w:right w:w="70" w:type="dxa"/>
-          </w:tblCellMar>
-        </w:tblPrEx>
         <w:trPr>
-          <w:trHeight w:val="360" w:hRule="atLeast"/>
+          <w:trHeight w:val="360"/>
         </w:trPr>
         <w:tc>
           <w:tcPr>
@@ -926,17 +829,17 @@
               <w:autoSpaceDN/>
               <w:textAlignment w:val="auto"/>
               <w:rPr>
-                <w:rFonts w:ascii="Ubuntu Light" w:hAnsi="Ubuntu Light" w:eastAsia="Times New Roman" w:cs="Calibri"/>
-                <w:color w:val="000000"/>
-                <w:kern w:val="0"/>
-                <w:sz w:val="22"/>
-                <w:szCs w:val="22"/>
-                <w:lang w:eastAsia="es-MX" w:bidi="ar-SA"/>
-              </w:rPr>
-            </w:pPr>
-            <w:r>
-              <w:rPr>
-                <w:rFonts w:ascii="Ubuntu Light" w:hAnsi="Ubuntu Light" w:eastAsia="Times New Roman" w:cs="Calibri"/>
+                <w:rFonts w:ascii="Ubuntu Light" w:eastAsia="Times New Roman" w:hAnsi="Ubuntu Light" w:cs="Calibri"/>
+                <w:color w:val="000000"/>
+                <w:kern w:val="0"/>
+                <w:sz w:val="22"/>
+                <w:szCs w:val="22"/>
+                <w:lang w:eastAsia="es-MX" w:bidi="ar-SA"/>
+              </w:rPr>
+            </w:pPr>
+            <w:r>
+              <w:rPr>
+                <w:rFonts w:ascii="Ubuntu Light" w:eastAsia="Times New Roman" w:hAnsi="Ubuntu Light" w:cs="Calibri"/>
                 <w:color w:val="000000"/>
                 <w:kern w:val="0"/>
                 <w:sz w:val="22"/>
@@ -958,7 +861,7 @@
               <w:autoSpaceDN/>
               <w:textAlignment w:val="auto"/>
               <w:rPr>
-                <w:rFonts w:ascii="Ubuntu Light" w:hAnsi="Ubuntu Light" w:eastAsia="Times New Roman" w:cs="Calibri"/>
+                <w:rFonts w:ascii="Ubuntu Light" w:eastAsia="Times New Roman" w:hAnsi="Ubuntu Light" w:cs="Calibri"/>
                 <w:color w:val="767171"/>
                 <w:kern w:val="0"/>
                 <w:sz w:val="22"/>
@@ -968,7 +871,7 @@
             </w:pPr>
             <w:r>
               <w:rPr>
-                <w:rFonts w:ascii="Ubuntu Light" w:hAnsi="Ubuntu Light" w:eastAsia="Times New Roman" w:cs="Calibri"/>
+                <w:rFonts w:ascii="Ubuntu Light" w:eastAsia="Times New Roman" w:hAnsi="Ubuntu Light" w:cs="Calibri"/>
                 <w:color w:val="767171"/>
                 <w:kern w:val="0"/>
                 <w:sz w:val="22"/>
@@ -981,16 +884,8 @@
         </w:tc>
       </w:tr>
       <w:tr>
-        <w:tblPrEx>
-          <w:tblCellMar>
-            <w:top w:w="0" w:type="dxa"/>
-            <w:left w:w="70" w:type="dxa"/>
-            <w:bottom w:w="0" w:type="dxa"/>
-            <w:right w:w="70" w:type="dxa"/>
-          </w:tblCellMar>
-        </w:tblPrEx>
         <w:trPr>
-          <w:trHeight w:val="360" w:hRule="atLeast"/>
+          <w:trHeight w:val="360"/>
         </w:trPr>
         <w:tc>
           <w:tcPr>
@@ -1003,17 +898,17 @@
               <w:autoSpaceDN/>
               <w:textAlignment w:val="auto"/>
               <w:rPr>
-                <w:rFonts w:ascii="Ubuntu Light" w:hAnsi="Ubuntu Light" w:eastAsia="Times New Roman" w:cs="Calibri"/>
-                <w:color w:val="000000"/>
-                <w:kern w:val="0"/>
-                <w:sz w:val="22"/>
-                <w:szCs w:val="22"/>
-                <w:lang w:eastAsia="es-MX" w:bidi="ar-SA"/>
-              </w:rPr>
-            </w:pPr>
-            <w:r>
-              <w:rPr>
-                <w:rFonts w:ascii="Ubuntu Light" w:hAnsi="Ubuntu Light" w:eastAsia="Times New Roman" w:cs="Calibri"/>
+                <w:rFonts w:ascii="Ubuntu Light" w:eastAsia="Times New Roman" w:hAnsi="Ubuntu Light" w:cs="Calibri"/>
+                <w:color w:val="000000"/>
+                <w:kern w:val="0"/>
+                <w:sz w:val="22"/>
+                <w:szCs w:val="22"/>
+                <w:lang w:eastAsia="es-MX" w:bidi="ar-SA"/>
+              </w:rPr>
+            </w:pPr>
+            <w:r>
+              <w:rPr>
+                <w:rFonts w:ascii="Ubuntu Light" w:eastAsia="Times New Roman" w:hAnsi="Ubuntu Light" w:cs="Calibri"/>
                 <w:color w:val="000000"/>
                 <w:kern w:val="0"/>
                 <w:sz w:val="22"/>
@@ -1035,39 +930,55 @@
               <w:autoSpaceDN/>
               <w:textAlignment w:val="auto"/>
               <w:rPr>
-                <w:rFonts w:ascii="Ubuntu Light" w:hAnsi="Ubuntu Light" w:eastAsia="Times New Roman" w:cs="Calibri"/>
-                <w:color w:val="767171"/>
-                <w:kern w:val="0"/>
-                <w:sz w:val="22"/>
-                <w:szCs w:val="22"/>
-                <w:lang w:eastAsia="es-MX" w:bidi="ar-SA"/>
-              </w:rPr>
-            </w:pPr>
-            <w:r>
-              <w:rPr>
-                <w:rFonts w:ascii="Ubuntu Light" w:hAnsi="Ubuntu Light" w:eastAsia="Times New Roman" w:cs="Calibri"/>
-                <w:color w:val="767171"/>
-                <w:kern w:val="0"/>
-                <w:sz w:val="22"/>
-                <w:szCs w:val="22"/>
-                <w:lang w:eastAsia="es-MX" w:bidi="ar-SA"/>
-              </w:rPr>
-              <w:t>Dr. José Alfonso Domíngue Chávez</w:t>
+                <w:rFonts w:ascii="Ubuntu Light" w:eastAsia="Times New Roman" w:hAnsi="Ubuntu Light" w:cs="Calibri"/>
+                <w:color w:val="767171"/>
+                <w:kern w:val="0"/>
+                <w:sz w:val="22"/>
+                <w:szCs w:val="22"/>
+                <w:lang w:eastAsia="es-MX" w:bidi="ar-SA"/>
+              </w:rPr>
+            </w:pPr>
+            <w:r>
+              <w:rPr>
+                <w:rFonts w:ascii="Ubuntu Light" w:eastAsia="Times New Roman" w:hAnsi="Ubuntu Light" w:cs="Calibri"/>
+                <w:color w:val="767171"/>
+                <w:kern w:val="0"/>
+                <w:sz w:val="22"/>
+                <w:szCs w:val="22"/>
+                <w:lang w:eastAsia="es-MX" w:bidi="ar-SA"/>
+              </w:rPr>
+              <w:t xml:space="preserve">Dr. José Alfonso </w:t>
+            </w:r>
+            <w:proofErr w:type="spellStart"/>
+            <w:r>
+              <w:rPr>
+                <w:rFonts w:ascii="Ubuntu Light" w:eastAsia="Times New Roman" w:hAnsi="Ubuntu Light" w:cs="Calibri"/>
+                <w:color w:val="767171"/>
+                <w:kern w:val="0"/>
+                <w:sz w:val="22"/>
+                <w:szCs w:val="22"/>
+                <w:lang w:eastAsia="es-MX" w:bidi="ar-SA"/>
+              </w:rPr>
+              <w:t>Domíngue</w:t>
+            </w:r>
+            <w:proofErr w:type="spellEnd"/>
+            <w:r>
+              <w:rPr>
+                <w:rFonts w:ascii="Ubuntu Light" w:eastAsia="Times New Roman" w:hAnsi="Ubuntu Light" w:cs="Calibri"/>
+                <w:color w:val="767171"/>
+                <w:kern w:val="0"/>
+                <w:sz w:val="22"/>
+                <w:szCs w:val="22"/>
+                <w:lang w:eastAsia="es-MX" w:bidi="ar-SA"/>
+              </w:rPr>
+              <w:t xml:space="preserve"> Chávez</w:t>
             </w:r>
           </w:p>
         </w:tc>
       </w:tr>
       <w:tr>
-        <w:tblPrEx>
-          <w:tblCellMar>
-            <w:top w:w="0" w:type="dxa"/>
-            <w:left w:w="70" w:type="dxa"/>
-            <w:bottom w:w="0" w:type="dxa"/>
-            <w:right w:w="70" w:type="dxa"/>
-          </w:tblCellMar>
-        </w:tblPrEx>
         <w:trPr>
-          <w:trHeight w:val="360" w:hRule="atLeast"/>
+          <w:trHeight w:val="360"/>
         </w:trPr>
         <w:tc>
           <w:tcPr>
@@ -1080,7 +991,7 @@
               <w:autoSpaceDN/>
               <w:textAlignment w:val="auto"/>
               <w:rPr>
-                <w:rFonts w:ascii="Ubuntu Light" w:hAnsi="Ubuntu Light" w:eastAsia="Times New Roman" w:cs="Calibri"/>
+                <w:rFonts w:ascii="Ubuntu Light" w:eastAsia="Times New Roman" w:hAnsi="Ubuntu Light" w:cs="Calibri"/>
                 <w:color w:val="767171"/>
                 <w:kern w:val="0"/>
                 <w:sz w:val="22"/>
@@ -1101,39 +1012,55 @@
               <w:autoSpaceDN/>
               <w:textAlignment w:val="auto"/>
               <w:rPr>
-                <w:rFonts w:ascii="Ubuntu Light" w:hAnsi="Ubuntu Light" w:eastAsia="Times New Roman" w:cs="Calibri"/>
-                <w:color w:val="767171"/>
-                <w:kern w:val="0"/>
-                <w:sz w:val="22"/>
-                <w:szCs w:val="22"/>
-                <w:lang w:eastAsia="es-MX" w:bidi="ar-SA"/>
-              </w:rPr>
-            </w:pPr>
-            <w:r>
-              <w:rPr>
-                <w:rFonts w:ascii="Ubuntu Light" w:hAnsi="Ubuntu Light" w:eastAsia="Times New Roman" w:cs="Calibri"/>
-                <w:color w:val="767171"/>
-                <w:kern w:val="0"/>
-                <w:sz w:val="22"/>
-                <w:szCs w:val="22"/>
-                <w:lang w:eastAsia="es-MX" w:bidi="ar-SA"/>
-              </w:rPr>
-              <w:t>Dr. Agustín Gallardo del Ángel</w:t>
+                <w:rFonts w:ascii="Ubuntu Light" w:eastAsia="Times New Roman" w:hAnsi="Ubuntu Light" w:cs="Calibri"/>
+                <w:color w:val="767171"/>
+                <w:kern w:val="0"/>
+                <w:sz w:val="22"/>
+                <w:szCs w:val="22"/>
+                <w:lang w:eastAsia="es-MX" w:bidi="ar-SA"/>
+              </w:rPr>
+            </w:pPr>
+            <w:r>
+              <w:rPr>
+                <w:rFonts w:ascii="Ubuntu Light" w:eastAsia="Times New Roman" w:hAnsi="Ubuntu Light" w:cs="Calibri"/>
+                <w:color w:val="767171"/>
+                <w:kern w:val="0"/>
+                <w:sz w:val="22"/>
+                <w:szCs w:val="22"/>
+                <w:lang w:eastAsia="es-MX" w:bidi="ar-SA"/>
+              </w:rPr>
+              <w:t xml:space="preserve">Dr. Agustín </w:t>
+            </w:r>
+            <w:proofErr w:type="spellStart"/>
+            <w:r>
+              <w:rPr>
+                <w:rFonts w:ascii="Ubuntu Light" w:eastAsia="Times New Roman" w:hAnsi="Ubuntu Light" w:cs="Calibri"/>
+                <w:color w:val="767171"/>
+                <w:kern w:val="0"/>
+                <w:sz w:val="22"/>
+                <w:szCs w:val="22"/>
+                <w:lang w:eastAsia="es-MX" w:bidi="ar-SA"/>
+              </w:rPr>
+              <w:t>Gallardo</w:t>
+            </w:r>
+            <w:proofErr w:type="spellEnd"/>
+            <w:r>
+              <w:rPr>
+                <w:rFonts w:ascii="Ubuntu Light" w:eastAsia="Times New Roman" w:hAnsi="Ubuntu Light" w:cs="Calibri"/>
+                <w:color w:val="767171"/>
+                <w:kern w:val="0"/>
+                <w:sz w:val="22"/>
+                <w:szCs w:val="22"/>
+                <w:lang w:eastAsia="es-MX" w:bidi="ar-SA"/>
+              </w:rPr>
+              <w:t xml:space="preserve"> del Ángel</w:t>
             </w:r>
           </w:p>
         </w:tc>
       </w:tr>
       <w:tr>
-        <w:tblPrEx>
-          <w:tblCellMar>
-            <w:top w:w="0" w:type="dxa"/>
-            <w:left w:w="70" w:type="dxa"/>
-            <w:bottom w:w="0" w:type="dxa"/>
-            <w:right w:w="70" w:type="dxa"/>
-          </w:tblCellMar>
-        </w:tblPrEx>
         <w:trPr>
-          <w:trHeight w:val="360" w:hRule="atLeast"/>
+          <w:trHeight w:val="360"/>
         </w:trPr>
         <w:tc>
           <w:tcPr>
@@ -1146,7 +1073,7 @@
               <w:autoSpaceDN/>
               <w:textAlignment w:val="auto"/>
               <w:rPr>
-                <w:rFonts w:ascii="Ubuntu Light" w:hAnsi="Ubuntu Light" w:eastAsia="Times New Roman" w:cs="Calibri"/>
+                <w:rFonts w:ascii="Ubuntu Light" w:eastAsia="Times New Roman" w:hAnsi="Ubuntu Light" w:cs="Calibri"/>
                 <w:color w:val="767171"/>
                 <w:kern w:val="0"/>
                 <w:sz w:val="22"/>
@@ -1167,39 +1094,44 @@
               <w:autoSpaceDN/>
               <w:textAlignment w:val="auto"/>
               <w:rPr>
-                <w:rFonts w:ascii="Ubuntu Light" w:hAnsi="Ubuntu Light" w:eastAsia="Times New Roman" w:cs="Calibri"/>
-                <w:color w:val="767171"/>
-                <w:kern w:val="0"/>
-                <w:sz w:val="22"/>
-                <w:szCs w:val="22"/>
-                <w:lang w:eastAsia="es-MX" w:bidi="ar-SA"/>
-              </w:rPr>
-            </w:pPr>
-            <w:r>
-              <w:rPr>
-                <w:rFonts w:ascii="Ubuntu Light" w:hAnsi="Ubuntu Light" w:eastAsia="Times New Roman" w:cs="Calibri"/>
-                <w:color w:val="767171"/>
-                <w:kern w:val="0"/>
-                <w:sz w:val="22"/>
-                <w:szCs w:val="22"/>
-                <w:lang w:eastAsia="es-MX" w:bidi="ar-SA"/>
-              </w:rPr>
-              <w:t>Dr. Roberto Castañeda Sheissa</w:t>
-            </w:r>
+                <w:rFonts w:ascii="Ubuntu Light" w:eastAsia="Times New Roman" w:hAnsi="Ubuntu Light" w:cs="Calibri"/>
+                <w:color w:val="767171"/>
+                <w:kern w:val="0"/>
+                <w:sz w:val="22"/>
+                <w:szCs w:val="22"/>
+                <w:lang w:eastAsia="es-MX" w:bidi="ar-SA"/>
+              </w:rPr>
+            </w:pPr>
+            <w:r>
+              <w:rPr>
+                <w:rFonts w:ascii="Ubuntu Light" w:eastAsia="Times New Roman" w:hAnsi="Ubuntu Light" w:cs="Calibri"/>
+                <w:color w:val="767171"/>
+                <w:kern w:val="0"/>
+                <w:sz w:val="22"/>
+                <w:szCs w:val="22"/>
+                <w:lang w:eastAsia="es-MX" w:bidi="ar-SA"/>
+              </w:rPr>
+              <w:t xml:space="preserve">Dr. Roberto Castañeda </w:t>
+            </w:r>
+            <w:proofErr w:type="spellStart"/>
+            <w:r>
+              <w:rPr>
+                <w:rFonts w:ascii="Ubuntu Light" w:eastAsia="Times New Roman" w:hAnsi="Ubuntu Light" w:cs="Calibri"/>
+                <w:color w:val="767171"/>
+                <w:kern w:val="0"/>
+                <w:sz w:val="22"/>
+                <w:szCs w:val="22"/>
+                <w:lang w:eastAsia="es-MX" w:bidi="ar-SA"/>
+              </w:rPr>
+              <w:t>Sheissa</w:t>
+            </w:r>
+            <w:proofErr w:type="spellEnd"/>
           </w:p>
         </w:tc>
       </w:tr>
       <w:tr>
-        <w:tblPrEx>
-          <w:tblCellMar>
-            <w:top w:w="0" w:type="dxa"/>
-            <w:left w:w="70" w:type="dxa"/>
-            <w:bottom w:w="0" w:type="dxa"/>
-            <w:right w:w="70" w:type="dxa"/>
-          </w:tblCellMar>
-        </w:tblPrEx>
         <w:trPr>
-          <w:trHeight w:val="300" w:hRule="atLeast"/>
+          <w:trHeight w:val="300"/>
         </w:trPr>
         <w:tc>
           <w:tcPr>
@@ -1212,7 +1144,7 @@
               <w:autoSpaceDN/>
               <w:textAlignment w:val="auto"/>
               <w:rPr>
-                <w:rFonts w:ascii="Ubuntu Light" w:hAnsi="Ubuntu Light" w:eastAsia="Times New Roman" w:cs="Calibri"/>
+                <w:rFonts w:ascii="Ubuntu Light" w:eastAsia="Times New Roman" w:hAnsi="Ubuntu Light" w:cs="Calibri"/>
                 <w:color w:val="767171"/>
                 <w:kern w:val="0"/>
                 <w:sz w:val="22"/>
@@ -1233,7 +1165,7 @@
               <w:autoSpaceDN/>
               <w:textAlignment w:val="auto"/>
               <w:rPr>
-                <w:rFonts w:ascii="Times New Roman" w:hAnsi="Times New Roman" w:eastAsia="Times New Roman" w:cs="Times New Roman"/>
+                <w:rFonts w:ascii="Times New Roman" w:eastAsia="Times New Roman" w:hAnsi="Times New Roman" w:cs="Times New Roman"/>
                 <w:kern w:val="0"/>
                 <w:sz w:val="20"/>
                 <w:szCs w:val="20"/>
@@ -1244,16 +1176,8 @@
         </w:tc>
       </w:tr>
       <w:tr>
-        <w:tblPrEx>
-          <w:tblCellMar>
-            <w:top w:w="0" w:type="dxa"/>
-            <w:left w:w="70" w:type="dxa"/>
-            <w:bottom w:w="0" w:type="dxa"/>
-            <w:right w:w="70" w:type="dxa"/>
-          </w:tblCellMar>
-        </w:tblPrEx>
         <w:trPr>
-          <w:trHeight w:val="360" w:hRule="atLeast"/>
+          <w:trHeight w:val="360"/>
         </w:trPr>
         <w:tc>
           <w:tcPr>
@@ -1266,17 +1190,17 @@
               <w:autoSpaceDN/>
               <w:textAlignment w:val="auto"/>
               <w:rPr>
-                <w:rFonts w:ascii="Ubuntu Light" w:hAnsi="Ubuntu Light" w:eastAsia="Times New Roman" w:cs="Calibri"/>
-                <w:color w:val="000000"/>
-                <w:kern w:val="0"/>
-                <w:sz w:val="22"/>
-                <w:szCs w:val="22"/>
-                <w:lang w:eastAsia="es-MX" w:bidi="ar-SA"/>
-              </w:rPr>
-            </w:pPr>
-            <w:r>
-              <w:rPr>
-                <w:rFonts w:ascii="Ubuntu Light" w:hAnsi="Ubuntu Light" w:eastAsia="Times New Roman" w:cs="Calibri"/>
+                <w:rFonts w:ascii="Ubuntu Light" w:eastAsia="Times New Roman" w:hAnsi="Ubuntu Light" w:cs="Calibri"/>
+                <w:color w:val="000000"/>
+                <w:kern w:val="0"/>
+                <w:sz w:val="22"/>
+                <w:szCs w:val="22"/>
+                <w:lang w:eastAsia="es-MX" w:bidi="ar-SA"/>
+              </w:rPr>
+            </w:pPr>
+            <w:r>
+              <w:rPr>
+                <w:rFonts w:ascii="Ubuntu Light" w:eastAsia="Times New Roman" w:hAnsi="Ubuntu Light" w:cs="Calibri"/>
                 <w:color w:val="000000"/>
                 <w:kern w:val="0"/>
                 <w:sz w:val="22"/>
@@ -1298,39 +1222,44 @@
               <w:autoSpaceDN/>
               <w:textAlignment w:val="auto"/>
               <w:rPr>
-                <w:rFonts w:ascii="Ubuntu Light" w:hAnsi="Ubuntu Light" w:eastAsia="Times New Roman" w:cs="Calibri"/>
-                <w:color w:val="767171"/>
-                <w:kern w:val="0"/>
-                <w:sz w:val="22"/>
-                <w:szCs w:val="22"/>
-                <w:lang w:eastAsia="es-MX" w:bidi="ar-SA"/>
-              </w:rPr>
-            </w:pPr>
-            <w:r>
-              <w:rPr>
-                <w:rFonts w:ascii="Ubuntu Light" w:hAnsi="Ubuntu Light" w:eastAsia="Times New Roman" w:cs="Calibri"/>
-                <w:color w:val="767171"/>
-                <w:kern w:val="0"/>
-                <w:sz w:val="22"/>
-                <w:szCs w:val="22"/>
-                <w:lang w:eastAsia="es-MX" w:bidi="ar-SA"/>
-              </w:rPr>
-              <w:t>Dr. Roberto Castañeda Sheissa</w:t>
-            </w:r>
+                <w:rFonts w:ascii="Ubuntu Light" w:eastAsia="Times New Roman" w:hAnsi="Ubuntu Light" w:cs="Calibri"/>
+                <w:color w:val="767171"/>
+                <w:kern w:val="0"/>
+                <w:sz w:val="22"/>
+                <w:szCs w:val="22"/>
+                <w:lang w:eastAsia="es-MX" w:bidi="ar-SA"/>
+              </w:rPr>
+            </w:pPr>
+            <w:r>
+              <w:rPr>
+                <w:rFonts w:ascii="Ubuntu Light" w:eastAsia="Times New Roman" w:hAnsi="Ubuntu Light" w:cs="Calibri"/>
+                <w:color w:val="767171"/>
+                <w:kern w:val="0"/>
+                <w:sz w:val="22"/>
+                <w:szCs w:val="22"/>
+                <w:lang w:eastAsia="es-MX" w:bidi="ar-SA"/>
+              </w:rPr>
+              <w:t xml:space="preserve">Dr. Roberto Castañeda </w:t>
+            </w:r>
+            <w:proofErr w:type="spellStart"/>
+            <w:r>
+              <w:rPr>
+                <w:rFonts w:ascii="Ubuntu Light" w:eastAsia="Times New Roman" w:hAnsi="Ubuntu Light" w:cs="Calibri"/>
+                <w:color w:val="767171"/>
+                <w:kern w:val="0"/>
+                <w:sz w:val="22"/>
+                <w:szCs w:val="22"/>
+                <w:lang w:eastAsia="es-MX" w:bidi="ar-SA"/>
+              </w:rPr>
+              <w:t>Sheissa</w:t>
+            </w:r>
+            <w:proofErr w:type="spellEnd"/>
           </w:p>
         </w:tc>
       </w:tr>
       <w:tr>
-        <w:tblPrEx>
-          <w:tblCellMar>
-            <w:top w:w="0" w:type="dxa"/>
-            <w:left w:w="70" w:type="dxa"/>
-            <w:bottom w:w="0" w:type="dxa"/>
-            <w:right w:w="70" w:type="dxa"/>
-          </w:tblCellMar>
-        </w:tblPrEx>
         <w:trPr>
-          <w:trHeight w:val="720" w:hRule="atLeast"/>
+          <w:trHeight w:val="720"/>
         </w:trPr>
         <w:tc>
           <w:tcPr>
@@ -1343,24 +1272,35 @@
               <w:autoSpaceDN/>
               <w:textAlignment w:val="auto"/>
               <w:rPr>
-                <w:rFonts w:ascii="Ubuntu Light" w:hAnsi="Ubuntu Light" w:eastAsia="Times New Roman" w:cs="Calibri"/>
-                <w:color w:val="000000"/>
-                <w:kern w:val="0"/>
-                <w:sz w:val="22"/>
-                <w:szCs w:val="22"/>
-                <w:lang w:eastAsia="es-MX" w:bidi="ar-SA"/>
-              </w:rPr>
-            </w:pPr>
-            <w:r>
-              <w:rPr>
-                <w:rFonts w:ascii="Ubuntu Light" w:hAnsi="Ubuntu Light" w:eastAsia="Times New Roman" w:cs="Calibri"/>
-                <w:color w:val="000000"/>
-                <w:kern w:val="0"/>
-                <w:sz w:val="22"/>
-                <w:szCs w:val="22"/>
-                <w:lang w:eastAsia="es-MX" w:bidi="ar-SA"/>
-              </w:rPr>
-              <w:t>Título del proyecto</w:t>
+                <w:rFonts w:ascii="Ubuntu Light" w:eastAsia="Times New Roman" w:hAnsi="Ubuntu Light" w:cs="Calibri"/>
+                <w:color w:val="000000"/>
+                <w:kern w:val="0"/>
+                <w:sz w:val="22"/>
+                <w:szCs w:val="22"/>
+                <w:lang w:eastAsia="es-MX" w:bidi="ar-SA"/>
+              </w:rPr>
+            </w:pPr>
+            <w:r>
+              <w:rPr>
+                <w:rFonts w:ascii="Ubuntu Light" w:eastAsia="Times New Roman" w:hAnsi="Ubuntu Light" w:cs="Calibri"/>
+                <w:color w:val="000000"/>
+                <w:kern w:val="0"/>
+                <w:sz w:val="22"/>
+                <w:szCs w:val="22"/>
+                <w:lang w:eastAsia="es-MX" w:bidi="ar-SA"/>
+              </w:rPr>
+              <w:t xml:space="preserve">Título </w:t>
+            </w:r>
+            <w:r>
+              <w:rPr>
+                <w:rFonts w:ascii="Ubuntu Light" w:eastAsia="Times New Roman" w:hAnsi="Ubuntu Light" w:cs="Calibri"/>
+                <w:color w:val="000000"/>
+                <w:kern w:val="0"/>
+                <w:sz w:val="22"/>
+                <w:szCs w:val="22"/>
+                <w:lang w:eastAsia="es-MX" w:bidi="ar-SA"/>
+              </w:rPr>
+              <w:t>del proyecto</w:t>
             </w:r>
           </w:p>
         </w:tc>
@@ -1375,28 +1315,100 @@
               <w:autoSpaceDN/>
               <w:textAlignment w:val="auto"/>
               <w:rPr>
-                <w:rFonts w:hint="default" w:ascii="Ubuntu Light" w:hAnsi="Ubuntu Light" w:eastAsia="Times New Roman" w:cs="Calibri"/>
-                <w:color w:val="767171"/>
-                <w:kern w:val="0"/>
-                <w:sz w:val="22"/>
-                <w:szCs w:val="22"/>
-                <w:lang w:eastAsia="es-MX" w:bidi="ar-SA"/>
-              </w:rPr>
-            </w:pPr>
-            <w:r>
-              <w:rPr>
-                <w:rFonts w:hint="default" w:ascii="Ubuntu Light" w:hAnsi="Ubuntu Light" w:eastAsia="Times New Roman" w:cs="Calibri"/>
+                <w:rFonts w:ascii="Ubuntu Light" w:eastAsia="Times New Roman" w:hAnsi="Ubuntu Light" w:cs="Calibri"/>
+                <w:color w:val="767171"/>
+                <w:kern w:val="0"/>
+                <w:sz w:val="22"/>
+                <w:szCs w:val="22"/>
+                <w:lang w:eastAsia="es-MX" w:bidi="ar-SA"/>
+              </w:rPr>
+            </w:pPr>
+            <w:r>
+              <w:rPr>
+                <w:rFonts w:ascii="Ubuntu Light" w:eastAsia="Times New Roman" w:hAnsi="Ubuntu Light" w:cs="Calibri"/>
                 <w:color w:val="767171"/>
                 <w:kern w:val="0"/>
                 <w:sz w:val="22"/>
                 <w:szCs w:val="22"/>
                 <w:lang w:val="en-US" w:eastAsia="es-MX" w:bidi="ar-SA"/>
               </w:rPr>
-              <w:t xml:space="preserve">Proyecto de acceso remoto para prácticas con </w:t>
-            </w:r>
-            <w:r>
-              <w:rPr>
-                <w:rFonts w:hint="default" w:ascii="Ubuntu Light" w:hAnsi="Ubuntu Light" w:eastAsia="Times New Roman" w:cs="Calibri"/>
+              <w:t xml:space="preserve">Proyecto de </w:t>
+            </w:r>
+            <w:proofErr w:type="spellStart"/>
+            <w:r>
+              <w:rPr>
+                <w:rFonts w:ascii="Ubuntu Light" w:eastAsia="Times New Roman" w:hAnsi="Ubuntu Light" w:cs="Calibri"/>
+                <w:color w:val="767171"/>
+                <w:kern w:val="0"/>
+                <w:sz w:val="22"/>
+                <w:szCs w:val="22"/>
+                <w:lang w:val="en-US" w:eastAsia="es-MX" w:bidi="ar-SA"/>
+              </w:rPr>
+              <w:t>acceso</w:t>
+            </w:r>
+            <w:proofErr w:type="spellEnd"/>
+            <w:r>
+              <w:rPr>
+                <w:rFonts w:ascii="Ubuntu Light" w:eastAsia="Times New Roman" w:hAnsi="Ubuntu Light" w:cs="Calibri"/>
+                <w:color w:val="767171"/>
+                <w:kern w:val="0"/>
+                <w:sz w:val="22"/>
+                <w:szCs w:val="22"/>
+                <w:lang w:val="en-US" w:eastAsia="es-MX" w:bidi="ar-SA"/>
+              </w:rPr>
+              <w:t xml:space="preserve"> </w:t>
+            </w:r>
+            <w:proofErr w:type="spellStart"/>
+            <w:r>
+              <w:rPr>
+                <w:rFonts w:ascii="Ubuntu Light" w:eastAsia="Times New Roman" w:hAnsi="Ubuntu Light" w:cs="Calibri"/>
+                <w:color w:val="767171"/>
+                <w:kern w:val="0"/>
+                <w:sz w:val="22"/>
+                <w:szCs w:val="22"/>
+                <w:lang w:val="en-US" w:eastAsia="es-MX" w:bidi="ar-SA"/>
+              </w:rPr>
+              <w:t>remoto</w:t>
+            </w:r>
+            <w:proofErr w:type="spellEnd"/>
+            <w:r>
+              <w:rPr>
+                <w:rFonts w:ascii="Ubuntu Light" w:eastAsia="Times New Roman" w:hAnsi="Ubuntu Light" w:cs="Calibri"/>
+                <w:color w:val="767171"/>
+                <w:kern w:val="0"/>
+                <w:sz w:val="22"/>
+                <w:szCs w:val="22"/>
+                <w:lang w:val="en-US" w:eastAsia="es-MX" w:bidi="ar-SA"/>
+              </w:rPr>
+              <w:t xml:space="preserve"> para </w:t>
+            </w:r>
+            <w:proofErr w:type="spellStart"/>
+            <w:r>
+              <w:rPr>
+                <w:rFonts w:ascii="Ubuntu Light" w:eastAsia="Times New Roman" w:hAnsi="Ubuntu Light" w:cs="Calibri"/>
+                <w:color w:val="767171"/>
+                <w:kern w:val="0"/>
+                <w:sz w:val="22"/>
+                <w:szCs w:val="22"/>
+                <w:lang w:val="en-US" w:eastAsia="es-MX" w:bidi="ar-SA"/>
+              </w:rPr>
+              <w:t>prácticas</w:t>
+            </w:r>
+            <w:proofErr w:type="spellEnd"/>
+            <w:r>
+              <w:rPr>
+                <w:rFonts w:ascii="Ubuntu Light" w:eastAsia="Times New Roman" w:hAnsi="Ubuntu Light" w:cs="Calibri"/>
+                <w:color w:val="767171"/>
+                <w:kern w:val="0"/>
+                <w:sz w:val="22"/>
+                <w:szCs w:val="22"/>
+                <w:lang w:val="en-US" w:eastAsia="es-MX" w:bidi="ar-SA"/>
+              </w:rPr>
+              <w:t xml:space="preserve"> con </w:t>
+            </w:r>
+            <w:r>
+              <w:rPr>
+                <w:rFonts w:ascii="Ubuntu Light" w:eastAsia="Times New Roman" w:hAnsi="Ubuntu Light" w:cs="Calibri"/>
                 <w:color w:val="767171"/>
                 <w:kern w:val="0"/>
                 <w:sz w:val="22"/>
@@ -1405,20 +1417,46 @@
               </w:rPr>
               <w:t xml:space="preserve">aplicación a un </w:t>
             </w:r>
-            <w:r>
-              <w:rPr>
-                <w:rFonts w:hint="default" w:ascii="Ubuntu Light" w:hAnsi="Ubuntu Light" w:eastAsia="Times New Roman" w:cs="Calibri"/>
+            <w:proofErr w:type="spellStart"/>
+            <w:r>
+              <w:rPr>
+                <w:rFonts w:ascii="Ubuntu Light" w:eastAsia="Times New Roman" w:hAnsi="Ubuntu Light" w:cs="Calibri"/>
                 <w:color w:val="767171"/>
                 <w:kern w:val="0"/>
                 <w:sz w:val="22"/>
                 <w:szCs w:val="22"/>
                 <w:lang w:val="en-US" w:eastAsia="es-MX" w:bidi="ar-SA"/>
               </w:rPr>
-              <w:t>brazo robótico</w:t>
-            </w:r>
-            <w:r>
-              <w:rPr>
-                <w:rFonts w:hint="default" w:ascii="Ubuntu Light" w:hAnsi="Ubuntu Light" w:eastAsia="Times New Roman" w:cs="Calibri"/>
+              <w:t>brazo</w:t>
+            </w:r>
+            <w:proofErr w:type="spellEnd"/>
+            <w:r>
+              <w:rPr>
+                <w:rFonts w:ascii="Ubuntu Light" w:eastAsia="Times New Roman" w:hAnsi="Ubuntu Light" w:cs="Calibri"/>
+                <w:color w:val="767171"/>
+                <w:kern w:val="0"/>
+                <w:sz w:val="22"/>
+                <w:szCs w:val="22"/>
+                <w:lang w:val="en-US" w:eastAsia="es-MX" w:bidi="ar-SA"/>
+              </w:rPr>
+              <w:t xml:space="preserve"> </w:t>
+            </w:r>
+            <w:proofErr w:type="spellStart"/>
+            <w:r>
+              <w:rPr>
+                <w:rFonts w:ascii="Ubuntu Light" w:eastAsia="Times New Roman" w:hAnsi="Ubuntu Light" w:cs="Calibri"/>
+                <w:color w:val="767171"/>
+                <w:kern w:val="0"/>
+                <w:sz w:val="22"/>
+                <w:szCs w:val="22"/>
+                <w:lang w:val="en-US" w:eastAsia="es-MX" w:bidi="ar-SA"/>
+              </w:rPr>
+              <w:t>robótico</w:t>
+            </w:r>
+            <w:proofErr w:type="spellEnd"/>
+            <w:r>
+              <w:rPr>
+                <w:rFonts w:ascii="Ubuntu Light" w:eastAsia="Times New Roman" w:hAnsi="Ubuntu Light" w:cs="Calibri"/>
                 <w:color w:val="767171"/>
                 <w:kern w:val="0"/>
                 <w:sz w:val="22"/>
@@ -1431,16 +1469,8 @@
         </w:tc>
       </w:tr>
       <w:tr>
-        <w:tblPrEx>
-          <w:tblCellMar>
-            <w:top w:w="0" w:type="dxa"/>
-            <w:left w:w="70" w:type="dxa"/>
-            <w:bottom w:w="0" w:type="dxa"/>
-            <w:right w:w="70" w:type="dxa"/>
-          </w:tblCellMar>
-        </w:tblPrEx>
         <w:trPr>
-          <w:trHeight w:val="1005" w:hRule="atLeast"/>
+          <w:trHeight w:val="1005"/>
         </w:trPr>
         <w:tc>
           <w:tcPr>
@@ -1453,17 +1483,17 @@
               <w:autoSpaceDN/>
               <w:textAlignment w:val="auto"/>
               <w:rPr>
-                <w:rFonts w:ascii="Ubuntu Light" w:hAnsi="Ubuntu Light" w:eastAsia="Times New Roman" w:cs="Calibri"/>
-                <w:color w:val="000000"/>
-                <w:kern w:val="0"/>
-                <w:sz w:val="22"/>
-                <w:szCs w:val="22"/>
-                <w:lang w:eastAsia="es-MX" w:bidi="ar-SA"/>
-              </w:rPr>
-            </w:pPr>
-            <w:r>
-              <w:rPr>
-                <w:rFonts w:ascii="Ubuntu Light" w:hAnsi="Ubuntu Light" w:eastAsia="Times New Roman" w:cs="Calibri"/>
+                <w:rFonts w:ascii="Ubuntu Light" w:eastAsia="Times New Roman" w:hAnsi="Ubuntu Light" w:cs="Calibri"/>
+                <w:color w:val="000000"/>
+                <w:kern w:val="0"/>
+                <w:sz w:val="22"/>
+                <w:szCs w:val="22"/>
+                <w:lang w:eastAsia="es-MX" w:bidi="ar-SA"/>
+              </w:rPr>
+            </w:pPr>
+            <w:r>
+              <w:rPr>
+                <w:rFonts w:ascii="Ubuntu Light" w:eastAsia="Times New Roman" w:hAnsi="Ubuntu Light" w:cs="Calibri"/>
                 <w:color w:val="000000"/>
                 <w:kern w:val="0"/>
                 <w:sz w:val="22"/>
@@ -1485,39 +1515,77 @@
               <w:autoSpaceDN/>
               <w:textAlignment w:val="auto"/>
               <w:rPr>
-                <w:rFonts w:ascii="Ubuntu Light" w:hAnsi="Ubuntu Light" w:eastAsia="Times New Roman" w:cs="Calibri"/>
-                <w:color w:val="767171"/>
-                <w:kern w:val="0"/>
-                <w:sz w:val="22"/>
-                <w:szCs w:val="22"/>
-                <w:lang w:eastAsia="es-MX" w:bidi="ar-SA"/>
-              </w:rPr>
-            </w:pPr>
-            <w:r>
-              <w:rPr>
-                <w:rFonts w:hint="default" w:ascii="Ubuntu Light" w:hAnsi="Ubuntu Light" w:eastAsia="Times New Roman" w:cs="Calibri"/>
-                <w:color w:val="767171"/>
-                <w:kern w:val="0"/>
-                <w:sz w:val="22"/>
-                <w:szCs w:val="22"/>
-                <w:lang w:eastAsia="es-MX" w:bidi="ar-SA"/>
-              </w:rPr>
-              <w:t>Ofertar un servicio, para instituciones educativas, basado en IoT en el cual dos o mas estudiantes (máximo 4) puedan controlar, ajustar y verificar parámetros de un brazo robótico a distancia.</w:t>
+                <w:rFonts w:ascii="Ubuntu Light" w:eastAsia="Times New Roman" w:hAnsi="Ubuntu Light" w:cs="Calibri"/>
+                <w:color w:val="767171"/>
+                <w:kern w:val="0"/>
+                <w:sz w:val="22"/>
+                <w:szCs w:val="22"/>
+                <w:lang w:eastAsia="es-MX" w:bidi="ar-SA"/>
+              </w:rPr>
+            </w:pPr>
+            <w:r>
+              <w:rPr>
+                <w:rFonts w:ascii="Ubuntu Light" w:eastAsia="Times New Roman" w:hAnsi="Ubuntu Light" w:cs="Calibri"/>
+                <w:color w:val="767171"/>
+                <w:kern w:val="0"/>
+                <w:sz w:val="22"/>
+                <w:szCs w:val="22"/>
+                <w:lang w:eastAsia="es-MX" w:bidi="ar-SA"/>
+              </w:rPr>
+              <w:t xml:space="preserve">Ofertar un servicio, para instituciones educativas, basado en </w:t>
+            </w:r>
+            <w:proofErr w:type="spellStart"/>
+            <w:r>
+              <w:rPr>
+                <w:rFonts w:ascii="Ubuntu Light" w:eastAsia="Times New Roman" w:hAnsi="Ubuntu Light" w:cs="Calibri"/>
+                <w:color w:val="767171"/>
+                <w:kern w:val="0"/>
+                <w:sz w:val="22"/>
+                <w:szCs w:val="22"/>
+                <w:lang w:eastAsia="es-MX" w:bidi="ar-SA"/>
+              </w:rPr>
+              <w:t>IoT</w:t>
+            </w:r>
+            <w:proofErr w:type="spellEnd"/>
+            <w:r>
+              <w:rPr>
+                <w:rFonts w:ascii="Ubuntu Light" w:eastAsia="Times New Roman" w:hAnsi="Ubuntu Light" w:cs="Calibri"/>
+                <w:color w:val="767171"/>
+                <w:kern w:val="0"/>
+                <w:sz w:val="22"/>
+                <w:szCs w:val="22"/>
+                <w:lang w:eastAsia="es-MX" w:bidi="ar-SA"/>
+              </w:rPr>
+              <w:t xml:space="preserve"> en el cual dos o más</w:t>
+            </w:r>
+            <w:r>
+              <w:rPr>
+                <w:rFonts w:ascii="Ubuntu Light" w:eastAsia="Times New Roman" w:hAnsi="Ubuntu Light" w:cs="Calibri"/>
+                <w:color w:val="767171"/>
+                <w:kern w:val="0"/>
+                <w:sz w:val="22"/>
+                <w:szCs w:val="22"/>
+                <w:lang w:eastAsia="es-MX" w:bidi="ar-SA"/>
+              </w:rPr>
+              <w:t xml:space="preserve"> estudiantes (máximo 4) puedan </w:t>
+            </w:r>
+            <w:r>
+              <w:rPr>
+                <w:rFonts w:ascii="Ubuntu Light" w:eastAsia="Times New Roman" w:hAnsi="Ubuntu Light" w:cs="Calibri"/>
+                <w:color w:val="767171"/>
+                <w:kern w:val="0"/>
+                <w:sz w:val="22"/>
+                <w:szCs w:val="22"/>
+                <w:lang w:eastAsia="es-MX" w:bidi="ar-SA"/>
+              </w:rPr>
+              <w:t>controlar, ajustar y verificar parámetros de un brazo robótico a distancia.</w:t>
             </w:r>
           </w:p>
         </w:tc>
       </w:tr>
       <w:tr>
-        <w:tblPrEx>
-          <w:tblCellMar>
-            <w:top w:w="0" w:type="dxa"/>
-            <w:left w:w="70" w:type="dxa"/>
-            <w:bottom w:w="0" w:type="dxa"/>
-            <w:right w:w="70" w:type="dxa"/>
-          </w:tblCellMar>
-        </w:tblPrEx>
         <w:trPr>
-          <w:trHeight w:val="720" w:hRule="atLeast"/>
+          <w:trHeight w:val="720"/>
         </w:trPr>
         <w:tc>
           <w:tcPr>
@@ -1530,17 +1598,17 @@
               <w:autoSpaceDN/>
               <w:textAlignment w:val="auto"/>
               <w:rPr>
-                <w:rFonts w:ascii="Ubuntu Light" w:hAnsi="Ubuntu Light" w:eastAsia="Times New Roman" w:cs="Calibri"/>
-                <w:color w:val="000000"/>
-                <w:kern w:val="0"/>
-                <w:sz w:val="22"/>
-                <w:szCs w:val="22"/>
-                <w:lang w:eastAsia="es-MX" w:bidi="ar-SA"/>
-              </w:rPr>
-            </w:pPr>
-            <w:r>
-              <w:rPr>
-                <w:rFonts w:ascii="Ubuntu Light" w:hAnsi="Ubuntu Light" w:eastAsia="Times New Roman" w:cs="Calibri"/>
+                <w:rFonts w:ascii="Ubuntu Light" w:eastAsia="Times New Roman" w:hAnsi="Ubuntu Light" w:cs="Calibri"/>
+                <w:color w:val="000000"/>
+                <w:kern w:val="0"/>
+                <w:sz w:val="22"/>
+                <w:szCs w:val="22"/>
+                <w:lang w:eastAsia="es-MX" w:bidi="ar-SA"/>
+              </w:rPr>
+            </w:pPr>
+            <w:r>
+              <w:rPr>
+                <w:rFonts w:ascii="Ubuntu Light" w:eastAsia="Times New Roman" w:hAnsi="Ubuntu Light" w:cs="Calibri"/>
                 <w:color w:val="000000"/>
                 <w:kern w:val="0"/>
                 <w:sz w:val="22"/>
@@ -1562,17 +1630,17 @@
               <w:autoSpaceDN/>
               <w:textAlignment w:val="auto"/>
               <w:rPr>
-                <w:rFonts w:hint="default" w:ascii="Ubuntu Light" w:hAnsi="Ubuntu Light" w:eastAsia="Times New Roman" w:cs="Calibri"/>
-                <w:color w:val="767171"/>
-                <w:kern w:val="0"/>
-                <w:sz w:val="22"/>
-                <w:szCs w:val="22"/>
-                <w:lang w:eastAsia="es-MX" w:bidi="ar-SA"/>
-              </w:rPr>
-            </w:pPr>
-            <w:r>
-              <w:rPr>
-                <w:rFonts w:ascii="Ubuntu Light" w:hAnsi="Ubuntu Light" w:eastAsia="Times New Roman" w:cs="Calibri"/>
+                <w:rFonts w:ascii="Ubuntu Light" w:eastAsia="Times New Roman" w:hAnsi="Ubuntu Light" w:cs="Calibri"/>
+                <w:color w:val="767171"/>
+                <w:kern w:val="0"/>
+                <w:sz w:val="22"/>
+                <w:szCs w:val="22"/>
+                <w:lang w:eastAsia="es-MX" w:bidi="ar-SA"/>
+              </w:rPr>
+            </w:pPr>
+            <w:r>
+              <w:rPr>
+                <w:rFonts w:ascii="Ubuntu Light" w:eastAsia="Times New Roman" w:hAnsi="Ubuntu Light" w:cs="Calibri"/>
                 <w:color w:val="767171"/>
                 <w:kern w:val="0"/>
                 <w:sz w:val="22"/>
@@ -1583,7 +1651,7 @@
             </w:r>
             <w:r>
               <w:rPr>
-                <w:rFonts w:hint="default" w:ascii="Ubuntu Light" w:hAnsi="Ubuntu Light" w:eastAsia="Times New Roman" w:cs="Calibri"/>
+                <w:rFonts w:ascii="Ubuntu Light" w:eastAsia="Times New Roman" w:hAnsi="Ubuntu Light" w:cs="Calibri"/>
                 <w:color w:val="767171"/>
                 <w:kern w:val="0"/>
                 <w:sz w:val="22"/>
@@ -1592,22 +1660,12 @@
               </w:rPr>
               <w:t>El sistema contará con una cámara remota por usuario. Esto permitirá observar el entorno bajo el cual estará operando el brazo robótico.</w:t>
             </w:r>
-            <w:bookmarkStart w:id="0" w:name="_GoBack"/>
-            <w:bookmarkEnd w:id="0"/>
           </w:p>
         </w:tc>
       </w:tr>
       <w:tr>
-        <w:tblPrEx>
-          <w:tblCellMar>
-            <w:top w:w="0" w:type="dxa"/>
-            <w:left w:w="70" w:type="dxa"/>
-            <w:bottom w:w="0" w:type="dxa"/>
-            <w:right w:w="70" w:type="dxa"/>
-          </w:tblCellMar>
-        </w:tblPrEx>
         <w:trPr>
-          <w:trHeight w:val="360" w:hRule="atLeast"/>
+          <w:trHeight w:val="360"/>
         </w:trPr>
         <w:tc>
           <w:tcPr>
@@ -1620,7 +1678,7 @@
               <w:autoSpaceDN/>
               <w:textAlignment w:val="auto"/>
               <w:rPr>
-                <w:rFonts w:ascii="Ubuntu Light" w:hAnsi="Ubuntu Light" w:eastAsia="Times New Roman" w:cs="Calibri"/>
+                <w:rFonts w:ascii="Ubuntu Light" w:eastAsia="Times New Roman" w:hAnsi="Ubuntu Light" w:cs="Calibri"/>
                 <w:color w:val="767171"/>
                 <w:kern w:val="0"/>
                 <w:sz w:val="22"/>
@@ -1641,39 +1699,42 @@
               <w:autoSpaceDN/>
               <w:textAlignment w:val="auto"/>
               <w:rPr>
-                <w:rFonts w:ascii="Ubuntu Light" w:hAnsi="Ubuntu Light" w:eastAsia="Times New Roman" w:cs="Calibri"/>
-                <w:color w:val="767171"/>
-                <w:kern w:val="0"/>
-                <w:sz w:val="22"/>
-                <w:szCs w:val="22"/>
-                <w:lang w:eastAsia="es-MX" w:bidi="ar-SA"/>
-              </w:rPr>
-            </w:pPr>
-            <w:r>
-              <w:rPr>
-                <w:rFonts w:hint="default" w:ascii="Ubuntu Light" w:hAnsi="Ubuntu Light" w:eastAsia="Times New Roman" w:cs="Calibri"/>
-                <w:color w:val="767171"/>
-                <w:kern w:val="0"/>
-                <w:sz w:val="22"/>
-                <w:szCs w:val="22"/>
-                <w:lang w:eastAsia="es-MX" w:bidi="ar-SA"/>
-              </w:rPr>
-              <w:t>- El servicio contará con un esquema flexible, de manera que se podrán actualizar los objetivos de las prácticas básicas.</w:t>
+                <w:rFonts w:ascii="Ubuntu Light" w:eastAsia="Times New Roman" w:hAnsi="Ubuntu Light" w:cs="Calibri"/>
+                <w:color w:val="767171"/>
+                <w:kern w:val="0"/>
+                <w:sz w:val="22"/>
+                <w:szCs w:val="22"/>
+                <w:lang w:eastAsia="es-MX" w:bidi="ar-SA"/>
+              </w:rPr>
+            </w:pPr>
+            <w:r>
+              <w:rPr>
+                <w:rFonts w:ascii="Ubuntu Light" w:eastAsia="Times New Roman" w:hAnsi="Ubuntu Light" w:cs="Calibri"/>
+                <w:color w:val="767171"/>
+                <w:kern w:val="0"/>
+                <w:sz w:val="22"/>
+                <w:szCs w:val="22"/>
+                <w:lang w:eastAsia="es-MX" w:bidi="ar-SA"/>
+              </w:rPr>
+              <w:t>- El servicio co</w:t>
+            </w:r>
+            <w:r>
+              <w:rPr>
+                <w:rFonts w:ascii="Ubuntu Light" w:eastAsia="Times New Roman" w:hAnsi="Ubuntu Light" w:cs="Calibri"/>
+                <w:color w:val="767171"/>
+                <w:kern w:val="0"/>
+                <w:sz w:val="22"/>
+                <w:szCs w:val="22"/>
+                <w:lang w:eastAsia="es-MX" w:bidi="ar-SA"/>
+              </w:rPr>
+              <w:t>ntará con un esquema flexible, de manera que se podrán actualizar los objetivos de las prácticas básicas.</w:t>
             </w:r>
           </w:p>
         </w:tc>
       </w:tr>
       <w:tr>
-        <w:tblPrEx>
-          <w:tblCellMar>
-            <w:top w:w="0" w:type="dxa"/>
-            <w:left w:w="70" w:type="dxa"/>
-            <w:bottom w:w="0" w:type="dxa"/>
-            <w:right w:w="70" w:type="dxa"/>
-          </w:tblCellMar>
-        </w:tblPrEx>
         <w:trPr>
-          <w:trHeight w:val="360" w:hRule="atLeast"/>
+          <w:trHeight w:val="360"/>
         </w:trPr>
         <w:tc>
           <w:tcPr>
@@ -1686,7 +1747,7 @@
               <w:autoSpaceDN/>
               <w:textAlignment w:val="auto"/>
               <w:rPr>
-                <w:rFonts w:ascii="Ubuntu Light" w:hAnsi="Ubuntu Light" w:eastAsia="Times New Roman" w:cs="Calibri"/>
+                <w:rFonts w:ascii="Ubuntu Light" w:eastAsia="Times New Roman" w:hAnsi="Ubuntu Light" w:cs="Calibri"/>
                 <w:color w:val="767171"/>
                 <w:kern w:val="0"/>
                 <w:sz w:val="22"/>
@@ -1707,39 +1768,42 @@
               <w:autoSpaceDN/>
               <w:textAlignment w:val="auto"/>
               <w:rPr>
-                <w:rFonts w:ascii="Ubuntu Light" w:hAnsi="Ubuntu Light" w:eastAsia="Times New Roman" w:cs="Calibri"/>
-                <w:color w:val="767171"/>
-                <w:kern w:val="0"/>
-                <w:sz w:val="22"/>
-                <w:szCs w:val="22"/>
-                <w:lang w:eastAsia="es-MX" w:bidi="ar-SA"/>
-              </w:rPr>
-            </w:pPr>
-            <w:r>
-              <w:rPr>
-                <w:rFonts w:hint="default" w:ascii="Ubuntu Light" w:hAnsi="Ubuntu Light" w:eastAsia="Times New Roman" w:cs="Calibri"/>
-                <w:color w:val="767171"/>
-                <w:kern w:val="0"/>
-                <w:sz w:val="22"/>
-                <w:szCs w:val="22"/>
-                <w:lang w:eastAsia="es-MX" w:bidi="ar-SA"/>
-              </w:rPr>
-              <w:t>- Las prácticas emplearán sensores cuyos valores podrán ser monitoreados por el usuario, con la finalidad de verificar si el proceso es llevado a cabo con éxito.</w:t>
+                <w:rFonts w:ascii="Ubuntu Light" w:eastAsia="Times New Roman" w:hAnsi="Ubuntu Light" w:cs="Calibri"/>
+                <w:color w:val="767171"/>
+                <w:kern w:val="0"/>
+                <w:sz w:val="22"/>
+                <w:szCs w:val="22"/>
+                <w:lang w:eastAsia="es-MX" w:bidi="ar-SA"/>
+              </w:rPr>
+            </w:pPr>
+            <w:r>
+              <w:rPr>
+                <w:rFonts w:ascii="Ubuntu Light" w:eastAsia="Times New Roman" w:hAnsi="Ubuntu Light" w:cs="Calibri"/>
+                <w:color w:val="767171"/>
+                <w:kern w:val="0"/>
+                <w:sz w:val="22"/>
+                <w:szCs w:val="22"/>
+                <w:lang w:eastAsia="es-MX" w:bidi="ar-SA"/>
+              </w:rPr>
+              <w:t xml:space="preserve">- Las prácticas emplearán sensores cuyos valores podrán ser monitoreados por el usuario, con la finalidad de verificar si el proceso es </w:t>
+            </w:r>
+            <w:r>
+              <w:rPr>
+                <w:rFonts w:ascii="Ubuntu Light" w:eastAsia="Times New Roman" w:hAnsi="Ubuntu Light" w:cs="Calibri"/>
+                <w:color w:val="767171"/>
+                <w:kern w:val="0"/>
+                <w:sz w:val="22"/>
+                <w:szCs w:val="22"/>
+                <w:lang w:eastAsia="es-MX" w:bidi="ar-SA"/>
+              </w:rPr>
+              <w:t>llevado a cabo con éxito.</w:t>
             </w:r>
           </w:p>
         </w:tc>
       </w:tr>
       <w:tr>
-        <w:tblPrEx>
-          <w:tblCellMar>
-            <w:top w:w="0" w:type="dxa"/>
-            <w:left w:w="70" w:type="dxa"/>
-            <w:bottom w:w="0" w:type="dxa"/>
-            <w:right w:w="70" w:type="dxa"/>
-          </w:tblCellMar>
-        </w:tblPrEx>
         <w:trPr>
-          <w:trHeight w:val="720" w:hRule="atLeast"/>
+          <w:trHeight w:val="720"/>
         </w:trPr>
         <w:tc>
           <w:tcPr>
@@ -1752,17 +1816,17 @@
               <w:autoSpaceDN/>
               <w:textAlignment w:val="auto"/>
               <w:rPr>
-                <w:rFonts w:ascii="Ubuntu Light" w:hAnsi="Ubuntu Light" w:eastAsia="Times New Roman" w:cs="Calibri"/>
-                <w:color w:val="000000"/>
-                <w:kern w:val="0"/>
-                <w:sz w:val="22"/>
-                <w:szCs w:val="22"/>
-                <w:lang w:eastAsia="es-MX" w:bidi="ar-SA"/>
-              </w:rPr>
-            </w:pPr>
-            <w:r>
-              <w:rPr>
-                <w:rFonts w:ascii="Ubuntu Light" w:hAnsi="Ubuntu Light" w:eastAsia="Times New Roman" w:cs="Calibri"/>
+                <w:rFonts w:ascii="Ubuntu Light" w:eastAsia="Times New Roman" w:hAnsi="Ubuntu Light" w:cs="Calibri"/>
+                <w:color w:val="000000"/>
+                <w:kern w:val="0"/>
+                <w:sz w:val="22"/>
+                <w:szCs w:val="22"/>
+                <w:lang w:eastAsia="es-MX" w:bidi="ar-SA"/>
+              </w:rPr>
+            </w:pPr>
+            <w:r>
+              <w:rPr>
+                <w:rFonts w:ascii="Ubuntu Light" w:eastAsia="Times New Roman" w:hAnsi="Ubuntu Light" w:cs="Calibri"/>
                 <w:color w:val="000000"/>
                 <w:kern w:val="0"/>
                 <w:sz w:val="22"/>
@@ -1784,17 +1848,17 @@
               <w:autoSpaceDN/>
               <w:textAlignment w:val="auto"/>
               <w:rPr>
-                <w:rFonts w:ascii="Ubuntu Light" w:hAnsi="Ubuntu Light" w:eastAsia="Times New Roman" w:cs="Calibri"/>
-                <w:color w:val="767171"/>
-                <w:kern w:val="0"/>
-                <w:sz w:val="22"/>
-                <w:szCs w:val="22"/>
-                <w:lang w:eastAsia="es-MX" w:bidi="ar-SA"/>
-              </w:rPr>
-            </w:pPr>
-            <w:r>
-              <w:rPr>
-                <w:rFonts w:ascii="Ubuntu Light" w:hAnsi="Ubuntu Light" w:eastAsia="Times New Roman" w:cs="Calibri"/>
+                <w:rFonts w:ascii="Ubuntu Light" w:eastAsia="Times New Roman" w:hAnsi="Ubuntu Light" w:cs="Calibri"/>
+                <w:color w:val="767171"/>
+                <w:kern w:val="0"/>
+                <w:sz w:val="22"/>
+                <w:szCs w:val="22"/>
+                <w:lang w:eastAsia="es-MX" w:bidi="ar-SA"/>
+              </w:rPr>
+            </w:pPr>
+            <w:r>
+              <w:rPr>
+                <w:rFonts w:ascii="Ubuntu Light" w:eastAsia="Times New Roman" w:hAnsi="Ubuntu Light" w:cs="Calibri"/>
                 <w:color w:val="767171"/>
                 <w:kern w:val="0"/>
                 <w:sz w:val="22"/>
@@ -1805,73 +1869,65 @@
             </w:r>
             <w:r>
               <w:rPr>
-                <w:rFonts w:ascii="Ubuntu Light" w:hAnsi="Ubuntu Light" w:eastAsia="Times New Roman" w:cs="Calibri"/>
-                <w:color w:val="767171"/>
-                <w:kern w:val="0"/>
-                <w:sz w:val="22"/>
-                <w:szCs w:val="22"/>
-                <w:lang w:eastAsia="es-MX" w:bidi="ar-SA"/>
-              </w:rPr>
-              <w:br w:type="textWrapping"/>
-            </w:r>
-            <w:r>
-              <w:rPr>
-                <w:rFonts w:ascii="Ubuntu Light" w:hAnsi="Ubuntu Light" w:eastAsia="Times New Roman" w:cs="Calibri"/>
-                <w:color w:val="767171"/>
-                <w:kern w:val="0"/>
-                <w:sz w:val="22"/>
-                <w:szCs w:val="22"/>
-                <w:lang w:eastAsia="es-MX" w:bidi="ar-SA"/>
-              </w:rPr>
-              <w:br w:type="textWrapping"/>
-            </w:r>
-            <w:r>
-              <w:rPr>
-                <w:rFonts w:ascii="Ubuntu Light" w:hAnsi="Ubuntu Light" w:eastAsia="Times New Roman" w:cs="Calibri"/>
-                <w:color w:val="767171"/>
-                <w:kern w:val="0"/>
-                <w:sz w:val="22"/>
-                <w:szCs w:val="22"/>
-                <w:lang w:eastAsia="es-MX" w:bidi="ar-SA"/>
-              </w:rPr>
-              <w:br w:type="textWrapping"/>
-            </w:r>
-            <w:r>
-              <w:rPr>
-                <w:rFonts w:ascii="Ubuntu Light" w:hAnsi="Ubuntu Light" w:eastAsia="Times New Roman" w:cs="Calibri"/>
-                <w:color w:val="767171"/>
-                <w:kern w:val="0"/>
-                <w:sz w:val="22"/>
-                <w:szCs w:val="22"/>
-                <w:lang w:eastAsia="es-MX" w:bidi="ar-SA"/>
-              </w:rPr>
-              <w:br w:type="textWrapping"/>
-            </w:r>
-            <w:r>
-              <w:rPr>
-                <w:rFonts w:ascii="Ubuntu Light" w:hAnsi="Ubuntu Light" w:eastAsia="Times New Roman" w:cs="Calibri"/>
-                <w:color w:val="767171"/>
-                <w:kern w:val="0"/>
-                <w:sz w:val="22"/>
-                <w:szCs w:val="22"/>
-                <w:lang w:eastAsia="es-MX" w:bidi="ar-SA"/>
-              </w:rPr>
-              <w:br w:type="textWrapping"/>
+                <w:rFonts w:ascii="Ubuntu Light" w:eastAsia="Times New Roman" w:hAnsi="Ubuntu Light" w:cs="Calibri"/>
+                <w:color w:val="767171"/>
+                <w:kern w:val="0"/>
+                <w:sz w:val="22"/>
+                <w:szCs w:val="22"/>
+                <w:lang w:eastAsia="es-MX" w:bidi="ar-SA"/>
+              </w:rPr>
+              <w:br/>
+            </w:r>
+            <w:r>
+              <w:rPr>
+                <w:rFonts w:ascii="Ubuntu Light" w:eastAsia="Times New Roman" w:hAnsi="Ubuntu Light" w:cs="Calibri"/>
+                <w:color w:val="767171"/>
+                <w:kern w:val="0"/>
+                <w:sz w:val="22"/>
+                <w:szCs w:val="22"/>
+                <w:lang w:eastAsia="es-MX" w:bidi="ar-SA"/>
+              </w:rPr>
+              <w:br/>
+            </w:r>
+            <w:r>
+              <w:rPr>
+                <w:rFonts w:ascii="Ubuntu Light" w:eastAsia="Times New Roman" w:hAnsi="Ubuntu Light" w:cs="Calibri"/>
+                <w:color w:val="767171"/>
+                <w:kern w:val="0"/>
+                <w:sz w:val="22"/>
+                <w:szCs w:val="22"/>
+                <w:lang w:eastAsia="es-MX" w:bidi="ar-SA"/>
+              </w:rPr>
+              <w:br/>
+            </w:r>
+            <w:r>
+              <w:rPr>
+                <w:rFonts w:ascii="Ubuntu Light" w:eastAsia="Times New Roman" w:hAnsi="Ubuntu Light" w:cs="Calibri"/>
+                <w:color w:val="767171"/>
+                <w:kern w:val="0"/>
+                <w:sz w:val="22"/>
+                <w:szCs w:val="22"/>
+                <w:lang w:eastAsia="es-MX" w:bidi="ar-SA"/>
+              </w:rPr>
+              <w:br/>
+            </w:r>
+            <w:r>
+              <w:rPr>
+                <w:rFonts w:ascii="Ubuntu Light" w:eastAsia="Times New Roman" w:hAnsi="Ubuntu Light" w:cs="Calibri"/>
+                <w:color w:val="767171"/>
+                <w:kern w:val="0"/>
+                <w:sz w:val="22"/>
+                <w:szCs w:val="22"/>
+                <w:lang w:eastAsia="es-MX" w:bidi="ar-SA"/>
+              </w:rPr>
+              <w:br/>
             </w:r>
           </w:p>
         </w:tc>
       </w:tr>
       <w:tr>
-        <w:tblPrEx>
-          <w:tblCellMar>
-            <w:top w:w="0" w:type="dxa"/>
-            <w:left w:w="70" w:type="dxa"/>
-            <w:bottom w:w="0" w:type="dxa"/>
-            <w:right w:w="70" w:type="dxa"/>
-          </w:tblCellMar>
-        </w:tblPrEx>
         <w:trPr>
-          <w:trHeight w:val="720" w:hRule="atLeast"/>
+          <w:trHeight w:val="720"/>
         </w:trPr>
         <w:tc>
           <w:tcPr>
@@ -1884,17 +1940,17 @@
               <w:autoSpaceDN/>
               <w:textAlignment w:val="auto"/>
               <w:rPr>
-                <w:rFonts w:ascii="Ubuntu Light" w:hAnsi="Ubuntu Light" w:eastAsia="Times New Roman" w:cs="Calibri"/>
-                <w:color w:val="000000"/>
-                <w:kern w:val="0"/>
-                <w:sz w:val="22"/>
-                <w:szCs w:val="22"/>
-                <w:lang w:eastAsia="es-MX" w:bidi="ar-SA"/>
-              </w:rPr>
-            </w:pPr>
-            <w:r>
-              <w:rPr>
-                <w:rFonts w:ascii="Ubuntu Light" w:hAnsi="Ubuntu Light" w:eastAsia="Times New Roman" w:cs="Calibri"/>
+                <w:rFonts w:ascii="Ubuntu Light" w:eastAsia="Times New Roman" w:hAnsi="Ubuntu Light" w:cs="Calibri"/>
+                <w:color w:val="000000"/>
+                <w:kern w:val="0"/>
+                <w:sz w:val="22"/>
+                <w:szCs w:val="22"/>
+                <w:lang w:eastAsia="es-MX" w:bidi="ar-SA"/>
+              </w:rPr>
+            </w:pPr>
+            <w:r>
+              <w:rPr>
+                <w:rFonts w:ascii="Ubuntu Light" w:eastAsia="Times New Roman" w:hAnsi="Ubuntu Light" w:cs="Calibri"/>
                 <w:color w:val="000000"/>
                 <w:kern w:val="0"/>
                 <w:sz w:val="22"/>
@@ -1916,17 +1972,17 @@
               <w:autoSpaceDN/>
               <w:textAlignment w:val="auto"/>
               <w:rPr>
-                <w:rFonts w:ascii="Ubuntu Light" w:hAnsi="Ubuntu Light" w:eastAsia="Times New Roman" w:cs="Calibri"/>
-                <w:color w:val="767171"/>
-                <w:kern w:val="0"/>
-                <w:sz w:val="22"/>
-                <w:szCs w:val="22"/>
-                <w:lang w:eastAsia="es-MX" w:bidi="ar-SA"/>
-              </w:rPr>
-            </w:pPr>
-            <w:r>
-              <w:rPr>
-                <w:rFonts w:ascii="Ubuntu Light" w:hAnsi="Ubuntu Light" w:eastAsia="Times New Roman" w:cs="Calibri"/>
+                <w:rFonts w:ascii="Ubuntu Light" w:eastAsia="Times New Roman" w:hAnsi="Ubuntu Light" w:cs="Calibri"/>
+                <w:color w:val="767171"/>
+                <w:kern w:val="0"/>
+                <w:sz w:val="22"/>
+                <w:szCs w:val="22"/>
+                <w:lang w:eastAsia="es-MX" w:bidi="ar-SA"/>
+              </w:rPr>
+            </w:pPr>
+            <w:r>
+              <w:rPr>
+                <w:rFonts w:ascii="Ubuntu Light" w:eastAsia="Times New Roman" w:hAnsi="Ubuntu Light" w:cs="Calibri"/>
                 <w:color w:val="767171"/>
                 <w:kern w:val="0"/>
                 <w:sz w:val="22"/>
@@ -1937,106 +1993,99 @@
             </w:r>
             <w:r>
               <w:rPr>
-                <w:rFonts w:ascii="Ubuntu Light" w:hAnsi="Ubuntu Light" w:eastAsia="Times New Roman" w:cs="Calibri"/>
-                <w:color w:val="767171"/>
-                <w:kern w:val="0"/>
-                <w:sz w:val="22"/>
-                <w:szCs w:val="22"/>
-                <w:lang w:eastAsia="es-MX" w:bidi="ar-SA"/>
-              </w:rPr>
-              <w:br w:type="textWrapping"/>
-            </w:r>
-            <w:r>
-              <w:rPr>
-                <w:rFonts w:ascii="Ubuntu Light" w:hAnsi="Ubuntu Light" w:eastAsia="Times New Roman" w:cs="Calibri"/>
-                <w:color w:val="767171"/>
-                <w:kern w:val="0"/>
-                <w:sz w:val="22"/>
-                <w:szCs w:val="22"/>
-                <w:lang w:eastAsia="es-MX" w:bidi="ar-SA"/>
-              </w:rPr>
-              <w:br w:type="textWrapping"/>
-            </w:r>
-            <w:r>
-              <w:rPr>
-                <w:rFonts w:ascii="Ubuntu Light" w:hAnsi="Ubuntu Light" w:eastAsia="Times New Roman" w:cs="Calibri"/>
-                <w:color w:val="767171"/>
-                <w:kern w:val="0"/>
-                <w:sz w:val="22"/>
-                <w:szCs w:val="22"/>
-                <w:lang w:eastAsia="es-MX" w:bidi="ar-SA"/>
-              </w:rPr>
-              <w:br w:type="textWrapping"/>
-            </w:r>
-            <w:r>
-              <w:rPr>
-                <w:rFonts w:ascii="Ubuntu Light" w:hAnsi="Ubuntu Light" w:eastAsia="Times New Roman" w:cs="Calibri"/>
-                <w:color w:val="767171"/>
-                <w:kern w:val="0"/>
-                <w:sz w:val="22"/>
-                <w:szCs w:val="22"/>
-                <w:lang w:eastAsia="es-MX" w:bidi="ar-SA"/>
-              </w:rPr>
-              <w:br w:type="textWrapping"/>
-            </w:r>
-            <w:r>
-              <w:rPr>
-                <w:rFonts w:ascii="Ubuntu Light" w:hAnsi="Ubuntu Light" w:eastAsia="Times New Roman" w:cs="Calibri"/>
-                <w:color w:val="767171"/>
-                <w:kern w:val="0"/>
-                <w:sz w:val="22"/>
-                <w:szCs w:val="22"/>
-                <w:lang w:eastAsia="es-MX" w:bidi="ar-SA"/>
-              </w:rPr>
-              <w:br w:type="textWrapping"/>
-            </w:r>
-            <w:r>
-              <w:rPr>
-                <w:rFonts w:ascii="Ubuntu Light" w:hAnsi="Ubuntu Light" w:eastAsia="Times New Roman" w:cs="Calibri"/>
-                <w:color w:val="767171"/>
-                <w:kern w:val="0"/>
-                <w:sz w:val="22"/>
-                <w:szCs w:val="22"/>
-                <w:lang w:eastAsia="es-MX" w:bidi="ar-SA"/>
-              </w:rPr>
-              <w:br w:type="textWrapping"/>
-            </w:r>
-            <w:r>
-              <w:rPr>
-                <w:rFonts w:ascii="Ubuntu Light" w:hAnsi="Ubuntu Light" w:eastAsia="Times New Roman" w:cs="Calibri"/>
-                <w:color w:val="767171"/>
-                <w:kern w:val="0"/>
-                <w:sz w:val="22"/>
-                <w:szCs w:val="22"/>
-                <w:lang w:eastAsia="es-MX" w:bidi="ar-SA"/>
-              </w:rPr>
-              <w:br w:type="textWrapping"/>
-            </w:r>
-            <w:r>
-              <w:rPr>
-                <w:rFonts w:ascii="Ubuntu Light" w:hAnsi="Ubuntu Light" w:eastAsia="Times New Roman" w:cs="Calibri"/>
-                <w:color w:val="767171"/>
-                <w:kern w:val="0"/>
-                <w:sz w:val="22"/>
-                <w:szCs w:val="22"/>
-                <w:lang w:eastAsia="es-MX" w:bidi="ar-SA"/>
-              </w:rPr>
-              <w:br w:type="textWrapping"/>
+                <w:rFonts w:ascii="Ubuntu Light" w:eastAsia="Times New Roman" w:hAnsi="Ubuntu Light" w:cs="Calibri"/>
+                <w:color w:val="767171"/>
+                <w:kern w:val="0"/>
+                <w:sz w:val="22"/>
+                <w:szCs w:val="22"/>
+                <w:lang w:eastAsia="es-MX" w:bidi="ar-SA"/>
+              </w:rPr>
+              <w:br/>
+            </w:r>
+            <w:r>
+              <w:rPr>
+                <w:rFonts w:ascii="Ubuntu Light" w:eastAsia="Times New Roman" w:hAnsi="Ubuntu Light" w:cs="Calibri"/>
+                <w:color w:val="767171"/>
+                <w:kern w:val="0"/>
+                <w:sz w:val="22"/>
+                <w:szCs w:val="22"/>
+                <w:lang w:eastAsia="es-MX" w:bidi="ar-SA"/>
+              </w:rPr>
+              <w:br/>
+            </w:r>
+            <w:r>
+              <w:rPr>
+                <w:rFonts w:ascii="Ubuntu Light" w:eastAsia="Times New Roman" w:hAnsi="Ubuntu Light" w:cs="Calibri"/>
+                <w:color w:val="767171"/>
+                <w:kern w:val="0"/>
+                <w:sz w:val="22"/>
+                <w:szCs w:val="22"/>
+                <w:lang w:eastAsia="es-MX" w:bidi="ar-SA"/>
+              </w:rPr>
+              <w:br/>
+            </w:r>
+            <w:r>
+              <w:rPr>
+                <w:rFonts w:ascii="Ubuntu Light" w:eastAsia="Times New Roman" w:hAnsi="Ubuntu Light" w:cs="Calibri"/>
+                <w:color w:val="767171"/>
+                <w:kern w:val="0"/>
+                <w:sz w:val="22"/>
+                <w:szCs w:val="22"/>
+                <w:lang w:eastAsia="es-MX" w:bidi="ar-SA"/>
+              </w:rPr>
+              <w:br/>
+            </w:r>
+            <w:r>
+              <w:rPr>
+                <w:rFonts w:ascii="Ubuntu Light" w:eastAsia="Times New Roman" w:hAnsi="Ubuntu Light" w:cs="Calibri"/>
+                <w:color w:val="767171"/>
+                <w:kern w:val="0"/>
+                <w:sz w:val="22"/>
+                <w:szCs w:val="22"/>
+                <w:lang w:eastAsia="es-MX" w:bidi="ar-SA"/>
+              </w:rPr>
+              <w:br/>
+            </w:r>
+            <w:r>
+              <w:rPr>
+                <w:rFonts w:ascii="Ubuntu Light" w:eastAsia="Times New Roman" w:hAnsi="Ubuntu Light" w:cs="Calibri"/>
+                <w:color w:val="767171"/>
+                <w:kern w:val="0"/>
+                <w:sz w:val="22"/>
+                <w:szCs w:val="22"/>
+                <w:lang w:eastAsia="es-MX" w:bidi="ar-SA"/>
+              </w:rPr>
+              <w:br/>
+            </w:r>
+            <w:r>
+              <w:rPr>
+                <w:rFonts w:ascii="Ubuntu Light" w:eastAsia="Times New Roman" w:hAnsi="Ubuntu Light" w:cs="Calibri"/>
+                <w:color w:val="767171"/>
+                <w:kern w:val="0"/>
+                <w:sz w:val="22"/>
+                <w:szCs w:val="22"/>
+                <w:lang w:eastAsia="es-MX" w:bidi="ar-SA"/>
+              </w:rPr>
+              <w:br/>
+            </w:r>
+            <w:r>
+              <w:rPr>
+                <w:rFonts w:ascii="Ubuntu Light" w:eastAsia="Times New Roman" w:hAnsi="Ubuntu Light" w:cs="Calibri"/>
+                <w:color w:val="767171"/>
+                <w:kern w:val="0"/>
+                <w:sz w:val="22"/>
+                <w:szCs w:val="22"/>
+                <w:lang w:eastAsia="es-MX" w:bidi="ar-SA"/>
+              </w:rPr>
+              <w:lastRenderedPageBreak/>
+              <w:br/>
             </w:r>
           </w:p>
         </w:tc>
       </w:tr>
       <w:tr>
-        <w:tblPrEx>
-          <w:tblCellMar>
-            <w:top w:w="0" w:type="dxa"/>
-            <w:left w:w="70" w:type="dxa"/>
-            <w:bottom w:w="0" w:type="dxa"/>
-            <w:right w:w="70" w:type="dxa"/>
-          </w:tblCellMar>
-        </w:tblPrEx>
         <w:trPr>
-          <w:trHeight w:val="720" w:hRule="atLeast"/>
+          <w:trHeight w:val="720"/>
         </w:trPr>
         <w:tc>
           <w:tcPr>
@@ -2049,23 +2098,24 @@
               <w:autoSpaceDN/>
               <w:textAlignment w:val="auto"/>
               <w:rPr>
-                <w:rFonts w:ascii="Ubuntu Light" w:hAnsi="Ubuntu Light" w:eastAsia="Times New Roman" w:cs="Calibri"/>
-                <w:color w:val="000000"/>
-                <w:kern w:val="0"/>
-                <w:sz w:val="22"/>
-                <w:szCs w:val="22"/>
-                <w:lang w:eastAsia="es-MX" w:bidi="ar-SA"/>
-              </w:rPr>
-            </w:pPr>
-            <w:r>
-              <w:rPr>
-                <w:rFonts w:ascii="Ubuntu Light" w:hAnsi="Ubuntu Light" w:eastAsia="Times New Roman" w:cs="Calibri"/>
-                <w:color w:val="000000"/>
-                <w:kern w:val="0"/>
-                <w:sz w:val="22"/>
-                <w:szCs w:val="22"/>
-                <w:lang w:eastAsia="es-MX" w:bidi="ar-SA"/>
-              </w:rPr>
+                <w:rFonts w:ascii="Ubuntu Light" w:eastAsia="Times New Roman" w:hAnsi="Ubuntu Light" w:cs="Calibri"/>
+                <w:color w:val="000000"/>
+                <w:kern w:val="0"/>
+                <w:sz w:val="22"/>
+                <w:szCs w:val="22"/>
+                <w:lang w:eastAsia="es-MX" w:bidi="ar-SA"/>
+              </w:rPr>
+            </w:pPr>
+            <w:r>
+              <w:rPr>
+                <w:rFonts w:ascii="Ubuntu Light" w:eastAsia="Times New Roman" w:hAnsi="Ubuntu Light" w:cs="Calibri"/>
+                <w:color w:val="000000"/>
+                <w:kern w:val="0"/>
+                <w:sz w:val="22"/>
+                <w:szCs w:val="22"/>
+                <w:lang w:eastAsia="es-MX" w:bidi="ar-SA"/>
+              </w:rPr>
+              <w:lastRenderedPageBreak/>
               <w:t>Servicios</w:t>
             </w:r>
           </w:p>
@@ -2081,17 +2131,17 @@
               <w:autoSpaceDN/>
               <w:textAlignment w:val="auto"/>
               <w:rPr>
-                <w:rFonts w:ascii="Ubuntu Light" w:hAnsi="Ubuntu Light" w:eastAsia="Times New Roman" w:cs="Calibri"/>
-                <w:color w:val="767171"/>
-                <w:kern w:val="0"/>
-                <w:sz w:val="22"/>
-                <w:szCs w:val="22"/>
-                <w:lang w:eastAsia="es-MX" w:bidi="ar-SA"/>
-              </w:rPr>
-            </w:pPr>
-            <w:r>
-              <w:rPr>
-                <w:rFonts w:ascii="Ubuntu Light" w:hAnsi="Ubuntu Light" w:eastAsia="Times New Roman" w:cs="Calibri"/>
+                <w:rFonts w:ascii="Ubuntu Light" w:eastAsia="Times New Roman" w:hAnsi="Ubuntu Light" w:cs="Calibri"/>
+                <w:color w:val="767171"/>
+                <w:kern w:val="0"/>
+                <w:sz w:val="22"/>
+                <w:szCs w:val="22"/>
+                <w:lang w:eastAsia="es-MX" w:bidi="ar-SA"/>
+              </w:rPr>
+            </w:pPr>
+            <w:r>
+              <w:rPr>
+                <w:rFonts w:ascii="Ubuntu Light" w:eastAsia="Times New Roman" w:hAnsi="Ubuntu Light" w:cs="Calibri"/>
                 <w:color w:val="767171"/>
                 <w:kern w:val="0"/>
                 <w:sz w:val="22"/>
@@ -2104,16 +2154,8 @@
         </w:tc>
       </w:tr>
       <w:tr>
-        <w:tblPrEx>
-          <w:tblCellMar>
-            <w:top w:w="0" w:type="dxa"/>
-            <w:left w:w="70" w:type="dxa"/>
-            <w:bottom w:w="0" w:type="dxa"/>
-            <w:right w:w="70" w:type="dxa"/>
-          </w:tblCellMar>
-        </w:tblPrEx>
         <w:trPr>
-          <w:trHeight w:val="360" w:hRule="atLeast"/>
+          <w:trHeight w:val="360"/>
         </w:trPr>
         <w:tc>
           <w:tcPr>
@@ -2127,7 +2169,7 @@
               <w:autoSpaceDN/>
               <w:textAlignment w:val="auto"/>
               <w:rPr>
-                <w:rFonts w:ascii="Ubuntu Light" w:hAnsi="Ubuntu Light" w:eastAsia="Times New Roman" w:cs="Calibri"/>
+                <w:rFonts w:ascii="Ubuntu Light" w:eastAsia="Times New Roman" w:hAnsi="Ubuntu Light" w:cs="Calibri"/>
                 <w:color w:val="767171"/>
                 <w:kern w:val="0"/>
                 <w:sz w:val="22"/>
@@ -2148,17 +2190,17 @@
               <w:autoSpaceDN/>
               <w:textAlignment w:val="auto"/>
               <w:rPr>
-                <w:rFonts w:ascii="Ubuntu Light" w:hAnsi="Ubuntu Light" w:eastAsia="Times New Roman" w:cs="Calibri"/>
-                <w:color w:val="767171"/>
-                <w:kern w:val="0"/>
-                <w:sz w:val="22"/>
-                <w:szCs w:val="22"/>
-                <w:lang w:eastAsia="es-MX" w:bidi="ar-SA"/>
-              </w:rPr>
-            </w:pPr>
-            <w:r>
-              <w:rPr>
-                <w:rFonts w:ascii="Ubuntu Light" w:hAnsi="Ubuntu Light" w:eastAsia="Times New Roman" w:cs="Calibri"/>
+                <w:rFonts w:ascii="Ubuntu Light" w:eastAsia="Times New Roman" w:hAnsi="Ubuntu Light" w:cs="Calibri"/>
+                <w:color w:val="767171"/>
+                <w:kern w:val="0"/>
+                <w:sz w:val="22"/>
+                <w:szCs w:val="22"/>
+                <w:lang w:eastAsia="es-MX" w:bidi="ar-SA"/>
+              </w:rPr>
+            </w:pPr>
+            <w:r>
+              <w:rPr>
+                <w:rFonts w:ascii="Ubuntu Light" w:eastAsia="Times New Roman" w:hAnsi="Ubuntu Light" w:cs="Calibri"/>
                 <w:color w:val="767171"/>
                 <w:kern w:val="0"/>
                 <w:sz w:val="22"/>
@@ -2171,16 +2213,8 @@
         </w:tc>
       </w:tr>
       <w:tr>
-        <w:tblPrEx>
-          <w:tblCellMar>
-            <w:top w:w="0" w:type="dxa"/>
-            <w:left w:w="70" w:type="dxa"/>
-            <w:bottom w:w="0" w:type="dxa"/>
-            <w:right w:w="70" w:type="dxa"/>
-          </w:tblCellMar>
-        </w:tblPrEx>
         <w:trPr>
-          <w:trHeight w:val="360" w:hRule="atLeast"/>
+          <w:trHeight w:val="360"/>
         </w:trPr>
         <w:tc>
           <w:tcPr>
@@ -2194,7 +2228,7 @@
               <w:autoSpaceDN/>
               <w:textAlignment w:val="auto"/>
               <w:rPr>
-                <w:rFonts w:ascii="Ubuntu Light" w:hAnsi="Ubuntu Light" w:eastAsia="Times New Roman" w:cs="Calibri"/>
+                <w:rFonts w:ascii="Ubuntu Light" w:eastAsia="Times New Roman" w:hAnsi="Ubuntu Light" w:cs="Calibri"/>
                 <w:color w:val="767171"/>
                 <w:kern w:val="0"/>
                 <w:sz w:val="22"/>
@@ -2215,17 +2249,17 @@
               <w:autoSpaceDN/>
               <w:textAlignment w:val="auto"/>
               <w:rPr>
-                <w:rFonts w:ascii="Ubuntu Light" w:hAnsi="Ubuntu Light" w:eastAsia="Times New Roman" w:cs="Calibri"/>
-                <w:color w:val="767171"/>
-                <w:kern w:val="0"/>
-                <w:sz w:val="22"/>
-                <w:szCs w:val="22"/>
-                <w:lang w:eastAsia="es-MX" w:bidi="ar-SA"/>
-              </w:rPr>
-            </w:pPr>
-            <w:r>
-              <w:rPr>
-                <w:rFonts w:ascii="Ubuntu Light" w:hAnsi="Ubuntu Light" w:eastAsia="Times New Roman" w:cs="Calibri"/>
+                <w:rFonts w:ascii="Ubuntu Light" w:eastAsia="Times New Roman" w:hAnsi="Ubuntu Light" w:cs="Calibri"/>
+                <w:color w:val="767171"/>
+                <w:kern w:val="0"/>
+                <w:sz w:val="22"/>
+                <w:szCs w:val="22"/>
+                <w:lang w:eastAsia="es-MX" w:bidi="ar-SA"/>
+              </w:rPr>
+            </w:pPr>
+            <w:r>
+              <w:rPr>
+                <w:rFonts w:ascii="Ubuntu Light" w:eastAsia="Times New Roman" w:hAnsi="Ubuntu Light" w:cs="Calibri"/>
                 <w:color w:val="767171"/>
                 <w:kern w:val="0"/>
                 <w:sz w:val="22"/>
@@ -2238,16 +2272,8 @@
         </w:tc>
       </w:tr>
       <w:tr>
-        <w:tblPrEx>
-          <w:tblCellMar>
-            <w:top w:w="0" w:type="dxa"/>
-            <w:left w:w="70" w:type="dxa"/>
-            <w:bottom w:w="0" w:type="dxa"/>
-            <w:right w:w="70" w:type="dxa"/>
-          </w:tblCellMar>
-        </w:tblPrEx>
         <w:trPr>
-          <w:trHeight w:val="1080" w:hRule="atLeast"/>
+          <w:trHeight w:val="1080"/>
         </w:trPr>
         <w:tc>
           <w:tcPr>
@@ -2260,17 +2286,17 @@
               <w:autoSpaceDN/>
               <w:textAlignment w:val="auto"/>
               <w:rPr>
-                <w:rFonts w:ascii="Ubuntu Light" w:hAnsi="Ubuntu Light" w:eastAsia="Times New Roman" w:cs="Calibri"/>
-                <w:color w:val="000000"/>
-                <w:kern w:val="0"/>
-                <w:sz w:val="22"/>
-                <w:szCs w:val="22"/>
-                <w:lang w:eastAsia="es-MX" w:bidi="ar-SA"/>
-              </w:rPr>
-            </w:pPr>
-            <w:r>
-              <w:rPr>
-                <w:rFonts w:ascii="Ubuntu Light" w:hAnsi="Ubuntu Light" w:eastAsia="Times New Roman" w:cs="Calibri"/>
+                <w:rFonts w:ascii="Ubuntu Light" w:eastAsia="Times New Roman" w:hAnsi="Ubuntu Light" w:cs="Calibri"/>
+                <w:color w:val="000000"/>
+                <w:kern w:val="0"/>
+                <w:sz w:val="22"/>
+                <w:szCs w:val="22"/>
+                <w:lang w:eastAsia="es-MX" w:bidi="ar-SA"/>
+              </w:rPr>
+            </w:pPr>
+            <w:r>
+              <w:rPr>
+                <w:rFonts w:ascii="Ubuntu Light" w:eastAsia="Times New Roman" w:hAnsi="Ubuntu Light" w:cs="Calibri"/>
                 <w:color w:val="000000"/>
                 <w:kern w:val="0"/>
                 <w:sz w:val="22"/>
@@ -2292,94 +2318,97 @@
               <w:autoSpaceDN/>
               <w:textAlignment w:val="auto"/>
               <w:rPr>
-                <w:rFonts w:ascii="Ubuntu Light" w:hAnsi="Ubuntu Light" w:eastAsia="Times New Roman" w:cs="Calibri"/>
-                <w:color w:val="767171"/>
-                <w:kern w:val="0"/>
-                <w:sz w:val="22"/>
-                <w:szCs w:val="22"/>
-                <w:lang w:eastAsia="es-MX" w:bidi="ar-SA"/>
-              </w:rPr>
-            </w:pPr>
-            <w:r>
-              <w:rPr>
-                <w:rFonts w:ascii="Ubuntu Light" w:hAnsi="Ubuntu Light" w:eastAsia="Times New Roman" w:cs="Calibri"/>
-                <w:color w:val="767171"/>
-                <w:kern w:val="0"/>
-                <w:sz w:val="22"/>
-                <w:szCs w:val="22"/>
-                <w:lang w:eastAsia="es-MX" w:bidi="ar-SA"/>
-              </w:rPr>
-              <w:t>&lt;Descripción breve de lo que la implementación de los productos de este proyecto logrará, como beneficios, reportes, aplicaciones, datos, acciones, etc.&gt;</w:t>
-            </w:r>
-            <w:r>
-              <w:rPr>
-                <w:rFonts w:ascii="Ubuntu Light" w:hAnsi="Ubuntu Light" w:eastAsia="Times New Roman" w:cs="Calibri"/>
-                <w:color w:val="767171"/>
-                <w:kern w:val="0"/>
-                <w:sz w:val="22"/>
-                <w:szCs w:val="22"/>
-                <w:lang w:eastAsia="es-MX" w:bidi="ar-SA"/>
-              </w:rPr>
-              <w:br w:type="textWrapping"/>
-            </w:r>
-            <w:r>
-              <w:rPr>
-                <w:rFonts w:ascii="Ubuntu Light" w:hAnsi="Ubuntu Light" w:eastAsia="Times New Roman" w:cs="Calibri"/>
-                <w:color w:val="767171"/>
-                <w:kern w:val="0"/>
-                <w:sz w:val="22"/>
-                <w:szCs w:val="22"/>
-                <w:lang w:eastAsia="es-MX" w:bidi="ar-SA"/>
-              </w:rPr>
-              <w:br w:type="textWrapping"/>
-            </w:r>
-            <w:r>
-              <w:rPr>
-                <w:rFonts w:ascii="Ubuntu Light" w:hAnsi="Ubuntu Light" w:eastAsia="Times New Roman" w:cs="Calibri"/>
-                <w:color w:val="767171"/>
-                <w:kern w:val="0"/>
-                <w:sz w:val="22"/>
-                <w:szCs w:val="22"/>
-                <w:lang w:eastAsia="es-MX" w:bidi="ar-SA"/>
-              </w:rPr>
-              <w:br w:type="textWrapping"/>
-            </w:r>
-            <w:r>
-              <w:rPr>
-                <w:rFonts w:ascii="Ubuntu Light" w:hAnsi="Ubuntu Light" w:eastAsia="Times New Roman" w:cs="Calibri"/>
-                <w:color w:val="767171"/>
-                <w:kern w:val="0"/>
-                <w:sz w:val="22"/>
-                <w:szCs w:val="22"/>
-                <w:lang w:eastAsia="es-MX" w:bidi="ar-SA"/>
-              </w:rPr>
-              <w:br w:type="textWrapping"/>
-            </w:r>
-            <w:r>
-              <w:rPr>
-                <w:rFonts w:ascii="Ubuntu Light" w:hAnsi="Ubuntu Light" w:eastAsia="Times New Roman" w:cs="Calibri"/>
-                <w:color w:val="767171"/>
-                <w:kern w:val="0"/>
-                <w:sz w:val="22"/>
-                <w:szCs w:val="22"/>
-                <w:lang w:eastAsia="es-MX" w:bidi="ar-SA"/>
-              </w:rPr>
-              <w:br w:type="textWrapping"/>
+                <w:rFonts w:ascii="Ubuntu Light" w:eastAsia="Times New Roman" w:hAnsi="Ubuntu Light" w:cs="Calibri"/>
+                <w:color w:val="767171"/>
+                <w:kern w:val="0"/>
+                <w:sz w:val="22"/>
+                <w:szCs w:val="22"/>
+                <w:lang w:eastAsia="es-MX" w:bidi="ar-SA"/>
+              </w:rPr>
+            </w:pPr>
+            <w:r>
+              <w:rPr>
+                <w:rFonts w:ascii="Ubuntu Light" w:eastAsia="Times New Roman" w:hAnsi="Ubuntu Light" w:cs="Calibri"/>
+                <w:color w:val="767171"/>
+                <w:kern w:val="0"/>
+                <w:sz w:val="22"/>
+                <w:szCs w:val="22"/>
+                <w:lang w:eastAsia="es-MX" w:bidi="ar-SA"/>
+              </w:rPr>
+              <w:t xml:space="preserve">&lt;Descripción breve de lo que la implementación de los productos de este proyecto logrará, como beneficios, </w:t>
+            </w:r>
+            <w:r>
+              <w:rPr>
+                <w:rFonts w:ascii="Ubuntu Light" w:eastAsia="Times New Roman" w:hAnsi="Ubuntu Light" w:cs="Calibri"/>
+                <w:color w:val="767171"/>
+                <w:kern w:val="0"/>
+                <w:sz w:val="22"/>
+                <w:szCs w:val="22"/>
+                <w:lang w:eastAsia="es-MX" w:bidi="ar-SA"/>
+              </w:rPr>
+              <w:t>reportes, aplicaciones, datos, acciones, etc.&gt;</w:t>
+            </w:r>
+            <w:r>
+              <w:rPr>
+                <w:rFonts w:ascii="Ubuntu Light" w:eastAsia="Times New Roman" w:hAnsi="Ubuntu Light" w:cs="Calibri"/>
+                <w:color w:val="767171"/>
+                <w:kern w:val="0"/>
+                <w:sz w:val="22"/>
+                <w:szCs w:val="22"/>
+                <w:lang w:eastAsia="es-MX" w:bidi="ar-SA"/>
+              </w:rPr>
+              <w:br/>
+            </w:r>
+            <w:r>
+              <w:rPr>
+                <w:rFonts w:ascii="Ubuntu Light" w:eastAsia="Times New Roman" w:hAnsi="Ubuntu Light" w:cs="Calibri"/>
+                <w:color w:val="767171"/>
+                <w:kern w:val="0"/>
+                <w:sz w:val="22"/>
+                <w:szCs w:val="22"/>
+                <w:lang w:eastAsia="es-MX" w:bidi="ar-SA"/>
+              </w:rPr>
+              <w:br/>
+            </w:r>
+            <w:r>
+              <w:rPr>
+                <w:rFonts w:ascii="Ubuntu Light" w:eastAsia="Times New Roman" w:hAnsi="Ubuntu Light" w:cs="Calibri"/>
+                <w:color w:val="767171"/>
+                <w:kern w:val="0"/>
+                <w:sz w:val="22"/>
+                <w:szCs w:val="22"/>
+                <w:lang w:eastAsia="es-MX" w:bidi="ar-SA"/>
+              </w:rPr>
+              <w:br/>
+            </w:r>
+            <w:r>
+              <w:rPr>
+                <w:rFonts w:ascii="Ubuntu Light" w:eastAsia="Times New Roman" w:hAnsi="Ubuntu Light" w:cs="Calibri"/>
+                <w:color w:val="767171"/>
+                <w:kern w:val="0"/>
+                <w:sz w:val="22"/>
+                <w:szCs w:val="22"/>
+                <w:lang w:eastAsia="es-MX" w:bidi="ar-SA"/>
+              </w:rPr>
+              <w:br/>
+            </w:r>
+            <w:r>
+              <w:rPr>
+                <w:rFonts w:ascii="Ubuntu Light" w:eastAsia="Times New Roman" w:hAnsi="Ubuntu Light" w:cs="Calibri"/>
+                <w:color w:val="767171"/>
+                <w:kern w:val="0"/>
+                <w:sz w:val="22"/>
+                <w:szCs w:val="22"/>
+                <w:lang w:eastAsia="es-MX" w:bidi="ar-SA"/>
+              </w:rPr>
+              <w:br/>
             </w:r>
           </w:p>
         </w:tc>
       </w:tr>
       <w:tr>
-        <w:tblPrEx>
-          <w:tblCellMar>
-            <w:top w:w="0" w:type="dxa"/>
-            <w:left w:w="70" w:type="dxa"/>
-            <w:bottom w:w="0" w:type="dxa"/>
-            <w:right w:w="70" w:type="dxa"/>
-          </w:tblCellMar>
-        </w:tblPrEx>
         <w:trPr>
-          <w:trHeight w:val="360" w:hRule="atLeast"/>
+          <w:trHeight w:val="360"/>
         </w:trPr>
         <w:tc>
           <w:tcPr>
@@ -2392,17 +2421,17 @@
               <w:autoSpaceDN/>
               <w:textAlignment w:val="auto"/>
               <w:rPr>
-                <w:rFonts w:ascii="Ubuntu Light" w:hAnsi="Ubuntu Light" w:eastAsia="Times New Roman" w:cs="Calibri"/>
-                <w:color w:val="000000"/>
-                <w:kern w:val="0"/>
-                <w:sz w:val="22"/>
-                <w:szCs w:val="22"/>
-                <w:lang w:eastAsia="es-MX" w:bidi="ar-SA"/>
-              </w:rPr>
-            </w:pPr>
-            <w:r>
-              <w:rPr>
-                <w:rFonts w:ascii="Ubuntu Light" w:hAnsi="Ubuntu Light" w:eastAsia="Times New Roman" w:cs="Calibri"/>
+                <w:rFonts w:ascii="Ubuntu Light" w:eastAsia="Times New Roman" w:hAnsi="Ubuntu Light" w:cs="Calibri"/>
+                <w:color w:val="000000"/>
+                <w:kern w:val="0"/>
+                <w:sz w:val="22"/>
+                <w:szCs w:val="22"/>
+                <w:lang w:eastAsia="es-MX" w:bidi="ar-SA"/>
+              </w:rPr>
+            </w:pPr>
+            <w:r>
+              <w:rPr>
+                <w:rFonts w:ascii="Ubuntu Light" w:eastAsia="Times New Roman" w:hAnsi="Ubuntu Light" w:cs="Calibri"/>
                 <w:color w:val="000000"/>
                 <w:kern w:val="0"/>
                 <w:sz w:val="22"/>
@@ -2424,17 +2453,17 @@
               <w:autoSpaceDN/>
               <w:textAlignment w:val="auto"/>
               <w:rPr>
-                <w:rFonts w:ascii="Ubuntu Light" w:hAnsi="Ubuntu Light" w:eastAsia="Times New Roman" w:cs="Calibri"/>
-                <w:color w:val="767171"/>
-                <w:kern w:val="0"/>
-                <w:sz w:val="22"/>
-                <w:szCs w:val="22"/>
-                <w:lang w:eastAsia="es-MX" w:bidi="ar-SA"/>
-              </w:rPr>
-            </w:pPr>
-            <w:r>
-              <w:rPr>
-                <w:rFonts w:ascii="Ubuntu Light" w:hAnsi="Ubuntu Light" w:eastAsia="Times New Roman" w:cs="Calibri"/>
+                <w:rFonts w:ascii="Ubuntu Light" w:eastAsia="Times New Roman" w:hAnsi="Ubuntu Light" w:cs="Calibri"/>
+                <w:color w:val="767171"/>
+                <w:kern w:val="0"/>
+                <w:sz w:val="22"/>
+                <w:szCs w:val="22"/>
+                <w:lang w:eastAsia="es-MX" w:bidi="ar-SA"/>
+              </w:rPr>
+            </w:pPr>
+            <w:r>
+              <w:rPr>
+                <w:rFonts w:ascii="Ubuntu Light" w:eastAsia="Times New Roman" w:hAnsi="Ubuntu Light" w:cs="Calibri"/>
                 <w:color w:val="767171"/>
                 <w:kern w:val="0"/>
                 <w:sz w:val="22"/>
@@ -2447,16 +2476,8 @@
         </w:tc>
       </w:tr>
       <w:tr>
-        <w:tblPrEx>
-          <w:tblCellMar>
-            <w:top w:w="0" w:type="dxa"/>
-            <w:left w:w="70" w:type="dxa"/>
-            <w:bottom w:w="0" w:type="dxa"/>
-            <w:right w:w="70" w:type="dxa"/>
-          </w:tblCellMar>
-        </w:tblPrEx>
         <w:trPr>
-          <w:trHeight w:val="360" w:hRule="atLeast"/>
+          <w:trHeight w:val="360"/>
         </w:trPr>
         <w:tc>
           <w:tcPr>
@@ -2470,7 +2491,7 @@
               <w:autoSpaceDN/>
               <w:textAlignment w:val="auto"/>
               <w:rPr>
-                <w:rFonts w:ascii="Ubuntu Light" w:hAnsi="Ubuntu Light" w:eastAsia="Times New Roman" w:cs="Calibri"/>
+                <w:rFonts w:ascii="Ubuntu Light" w:eastAsia="Times New Roman" w:hAnsi="Ubuntu Light" w:cs="Calibri"/>
                 <w:color w:val="767171"/>
                 <w:kern w:val="0"/>
                 <w:sz w:val="22"/>
@@ -2491,17 +2512,17 @@
               <w:autoSpaceDN/>
               <w:textAlignment w:val="auto"/>
               <w:rPr>
-                <w:rFonts w:ascii="Ubuntu Light" w:hAnsi="Ubuntu Light" w:eastAsia="Times New Roman" w:cs="Calibri"/>
-                <w:color w:val="767171"/>
-                <w:kern w:val="0"/>
-                <w:sz w:val="22"/>
-                <w:szCs w:val="22"/>
-                <w:lang w:eastAsia="es-MX" w:bidi="ar-SA"/>
-              </w:rPr>
-            </w:pPr>
-            <w:r>
-              <w:rPr>
-                <w:rFonts w:ascii="Ubuntu Light" w:hAnsi="Ubuntu Light" w:eastAsia="Times New Roman" w:cs="Calibri"/>
+                <w:rFonts w:ascii="Ubuntu Light" w:eastAsia="Times New Roman" w:hAnsi="Ubuntu Light" w:cs="Calibri"/>
+                <w:color w:val="767171"/>
+                <w:kern w:val="0"/>
+                <w:sz w:val="22"/>
+                <w:szCs w:val="22"/>
+                <w:lang w:eastAsia="es-MX" w:bidi="ar-SA"/>
+              </w:rPr>
+            </w:pPr>
+            <w:r>
+              <w:rPr>
+                <w:rFonts w:ascii="Ubuntu Light" w:eastAsia="Times New Roman" w:hAnsi="Ubuntu Light" w:cs="Calibri"/>
                 <w:color w:val="767171"/>
                 <w:kern w:val="0"/>
                 <w:sz w:val="22"/>
@@ -2514,16 +2535,8 @@
         </w:tc>
       </w:tr>
       <w:tr>
-        <w:tblPrEx>
-          <w:tblCellMar>
-            <w:top w:w="0" w:type="dxa"/>
-            <w:left w:w="70" w:type="dxa"/>
-            <w:bottom w:w="0" w:type="dxa"/>
-            <w:right w:w="70" w:type="dxa"/>
-          </w:tblCellMar>
-        </w:tblPrEx>
         <w:trPr>
-          <w:trHeight w:val="360" w:hRule="atLeast"/>
+          <w:trHeight w:val="360"/>
         </w:trPr>
         <w:tc>
           <w:tcPr>
@@ -2537,7 +2550,7 @@
               <w:autoSpaceDN/>
               <w:textAlignment w:val="auto"/>
               <w:rPr>
-                <w:rFonts w:ascii="Ubuntu Light" w:hAnsi="Ubuntu Light" w:eastAsia="Times New Roman" w:cs="Calibri"/>
+                <w:rFonts w:ascii="Ubuntu Light" w:eastAsia="Times New Roman" w:hAnsi="Ubuntu Light" w:cs="Calibri"/>
                 <w:color w:val="767171"/>
                 <w:kern w:val="0"/>
                 <w:sz w:val="22"/>
@@ -2558,17 +2571,17 @@
               <w:autoSpaceDN/>
               <w:textAlignment w:val="auto"/>
               <w:rPr>
-                <w:rFonts w:ascii="Ubuntu Light" w:hAnsi="Ubuntu Light" w:eastAsia="Times New Roman" w:cs="Calibri"/>
-                <w:color w:val="767171"/>
-                <w:kern w:val="0"/>
-                <w:sz w:val="22"/>
-                <w:szCs w:val="22"/>
-                <w:lang w:eastAsia="es-MX" w:bidi="ar-SA"/>
-              </w:rPr>
-            </w:pPr>
-            <w:r>
-              <w:rPr>
-                <w:rFonts w:ascii="Ubuntu Light" w:hAnsi="Ubuntu Light" w:eastAsia="Times New Roman" w:cs="Calibri"/>
+                <w:rFonts w:ascii="Ubuntu Light" w:eastAsia="Times New Roman" w:hAnsi="Ubuntu Light" w:cs="Calibri"/>
+                <w:color w:val="767171"/>
+                <w:kern w:val="0"/>
+                <w:sz w:val="22"/>
+                <w:szCs w:val="22"/>
+                <w:lang w:eastAsia="es-MX" w:bidi="ar-SA"/>
+              </w:rPr>
+            </w:pPr>
+            <w:r>
+              <w:rPr>
+                <w:rFonts w:ascii="Ubuntu Light" w:eastAsia="Times New Roman" w:hAnsi="Ubuntu Light" w:cs="Calibri"/>
                 <w:color w:val="767171"/>
                 <w:kern w:val="0"/>
                 <w:sz w:val="22"/>
@@ -2581,16 +2594,8 @@
         </w:tc>
       </w:tr>
       <w:tr>
-        <w:tblPrEx>
-          <w:tblCellMar>
-            <w:top w:w="0" w:type="dxa"/>
-            <w:left w:w="70" w:type="dxa"/>
-            <w:bottom w:w="0" w:type="dxa"/>
-            <w:right w:w="70" w:type="dxa"/>
-          </w:tblCellMar>
-        </w:tblPrEx>
         <w:trPr>
-          <w:trHeight w:val="360" w:hRule="atLeast"/>
+          <w:trHeight w:val="360"/>
         </w:trPr>
         <w:tc>
           <w:tcPr>
@@ -2604,17 +2609,17 @@
               <w:autoSpaceDN/>
               <w:textAlignment w:val="auto"/>
               <w:rPr>
-                <w:rFonts w:ascii="Ubuntu Light" w:hAnsi="Ubuntu Light" w:eastAsia="Times New Roman" w:cs="Calibri"/>
-                <w:color w:val="000000"/>
-                <w:kern w:val="0"/>
-                <w:sz w:val="22"/>
-                <w:szCs w:val="22"/>
-                <w:lang w:eastAsia="es-MX" w:bidi="ar-SA"/>
-              </w:rPr>
-            </w:pPr>
-            <w:r>
-              <w:rPr>
-                <w:rFonts w:ascii="Ubuntu Light" w:hAnsi="Ubuntu Light" w:eastAsia="Times New Roman" w:cs="Calibri"/>
+                <w:rFonts w:ascii="Ubuntu Light" w:eastAsia="Times New Roman" w:hAnsi="Ubuntu Light" w:cs="Calibri"/>
+                <w:color w:val="000000"/>
+                <w:kern w:val="0"/>
+                <w:sz w:val="22"/>
+                <w:szCs w:val="22"/>
+                <w:lang w:eastAsia="es-MX" w:bidi="ar-SA"/>
+              </w:rPr>
+            </w:pPr>
+            <w:r>
+              <w:rPr>
+                <w:rFonts w:ascii="Ubuntu Light" w:eastAsia="Times New Roman" w:hAnsi="Ubuntu Light" w:cs="Calibri"/>
                 <w:color w:val="000000"/>
                 <w:kern w:val="0"/>
                 <w:sz w:val="22"/>
@@ -2636,17 +2641,17 @@
               <w:autoSpaceDN/>
               <w:textAlignment w:val="auto"/>
               <w:rPr>
-                <w:rFonts w:ascii="Ubuntu Light" w:hAnsi="Ubuntu Light" w:eastAsia="Times New Roman" w:cs="Calibri"/>
-                <w:color w:val="767171"/>
-                <w:kern w:val="0"/>
-                <w:sz w:val="22"/>
-                <w:szCs w:val="22"/>
-                <w:lang w:eastAsia="es-MX" w:bidi="ar-SA"/>
-              </w:rPr>
-            </w:pPr>
-            <w:r>
-              <w:rPr>
-                <w:rFonts w:ascii="Ubuntu Light" w:hAnsi="Ubuntu Light" w:eastAsia="Times New Roman" w:cs="Calibri"/>
+                <w:rFonts w:ascii="Ubuntu Light" w:eastAsia="Times New Roman" w:hAnsi="Ubuntu Light" w:cs="Calibri"/>
+                <w:color w:val="767171"/>
+                <w:kern w:val="0"/>
+                <w:sz w:val="22"/>
+                <w:szCs w:val="22"/>
+                <w:lang w:eastAsia="es-MX" w:bidi="ar-SA"/>
+              </w:rPr>
+            </w:pPr>
+            <w:r>
+              <w:rPr>
+                <w:rFonts w:ascii="Ubuntu Light" w:eastAsia="Times New Roman" w:hAnsi="Ubuntu Light" w:cs="Calibri"/>
                 <w:color w:val="767171"/>
                 <w:kern w:val="0"/>
                 <w:sz w:val="22"/>
@@ -2657,113 +2662,113 @@
             </w:r>
             <w:r>
               <w:rPr>
-                <w:rFonts w:ascii="Ubuntu Light" w:hAnsi="Ubuntu Light" w:eastAsia="Times New Roman" w:cs="Calibri"/>
-                <w:color w:val="767171"/>
-                <w:kern w:val="0"/>
-                <w:sz w:val="22"/>
-                <w:szCs w:val="22"/>
-                <w:lang w:eastAsia="es-MX" w:bidi="ar-SA"/>
-              </w:rPr>
-              <w:br w:type="textWrapping"/>
-            </w:r>
-            <w:r>
-              <w:rPr>
-                <w:rFonts w:ascii="Ubuntu Light" w:hAnsi="Ubuntu Light" w:eastAsia="Times New Roman" w:cs="Calibri"/>
-                <w:color w:val="767171"/>
-                <w:kern w:val="0"/>
-                <w:sz w:val="22"/>
-                <w:szCs w:val="22"/>
-                <w:lang w:eastAsia="es-MX" w:bidi="ar-SA"/>
-              </w:rPr>
-              <w:br w:type="textWrapping"/>
-            </w:r>
-            <w:r>
-              <w:rPr>
-                <w:rFonts w:ascii="Ubuntu Light" w:hAnsi="Ubuntu Light" w:eastAsia="Times New Roman" w:cs="Calibri"/>
-                <w:color w:val="767171"/>
-                <w:kern w:val="0"/>
-                <w:sz w:val="22"/>
-                <w:szCs w:val="22"/>
-                <w:lang w:eastAsia="es-MX" w:bidi="ar-SA"/>
-              </w:rPr>
-              <w:br w:type="textWrapping"/>
-            </w:r>
-            <w:r>
-              <w:rPr>
-                <w:rFonts w:ascii="Ubuntu Light" w:hAnsi="Ubuntu Light" w:eastAsia="Times New Roman" w:cs="Calibri"/>
-                <w:color w:val="767171"/>
-                <w:kern w:val="0"/>
-                <w:sz w:val="22"/>
-                <w:szCs w:val="22"/>
-                <w:lang w:eastAsia="es-MX" w:bidi="ar-SA"/>
-              </w:rPr>
-              <w:br w:type="textWrapping"/>
-            </w:r>
-            <w:r>
-              <w:rPr>
-                <w:rFonts w:ascii="Ubuntu Light" w:hAnsi="Ubuntu Light" w:eastAsia="Times New Roman" w:cs="Calibri"/>
-                <w:color w:val="767171"/>
-                <w:kern w:val="0"/>
-                <w:sz w:val="22"/>
-                <w:szCs w:val="22"/>
-                <w:lang w:eastAsia="es-MX" w:bidi="ar-SA"/>
-              </w:rPr>
-              <w:br w:type="textWrapping"/>
-            </w:r>
-            <w:r>
-              <w:rPr>
-                <w:rFonts w:ascii="Ubuntu Light" w:hAnsi="Ubuntu Light" w:eastAsia="Times New Roman" w:cs="Calibri"/>
-                <w:color w:val="767171"/>
-                <w:kern w:val="0"/>
-                <w:sz w:val="22"/>
-                <w:szCs w:val="22"/>
-                <w:lang w:eastAsia="es-MX" w:bidi="ar-SA"/>
-              </w:rPr>
-              <w:br w:type="textWrapping"/>
-            </w:r>
-            <w:r>
-              <w:rPr>
-                <w:rFonts w:ascii="Ubuntu Light" w:hAnsi="Ubuntu Light" w:eastAsia="Times New Roman" w:cs="Calibri"/>
-                <w:color w:val="767171"/>
-                <w:kern w:val="0"/>
-                <w:sz w:val="22"/>
-                <w:szCs w:val="22"/>
-                <w:lang w:eastAsia="es-MX" w:bidi="ar-SA"/>
-              </w:rPr>
-              <w:br w:type="textWrapping"/>
-            </w:r>
-            <w:r>
-              <w:rPr>
-                <w:rFonts w:ascii="Ubuntu Light" w:hAnsi="Ubuntu Light" w:eastAsia="Times New Roman" w:cs="Calibri"/>
-                <w:color w:val="767171"/>
-                <w:kern w:val="0"/>
-                <w:sz w:val="22"/>
-                <w:szCs w:val="22"/>
-                <w:lang w:eastAsia="es-MX" w:bidi="ar-SA"/>
-              </w:rPr>
-              <w:br w:type="textWrapping"/>
-            </w:r>
-            <w:r>
-              <w:rPr>
-                <w:rFonts w:ascii="Ubuntu Light" w:hAnsi="Ubuntu Light" w:eastAsia="Times New Roman" w:cs="Calibri"/>
-                <w:color w:val="767171"/>
-                <w:kern w:val="0"/>
-                <w:sz w:val="22"/>
-                <w:szCs w:val="22"/>
-                <w:lang w:eastAsia="es-MX" w:bidi="ar-SA"/>
-              </w:rPr>
-              <w:br w:type="textWrapping"/>
-            </w:r>
-            <w:r>
-              <w:rPr>
-                <w:rFonts w:ascii="Ubuntu Light" w:hAnsi="Ubuntu Light" w:eastAsia="Times New Roman" w:cs="Calibri"/>
-                <w:color w:val="767171"/>
-                <w:kern w:val="0"/>
-                <w:sz w:val="22"/>
-                <w:szCs w:val="22"/>
-                <w:lang w:eastAsia="es-MX" w:bidi="ar-SA"/>
-              </w:rPr>
-              <w:br w:type="textWrapping"/>
+                <w:rFonts w:ascii="Ubuntu Light" w:eastAsia="Times New Roman" w:hAnsi="Ubuntu Light" w:cs="Calibri"/>
+                <w:color w:val="767171"/>
+                <w:kern w:val="0"/>
+                <w:sz w:val="22"/>
+                <w:szCs w:val="22"/>
+                <w:lang w:eastAsia="es-MX" w:bidi="ar-SA"/>
+              </w:rPr>
+              <w:br/>
+            </w:r>
+            <w:r>
+              <w:rPr>
+                <w:rFonts w:ascii="Ubuntu Light" w:eastAsia="Times New Roman" w:hAnsi="Ubuntu Light" w:cs="Calibri"/>
+                <w:color w:val="767171"/>
+                <w:kern w:val="0"/>
+                <w:sz w:val="22"/>
+                <w:szCs w:val="22"/>
+                <w:lang w:eastAsia="es-MX" w:bidi="ar-SA"/>
+              </w:rPr>
+              <w:br/>
+            </w:r>
+            <w:r>
+              <w:rPr>
+                <w:rFonts w:ascii="Ubuntu Light" w:eastAsia="Times New Roman" w:hAnsi="Ubuntu Light" w:cs="Calibri"/>
+                <w:color w:val="767171"/>
+                <w:kern w:val="0"/>
+                <w:sz w:val="22"/>
+                <w:szCs w:val="22"/>
+                <w:lang w:eastAsia="es-MX" w:bidi="ar-SA"/>
+              </w:rPr>
+              <w:br/>
+            </w:r>
+            <w:r>
+              <w:rPr>
+                <w:rFonts w:ascii="Ubuntu Light" w:eastAsia="Times New Roman" w:hAnsi="Ubuntu Light" w:cs="Calibri"/>
+                <w:color w:val="767171"/>
+                <w:kern w:val="0"/>
+                <w:sz w:val="22"/>
+                <w:szCs w:val="22"/>
+                <w:lang w:eastAsia="es-MX" w:bidi="ar-SA"/>
+              </w:rPr>
+              <w:br/>
+            </w:r>
+            <w:r>
+              <w:rPr>
+                <w:rFonts w:ascii="Ubuntu Light" w:eastAsia="Times New Roman" w:hAnsi="Ubuntu Light" w:cs="Calibri"/>
+                <w:color w:val="767171"/>
+                <w:kern w:val="0"/>
+                <w:sz w:val="22"/>
+                <w:szCs w:val="22"/>
+                <w:lang w:eastAsia="es-MX" w:bidi="ar-SA"/>
+              </w:rPr>
+              <w:br/>
+            </w:r>
+            <w:r>
+              <w:rPr>
+                <w:rFonts w:ascii="Ubuntu Light" w:eastAsia="Times New Roman" w:hAnsi="Ubuntu Light" w:cs="Calibri"/>
+                <w:color w:val="767171"/>
+                <w:kern w:val="0"/>
+                <w:sz w:val="22"/>
+                <w:szCs w:val="22"/>
+                <w:lang w:eastAsia="es-MX" w:bidi="ar-SA"/>
+              </w:rPr>
+              <w:br/>
+            </w:r>
+            <w:r>
+              <w:rPr>
+                <w:rFonts w:ascii="Ubuntu Light" w:eastAsia="Times New Roman" w:hAnsi="Ubuntu Light" w:cs="Calibri"/>
+                <w:color w:val="767171"/>
+                <w:kern w:val="0"/>
+                <w:sz w:val="22"/>
+                <w:szCs w:val="22"/>
+                <w:lang w:eastAsia="es-MX" w:bidi="ar-SA"/>
+              </w:rPr>
+              <w:br/>
+            </w:r>
+            <w:r>
+              <w:rPr>
+                <w:rFonts w:ascii="Ubuntu Light" w:eastAsia="Times New Roman" w:hAnsi="Ubuntu Light" w:cs="Calibri"/>
+                <w:color w:val="767171"/>
+                <w:kern w:val="0"/>
+                <w:sz w:val="22"/>
+                <w:szCs w:val="22"/>
+                <w:lang w:eastAsia="es-MX" w:bidi="ar-SA"/>
+              </w:rPr>
+              <w:br/>
+            </w:r>
+            <w:r>
+              <w:rPr>
+                <w:rFonts w:ascii="Ubuntu Light" w:eastAsia="Times New Roman" w:hAnsi="Ubuntu Light" w:cs="Calibri"/>
+                <w:color w:val="767171"/>
+                <w:kern w:val="0"/>
+                <w:sz w:val="22"/>
+                <w:szCs w:val="22"/>
+                <w:lang w:eastAsia="es-MX" w:bidi="ar-SA"/>
+              </w:rPr>
+              <w:br/>
+            </w:r>
+            <w:r>
+              <w:rPr>
+                <w:rFonts w:ascii="Ubuntu Light" w:eastAsia="Times New Roman" w:hAnsi="Ubuntu Light" w:cs="Calibri"/>
+                <w:color w:val="767171"/>
+                <w:kern w:val="0"/>
+                <w:sz w:val="22"/>
+                <w:szCs w:val="22"/>
+                <w:lang w:eastAsia="es-MX" w:bidi="ar-SA"/>
+              </w:rPr>
+              <w:br/>
             </w:r>
           </w:p>
         </w:tc>
@@ -2771,25 +2776,44 @@
     </w:tbl>
     <w:p>
       <w:pPr>
-        <w:pStyle w:val="5"/>
+        <w:pStyle w:val="Textbody"/>
       </w:pPr>
     </w:p>
     <w:sectPr>
-      <w:headerReference r:id="rId3" w:type="default"/>
-      <w:footerReference r:id="rId4" w:type="default"/>
+      <w:headerReference w:type="default" r:id="rId8"/>
+      <w:footerReference w:type="default" r:id="rId9"/>
       <w:pgSz w:w="12240" w:h="15840"/>
       <w:pgMar w:top="2041" w:right="1134" w:bottom="1239" w:left="850" w:header="850" w:footer="621" w:gutter="0"/>
-      <w:cols w:space="720" w:num="1"/>
+      <w:cols w:space="720"/>
     </w:sectPr>
   </w:body>
 </w:document>
 </file>
 
+<file path=word/endnotes.xml><?xml version="1.0" encoding="utf-8"?>
+<w:endnotes xmlns:wpc="http://schemas.microsoft.com/office/word/2010/wordprocessingCanvas" xmlns:cx="http://schemas.microsoft.com/office/drawing/2014/chartex" xmlns:cx1="http://schemas.microsoft.com/office/drawing/2015/9/8/chartex" xmlns:cx2="http://schemas.microsoft.com/office/drawing/2015/10/21/chartex" xmlns:cx3="http://schemas.microsoft.com/office/drawing/2016/5/9/chartex" xmlns:cx4="http://schemas.microsoft.com/office/drawing/2016/5/10/chartex" xmlns:cx5="http://schemas.microsoft.com/office/drawing/2016/5/11/chartex" xmlns:cx6="http://schemas.microsoft.com/office/drawing/2016/5/12/chartex" xmlns:cx7="http://schemas.microsoft.com/office/drawing/2016/5/13/chartex" xmlns:cx8="http://schemas.microsoft.com/office/drawing/2016/5/14/chartex" xmlns:mc="http://schemas.openxmlformats.org/markup-compatibility/2006" xmlns:aink="http://schemas.microsoft.com/office/drawing/2016/ink" xmlns:am3d="http://schemas.microsoft.com/office/drawing/2017/model3d" xmlns:o="urn:schemas-microsoft-com:office:office" xmlns:oel="http://schemas.microsoft.com/office/2019/extlst" xmlns:r="http://schemas.openxmlformats.org/officeDocument/2006/relationships" xmlns:m="http://schemas.openxmlformats.org/officeDocument/2006/math" xmlns:v="urn:schemas-microsoft-com:vml" xmlns:wp14="http://schemas.microsoft.com/office/word/2010/wordprocessingDrawing" xmlns:wp="http://schemas.openxmlformats.org/drawingml/2006/wordprocessingDrawing" xmlns:w10="urn:schemas-microsoft-com:office:word" xmlns:w="http://schemas.openxmlformats.org/wordprocessingml/2006/main" xmlns:w14="http://schemas.microsoft.com/office/word/2010/wordml" xmlns:w15="http://schemas.microsoft.com/office/word/2012/wordml" xmlns:w16cex="http://schemas.microsoft.com/office/word/2018/wordml/cex" xmlns:w16cid="http://schemas.microsoft.com/office/word/2016/wordml/cid" xmlns:w16="http://schemas.microsoft.com/office/word/2018/wordml" xmlns:w16sdtdh="http://schemas.microsoft.com/office/word/2020/wordml/sdtdatahash" xmlns:w16se="http://schemas.microsoft.com/office/word/2015/wordml/symex" xmlns:wpg="http://schemas.microsoft.com/office/word/2010/wordprocessingGroup" xmlns:wpi="http://schemas.microsoft.com/office/word/2010/wordprocessingInk" xmlns:wne="http://schemas.microsoft.com/office/word/2006/wordml" xmlns:wps="http://schemas.microsoft.com/office/word/2010/wordprocessingShape" mc:Ignorable="w14 w15 w16se w16cid w16 w16cex w16sdtdh wp14">
+  <w:endnote w:type="separator" w:id="-1">
+    <w:p>
+      <w:r>
+        <w:separator/>
+      </w:r>
+    </w:p>
+  </w:endnote>
+  <w:endnote w:type="continuationSeparator" w:id="0">
+    <w:p>
+      <w:r>
+        <w:continuationSeparator/>
+      </w:r>
+    </w:p>
+  </w:endnote>
+</w:endnotes>
+</file>
+
 <file path=word/footer1.xml><?xml version="1.0" encoding="utf-8"?>
-<w:ftr xmlns:wpc="http://schemas.microsoft.com/office/word/2010/wordprocessingCanvas" xmlns:mc="http://schemas.openxmlformats.org/markup-compatibility/2006" xmlns:o="urn:schemas-microsoft-com:office:office" xmlns:r="http://schemas.openxmlformats.org/officeDocument/2006/relationships" xmlns:m="http://schemas.openxmlformats.org/officeDocument/2006/math" xmlns:v="urn:schemas-microsoft-com:vml" xmlns:wp14="http://schemas.microsoft.com/office/word/2010/wordprocessingDrawing" xmlns:wp="http://schemas.openxmlformats.org/drawingml/2006/wordprocessingDrawing" xmlns:w10="urn:schemas-microsoft-com:office:word" xmlns:w="http://schemas.openxmlformats.org/wordprocessingml/2006/main" xmlns:w14="http://schemas.microsoft.com/office/word/2010/wordml" xmlns:w15="http://schemas.microsoft.com/office/word/2012/wordml" xmlns:wpg="http://schemas.microsoft.com/office/word/2010/wordprocessingGroup" xmlns:wpi="http://schemas.microsoft.com/office/word/2010/wordprocessingInk" xmlns:wne="http://schemas.microsoft.com/office/word/2006/wordml" xmlns:wps="http://schemas.microsoft.com/office/word/2010/wordprocessingShape" xmlns:wpsCustomData="http://www.wps.cn/officeDocument/2013/wpsCustomData" mc:Ignorable="w14 w15 wp14">
+<w:ftr xmlns:wpc="http://schemas.microsoft.com/office/word/2010/wordprocessingCanvas" xmlns:cx="http://schemas.microsoft.com/office/drawing/2014/chartex" xmlns:cx1="http://schemas.microsoft.com/office/drawing/2015/9/8/chartex" xmlns:cx2="http://schemas.microsoft.com/office/drawing/2015/10/21/chartex" xmlns:cx3="http://schemas.microsoft.com/office/drawing/2016/5/9/chartex" xmlns:cx4="http://schemas.microsoft.com/office/drawing/2016/5/10/chartex" xmlns:cx5="http://schemas.microsoft.com/office/drawing/2016/5/11/chartex" xmlns:cx6="http://schemas.microsoft.com/office/drawing/2016/5/12/chartex" xmlns:cx7="http://schemas.microsoft.com/office/drawing/2016/5/13/chartex" xmlns:cx8="http://schemas.microsoft.com/office/drawing/2016/5/14/chartex" xmlns:mc="http://schemas.openxmlformats.org/markup-compatibility/2006" xmlns:aink="http://schemas.microsoft.com/office/drawing/2016/ink" xmlns:am3d="http://schemas.microsoft.com/office/drawing/2017/model3d" xmlns:o="urn:schemas-microsoft-com:office:office" xmlns:oel="http://schemas.microsoft.com/office/2019/extlst" xmlns:r="http://schemas.openxmlformats.org/officeDocument/2006/relationships" xmlns:m="http://schemas.openxmlformats.org/officeDocument/2006/math" xmlns:v="urn:schemas-microsoft-com:vml" xmlns:wp14="http://schemas.microsoft.com/office/word/2010/wordprocessingDrawing" xmlns:wp="http://schemas.openxmlformats.org/drawingml/2006/wordprocessingDrawing" xmlns:w10="urn:schemas-microsoft-com:office:word" xmlns:w="http://schemas.openxmlformats.org/wordprocessingml/2006/main" xmlns:w14="http://schemas.microsoft.com/office/word/2010/wordml" xmlns:w15="http://schemas.microsoft.com/office/word/2012/wordml" xmlns:w16cex="http://schemas.microsoft.com/office/word/2018/wordml/cex" xmlns:w16cid="http://schemas.microsoft.com/office/word/2016/wordml/cid" xmlns:w16="http://schemas.microsoft.com/office/word/2018/wordml" xmlns:w16sdtdh="http://schemas.microsoft.com/office/word/2020/wordml/sdtdatahash" xmlns:w16se="http://schemas.microsoft.com/office/word/2015/wordml/symex" xmlns:wpg="http://schemas.microsoft.com/office/word/2010/wordprocessingGroup" xmlns:wpi="http://schemas.microsoft.com/office/word/2010/wordprocessingInk" xmlns:wne="http://schemas.microsoft.com/office/word/2006/wordml" xmlns:wps="http://schemas.microsoft.com/office/word/2010/wordprocessingShape" mc:Ignorable="w14 w15 w16se w16cid w16 w16cex w16sdtdh wp14">
   <w:p>
     <w:pPr>
-      <w:pStyle w:val="3"/>
+      <w:pStyle w:val="Encabezado"/>
       <w:tabs>
         <w:tab w:val="clear" w:pos="4986"/>
         <w:tab w:val="clear" w:pos="9972"/>
@@ -2807,7 +2831,7 @@
   </w:p>
   <w:p>
     <w:pPr>
-      <w:pStyle w:val="3"/>
+      <w:pStyle w:val="Encabezado"/>
       <w:tabs>
         <w:tab w:val="clear" w:pos="4986"/>
         <w:tab w:val="clear" w:pos="9972"/>
@@ -2967,13 +2991,14 @@
     <w:r>
       <w:rPr>
         <w:rFonts w:ascii="MicrogrammaDMedExt" w:hAnsi="MicrogrammaDMedExt"/>
+        <w:noProof/>
         <w:color w:val="333333"/>
         <w:spacing w:val="12"/>
         <w:sz w:val="14"/>
         <w:szCs w:val="14"/>
       </w:rPr>
       <w:drawing>
-        <wp:anchor distT="0" distB="0" distL="114300" distR="114300" simplePos="0" relativeHeight="251660288" behindDoc="0" locked="0" layoutInCell="1" allowOverlap="1">
+        <wp:anchor distT="0" distB="0" distL="114300" distR="114300" simplePos="0" relativeHeight="251660288" behindDoc="0" locked="0" layoutInCell="1" allowOverlap="1" wp14:anchorId="6B3AE1A1" wp14:editId="6B3AE1A2">
           <wp:simplePos x="0" y="0"/>
           <wp:positionH relativeFrom="column">
             <wp:posOffset>5492115</wp:posOffset>
@@ -3025,38 +3050,31 @@
   </w:p>
   <w:p>
     <w:pPr>
-      <w:pStyle w:val="4"/>
+      <w:pStyle w:val="Standard"/>
       <w:spacing w:line="276" w:lineRule="auto"/>
       <w:jc w:val="left"/>
     </w:pPr>
-    <w:r>
-      <w:fldChar w:fldCharType="begin"/>
-    </w:r>
-    <w:r>
-      <w:instrText xml:space="preserve"> HYPERLINK "http://Www.CodigoIoT.com/" </w:instrText>
-    </w:r>
-    <w:r>
-      <w:fldChar w:fldCharType="separate"/>
-    </w:r>
+    <w:hyperlink r:id="rId2" w:history="1">
+      <w:r>
+        <w:rPr>
+          <w:rFonts w:ascii="MicrogrammaDMedExt" w:hAnsi="MicrogrammaDMedExt"/>
+          <w:color w:val="000080"/>
+          <w:spacing w:val="12"/>
+          <w:sz w:val="14"/>
+          <w:szCs w:val="14"/>
+        </w:rPr>
+        <w:t>www.CodigoIoT.com</w:t>
+      </w:r>
+    </w:hyperlink>
     <w:r>
       <w:rPr>
         <w:rFonts w:ascii="MicrogrammaDMedExt" w:hAnsi="MicrogrammaDMedExt"/>
-        <w:color w:val="000080"/>
+        <w:color w:val="333333"/>
         <w:spacing w:val="12"/>
         <w:sz w:val="14"/>
         <w:szCs w:val="14"/>
       </w:rPr>
-      <w:t>www.CodigoIoT.com</w:t>
-    </w:r>
-    <w:r>
-      <w:rPr>
-        <w:rFonts w:ascii="MicrogrammaDMedExt" w:hAnsi="MicrogrammaDMedExt"/>
-        <w:color w:val="000080"/>
-        <w:spacing w:val="12"/>
-        <w:sz w:val="14"/>
-        <w:szCs w:val="14"/>
-      </w:rPr>
-      <w:fldChar w:fldCharType="end"/>
+      <w:t xml:space="preserve">    |    Morelos 53, Del Carmen, Coyoacán, CDMX. Factor Evolu</w:t>
     </w:r>
     <w:r>
       <w:rPr>
@@ -3066,17 +3084,36 @@
         <w:sz w:val="14"/>
         <w:szCs w:val="14"/>
       </w:rPr>
-      <w:t xml:space="preserve">    |    Morelos 53, Del Carmen, Coyoacán, CDMX. Factor Evolución SA de CV     </w:t>
+      <w:t xml:space="preserve">ción SA de CV     </w:t>
     </w:r>
   </w:p>
 </w:ftr>
 </file>
 
+<file path=word/footnotes.xml><?xml version="1.0" encoding="utf-8"?>
+<w:footnotes xmlns:wpc="http://schemas.microsoft.com/office/word/2010/wordprocessingCanvas" xmlns:cx="http://schemas.microsoft.com/office/drawing/2014/chartex" xmlns:cx1="http://schemas.microsoft.com/office/drawing/2015/9/8/chartex" xmlns:cx2="http://schemas.microsoft.com/office/drawing/2015/10/21/chartex" xmlns:cx3="http://schemas.microsoft.com/office/drawing/2016/5/9/chartex" xmlns:cx4="http://schemas.microsoft.com/office/drawing/2016/5/10/chartex" xmlns:cx5="http://schemas.microsoft.com/office/drawing/2016/5/11/chartex" xmlns:cx6="http://schemas.microsoft.com/office/drawing/2016/5/12/chartex" xmlns:cx7="http://schemas.microsoft.com/office/drawing/2016/5/13/chartex" xmlns:cx8="http://schemas.microsoft.com/office/drawing/2016/5/14/chartex" xmlns:mc="http://schemas.openxmlformats.org/markup-compatibility/2006" xmlns:aink="http://schemas.microsoft.com/office/drawing/2016/ink" xmlns:am3d="http://schemas.microsoft.com/office/drawing/2017/model3d" xmlns:o="urn:schemas-microsoft-com:office:office" xmlns:oel="http://schemas.microsoft.com/office/2019/extlst" xmlns:r="http://schemas.openxmlformats.org/officeDocument/2006/relationships" xmlns:m="http://schemas.openxmlformats.org/officeDocument/2006/math" xmlns:v="urn:schemas-microsoft-com:vml" xmlns:wp14="http://schemas.microsoft.com/office/word/2010/wordprocessingDrawing" xmlns:wp="http://schemas.openxmlformats.org/drawingml/2006/wordprocessingDrawing" xmlns:w10="urn:schemas-microsoft-com:office:word" xmlns:w="http://schemas.openxmlformats.org/wordprocessingml/2006/main" xmlns:w14="http://schemas.microsoft.com/office/word/2010/wordml" xmlns:w15="http://schemas.microsoft.com/office/word/2012/wordml" xmlns:w16cex="http://schemas.microsoft.com/office/word/2018/wordml/cex" xmlns:w16cid="http://schemas.microsoft.com/office/word/2016/wordml/cid" xmlns:w16="http://schemas.microsoft.com/office/word/2018/wordml" xmlns:w16sdtdh="http://schemas.microsoft.com/office/word/2020/wordml/sdtdatahash" xmlns:w16se="http://schemas.microsoft.com/office/word/2015/wordml/symex" xmlns:wpg="http://schemas.microsoft.com/office/word/2010/wordprocessingGroup" xmlns:wpi="http://schemas.microsoft.com/office/word/2010/wordprocessingInk" xmlns:wne="http://schemas.microsoft.com/office/word/2006/wordml" xmlns:wps="http://schemas.microsoft.com/office/word/2010/wordprocessingShape" mc:Ignorable="w14 w15 w16se w16cid w16 w16cex w16sdtdh wp14">
+  <w:footnote w:type="separator" w:id="-1">
+    <w:p>
+      <w:r>
+        <w:separator/>
+      </w:r>
+    </w:p>
+  </w:footnote>
+  <w:footnote w:type="continuationSeparator" w:id="0">
+    <w:p>
+      <w:r>
+        <w:continuationSeparator/>
+      </w:r>
+    </w:p>
+  </w:footnote>
+</w:footnotes>
+</file>
+
 <file path=word/header1.xml><?xml version="1.0" encoding="utf-8"?>
-<w:hdr xmlns:wpc="http://schemas.microsoft.com/office/word/2010/wordprocessingCanvas" xmlns:mc="http://schemas.openxmlformats.org/markup-compatibility/2006" xmlns:o="urn:schemas-microsoft-com:office:office" xmlns:r="http://schemas.openxmlformats.org/officeDocument/2006/relationships" xmlns:m="http://schemas.openxmlformats.org/officeDocument/2006/math" xmlns:v="urn:schemas-microsoft-com:vml" xmlns:wp14="http://schemas.microsoft.com/office/word/2010/wordprocessingDrawing" xmlns:wp="http://schemas.openxmlformats.org/drawingml/2006/wordprocessingDrawing" xmlns:w10="urn:schemas-microsoft-com:office:word" xmlns:w="http://schemas.openxmlformats.org/wordprocessingml/2006/main" xmlns:w14="http://schemas.microsoft.com/office/word/2010/wordml" xmlns:w15="http://schemas.microsoft.com/office/word/2012/wordml" xmlns:wpg="http://schemas.microsoft.com/office/word/2010/wordprocessingGroup" xmlns:wpi="http://schemas.microsoft.com/office/word/2010/wordprocessingInk" xmlns:wne="http://schemas.microsoft.com/office/word/2006/wordml" xmlns:wps="http://schemas.microsoft.com/office/word/2010/wordprocessingShape" xmlns:wpsCustomData="http://www.wps.cn/officeDocument/2013/wpsCustomData" mc:Ignorable="w14 w15 wp14">
+<w:hdr xmlns:wpc="http://schemas.microsoft.com/office/word/2010/wordprocessingCanvas" xmlns:cx="http://schemas.microsoft.com/office/drawing/2014/chartex" xmlns:cx1="http://schemas.microsoft.com/office/drawing/2015/9/8/chartex" xmlns:cx2="http://schemas.microsoft.com/office/drawing/2015/10/21/chartex" xmlns:cx3="http://schemas.microsoft.com/office/drawing/2016/5/9/chartex" xmlns:cx4="http://schemas.microsoft.com/office/drawing/2016/5/10/chartex" xmlns:cx5="http://schemas.microsoft.com/office/drawing/2016/5/11/chartex" xmlns:cx6="http://schemas.microsoft.com/office/drawing/2016/5/12/chartex" xmlns:cx7="http://schemas.microsoft.com/office/drawing/2016/5/13/chartex" xmlns:cx8="http://schemas.microsoft.com/office/drawing/2016/5/14/chartex" xmlns:mc="http://schemas.openxmlformats.org/markup-compatibility/2006" xmlns:aink="http://schemas.microsoft.com/office/drawing/2016/ink" xmlns:am3d="http://schemas.microsoft.com/office/drawing/2017/model3d" xmlns:o="urn:schemas-microsoft-com:office:office" xmlns:oel="http://schemas.microsoft.com/office/2019/extlst" xmlns:r="http://schemas.openxmlformats.org/officeDocument/2006/relationships" xmlns:m="http://schemas.openxmlformats.org/officeDocument/2006/math" xmlns:v="urn:schemas-microsoft-com:vml" xmlns:wp14="http://schemas.microsoft.com/office/word/2010/wordprocessingDrawing" xmlns:wp="http://schemas.openxmlformats.org/drawingml/2006/wordprocessingDrawing" xmlns:w10="urn:schemas-microsoft-com:office:word" xmlns:w="http://schemas.openxmlformats.org/wordprocessingml/2006/main" xmlns:w14="http://schemas.microsoft.com/office/word/2010/wordml" xmlns:w15="http://schemas.microsoft.com/office/word/2012/wordml" xmlns:w16cex="http://schemas.microsoft.com/office/word/2018/wordml/cex" xmlns:w16cid="http://schemas.microsoft.com/office/word/2016/wordml/cid" xmlns:w16="http://schemas.microsoft.com/office/word/2018/wordml" xmlns:w16sdtdh="http://schemas.microsoft.com/office/word/2020/wordml/sdtdatahash" xmlns:w16se="http://schemas.microsoft.com/office/word/2015/wordml/symex" xmlns:wpg="http://schemas.microsoft.com/office/word/2010/wordprocessingGroup" xmlns:wpi="http://schemas.microsoft.com/office/word/2010/wordprocessingInk" xmlns:wne="http://schemas.microsoft.com/office/word/2006/wordml" xmlns:wps="http://schemas.microsoft.com/office/word/2010/wordprocessingShape" mc:Ignorable="w14 w15 w16se w16cid w16 w16cex w16sdtdh wp14">
   <w:p>
     <w:pPr>
-      <w:pStyle w:val="4"/>
+      <w:pStyle w:val="Standard"/>
       <w:jc w:val="right"/>
     </w:pPr>
     <w:r>
@@ -3084,13 +3121,14 @@
         <w:rFonts w:ascii="MicrogrammaDMedExt" w:hAnsi="MicrogrammaDMedExt"/>
         <w:i/>
         <w:iCs/>
+        <w:noProof/>
         <w:color w:val="808080"/>
         <w:spacing w:val="20"/>
         <w:sz w:val="14"/>
         <w:szCs w:val="14"/>
       </w:rPr>
       <w:drawing>
-        <wp:anchor distT="0" distB="0" distL="114300" distR="114300" simplePos="0" relativeHeight="251659264" behindDoc="0" locked="0" layoutInCell="1" allowOverlap="1">
+        <wp:anchor distT="0" distB="0" distL="114300" distR="114300" simplePos="0" relativeHeight="251659264" behindDoc="0" locked="0" layoutInCell="1" allowOverlap="1" wp14:anchorId="6B3AE19F" wp14:editId="6B3AE1A0">
           <wp:simplePos x="0" y="0"/>
           <wp:positionH relativeFrom="column">
             <wp:posOffset>-22225</wp:posOffset>
@@ -3142,7 +3180,7 @@
   </w:p>
   <w:p>
     <w:pPr>
-      <w:pStyle w:val="4"/>
+      <w:pStyle w:val="Standard"/>
       <w:jc w:val="right"/>
     </w:pPr>
     <w:r>
@@ -3160,7 +3198,7 @@
   </w:p>
   <w:p>
     <w:pPr>
-      <w:pStyle w:val="3"/>
+      <w:pStyle w:val="Encabezado"/>
       <w:spacing w:line="227" w:lineRule="exact"/>
       <w:rPr>
         <w:rFonts w:ascii="MicrogrammaDMedExt" w:hAnsi="MicrogrammaDMedExt"/>
@@ -3175,409 +3213,523 @@
 </file>
 
 <file path=word/numbering.xml><?xml version="1.0" encoding="utf-8"?>
-<w:numbering xmlns:wpc="http://schemas.microsoft.com/office/word/2010/wordprocessingCanvas" xmlns:mc="http://schemas.openxmlformats.org/markup-compatibility/2006" xmlns:o="urn:schemas-microsoft-com:office:office" xmlns:r="http://schemas.openxmlformats.org/officeDocument/2006/relationships" xmlns:m="http://schemas.openxmlformats.org/officeDocument/2006/math" xmlns:v="urn:schemas-microsoft-com:vml" xmlns:wp14="http://schemas.microsoft.com/office/word/2010/wordprocessingDrawing" xmlns:wp="http://schemas.openxmlformats.org/drawingml/2006/wordprocessingDrawing" xmlns:w10="urn:schemas-microsoft-com:office:word" xmlns:w="http://schemas.openxmlformats.org/wordprocessingml/2006/main" xmlns:w14="http://schemas.microsoft.com/office/word/2010/wordml" xmlns:wpg="http://schemas.microsoft.com/office/word/2010/wordprocessingGroup" xmlns:wpi="http://schemas.microsoft.com/office/word/2010/wordprocessingInk" xmlns:wne="http://schemas.microsoft.com/office/word/2006/wordml" xmlns:wps="http://schemas.microsoft.com/office/word/2010/wordprocessingShape" xmlns:wpsCustomData="http://www.wps.cn/officeDocument/2013/wpsCustomData" mc:Ignorable="w14 wp14">
-  <w:abstractNum w:abstractNumId="0">
+<w:numbering xmlns:wpc="http://schemas.microsoft.com/office/word/2010/wordprocessingCanvas" xmlns:cx="http://schemas.microsoft.com/office/drawing/2014/chartex" xmlns:cx1="http://schemas.microsoft.com/office/drawing/2015/9/8/chartex" xmlns:cx2="http://schemas.microsoft.com/office/drawing/2015/10/21/chartex" xmlns:cx3="http://schemas.microsoft.com/office/drawing/2016/5/9/chartex" xmlns:cx4="http://schemas.microsoft.com/office/drawing/2016/5/10/chartex" xmlns:cx5="http://schemas.microsoft.com/office/drawing/2016/5/11/chartex" xmlns:cx6="http://schemas.microsoft.com/office/drawing/2016/5/12/chartex" xmlns:cx7="http://schemas.microsoft.com/office/drawing/2016/5/13/chartex" xmlns:cx8="http://schemas.microsoft.com/office/drawing/2016/5/14/chartex" xmlns:mc="http://schemas.openxmlformats.org/markup-compatibility/2006" xmlns:aink="http://schemas.microsoft.com/office/drawing/2016/ink" xmlns:am3d="http://schemas.microsoft.com/office/drawing/2017/model3d" xmlns:o="urn:schemas-microsoft-com:office:office" xmlns:oel="http://schemas.microsoft.com/office/2019/extlst" xmlns:r="http://schemas.openxmlformats.org/officeDocument/2006/relationships" xmlns:m="http://schemas.openxmlformats.org/officeDocument/2006/math" xmlns:v="urn:schemas-microsoft-com:vml" xmlns:wp14="http://schemas.microsoft.com/office/word/2010/wordprocessingDrawing" xmlns:wp="http://schemas.openxmlformats.org/drawingml/2006/wordprocessingDrawing" xmlns:w10="urn:schemas-microsoft-com:office:word" xmlns:w="http://schemas.openxmlformats.org/wordprocessingml/2006/main" xmlns:w14="http://schemas.microsoft.com/office/word/2010/wordml" xmlns:w15="http://schemas.microsoft.com/office/word/2012/wordml" xmlns:w16cex="http://schemas.microsoft.com/office/word/2018/wordml/cex" xmlns:w16cid="http://schemas.microsoft.com/office/word/2016/wordml/cid" xmlns:w16="http://schemas.microsoft.com/office/word/2018/wordml" xmlns:w16sdtdh="http://schemas.microsoft.com/office/word/2020/wordml/sdtdatahash" xmlns:w16se="http://schemas.microsoft.com/office/word/2015/wordml/symex" xmlns:wpg="http://schemas.microsoft.com/office/word/2010/wordprocessingGroup" xmlns:wpi="http://schemas.microsoft.com/office/word/2010/wordprocessingInk" xmlns:wne="http://schemas.microsoft.com/office/word/2006/wordml" xmlns:wps="http://schemas.microsoft.com/office/word/2010/wordprocessingShape" mc:Ignorable="w14 w15 w16se w16cid w16 w16cex w16sdtdh wp14">
+  <w:abstractNum w:abstractNumId="0" w15:restartNumberingAfterBreak="0">
     <w:nsid w:val="1E0437D6"/>
     <w:multiLevelType w:val="multilevel"/>
     <w:tmpl w:val="1E0437D6"/>
-    <w:lvl w:ilvl="0" w:tentative="0">
+    <w:lvl w:ilvl="0">
       <w:start w:val="1"/>
       <w:numFmt w:val="upperRoman"/>
-      <w:pStyle w:val="2"/>
+      <w:pStyle w:val="Ttulo1"/>
       <w:lvlText w:val="%1. "/>
       <w:lvlJc w:val="left"/>
     </w:lvl>
-    <w:lvl w:ilvl="1" w:tentative="0">
+    <w:lvl w:ilvl="1">
       <w:start w:val="1"/>
       <w:numFmt w:val="lowerLetter"/>
-      <w:pStyle w:val="6"/>
+      <w:pStyle w:val="Ttulo2"/>
       <w:lvlText w:val="(%2) "/>
       <w:lvlJc w:val="left"/>
       <w:pPr>
         <w:ind w:left="567" w:hanging="567"/>
       </w:pPr>
     </w:lvl>
-    <w:lvl w:ilvl="2" w:tentative="0">
+    <w:lvl w:ilvl="2">
       <w:start w:val="1"/>
       <w:numFmt w:val="none"/>
       <w:lvlText w:val="%3"/>
       <w:lvlJc w:val="left"/>
     </w:lvl>
-    <w:lvl w:ilvl="3" w:tentative="0">
+    <w:lvl w:ilvl="3">
       <w:start w:val="1"/>
       <w:numFmt w:val="upperLetter"/>
-      <w:pStyle w:val="8"/>
+      <w:pStyle w:val="Ttulo4"/>
       <w:lvlText w:val=" %4."/>
       <w:lvlJc w:val="left"/>
       <w:pPr>
         <w:ind w:left="864" w:hanging="864"/>
       </w:pPr>
     </w:lvl>
-    <w:lvl w:ilvl="4" w:tentative="0">
+    <w:lvl w:ilvl="4">
       <w:start w:val="1"/>
       <w:numFmt w:val="none"/>
       <w:lvlText w:val="%5"/>
       <w:lvlJc w:val="left"/>
     </w:lvl>
-    <w:lvl w:ilvl="5" w:tentative="0">
+    <w:lvl w:ilvl="5">
       <w:start w:val="1"/>
       <w:numFmt w:val="none"/>
       <w:lvlText w:val=""/>
       <w:lvlJc w:val="left"/>
     </w:lvl>
-    <w:lvl w:ilvl="6" w:tentative="0">
+    <w:lvl w:ilvl="6">
       <w:start w:val="1"/>
       <w:numFmt w:val="none"/>
       <w:lvlText w:val=""/>
       <w:lvlJc w:val="left"/>
     </w:lvl>
-    <w:lvl w:ilvl="7" w:tentative="0">
+    <w:lvl w:ilvl="7">
       <w:start w:val="1"/>
       <w:numFmt w:val="none"/>
       <w:lvlText w:val=""/>
       <w:lvlJc w:val="left"/>
     </w:lvl>
-    <w:lvl w:ilvl="8" w:tentative="0">
+    <w:lvl w:ilvl="8">
       <w:start w:val="1"/>
       <w:numFmt w:val="none"/>
       <w:lvlText w:val=""/>
       <w:lvlJc w:val="left"/>
     </w:lvl>
   </w:abstractNum>
-  <w:num w:numId="1">
+  <w:num w:numId="1" w16cid:durableId="946739711">
     <w:abstractNumId w:val="0"/>
   </w:num>
 </w:numbering>
 </file>
 
 <file path=word/styles.xml><?xml version="1.0" encoding="utf-8"?>
-<w:styles xmlns:mc="http://schemas.openxmlformats.org/markup-compatibility/2006" xmlns:o="urn:schemas-microsoft-com:office:office" xmlns:r="http://schemas.openxmlformats.org/officeDocument/2006/relationships" xmlns:m="http://schemas.openxmlformats.org/officeDocument/2006/math" xmlns:v="urn:schemas-microsoft-com:vml" xmlns:w="http://schemas.openxmlformats.org/wordprocessingml/2006/main" xmlns:w14="http://schemas.microsoft.com/office/word/2010/wordml" xmlns:w10="urn:schemas-microsoft-com:office:word" xmlns:sl="http://schemas.openxmlformats.org/schemaLibrary/2006/main" xmlns:wpsCustomData="http://www.wps.cn/officeDocument/2013/wpsCustomData" mc:Ignorable="w14">
+<w:styles xmlns:mc="http://schemas.openxmlformats.org/markup-compatibility/2006" xmlns:r="http://schemas.openxmlformats.org/officeDocument/2006/relationships" xmlns:w="http://schemas.openxmlformats.org/wordprocessingml/2006/main" xmlns:w14="http://schemas.microsoft.com/office/word/2010/wordml" xmlns:w15="http://schemas.microsoft.com/office/word/2012/wordml" xmlns:w16cex="http://schemas.microsoft.com/office/word/2018/wordml/cex" xmlns:w16cid="http://schemas.microsoft.com/office/word/2016/wordml/cid" xmlns:w16="http://schemas.microsoft.com/office/word/2018/wordml" xmlns:w16sdtdh="http://schemas.microsoft.com/office/word/2020/wordml/sdtdatahash" xmlns:w16se="http://schemas.microsoft.com/office/word/2015/wordml/symex" mc:Ignorable="w14 w15 w16se w16cid w16 w16cex w16sdtdh">
   <w:docDefaults>
     <w:rPrDefault>
       <w:rPr>
-        <w:rFonts w:ascii="Liberation Serif" w:hAnsi="Liberation Serif" w:eastAsia="Noto Sans CJK SC Regular" w:cs="FreeSans"/>
+        <w:rFonts w:ascii="Liberation Serif" w:eastAsia="Noto Sans CJK SC Regular" w:hAnsi="Liberation Serif" w:cs="FreeSans"/>
+        <w:lang w:val="es-MX" w:eastAsia="es-MX" w:bidi="ar-SA"/>
       </w:rPr>
     </w:rPrDefault>
     <w:pPrDefault/>
   </w:docDefaults>
-  <w:latentStyles w:count="260" w:defQFormat="0" w:defUnhideWhenUsed="1" w:defSemiHidden="1" w:defUIPriority="99" w:defLockedState="0">
-    <w:lsdException w:qFormat="1" w:unhideWhenUsed="0" w:uiPriority="0" w:semiHidden="0" w:name="Normal"/>
-    <w:lsdException w:qFormat="1" w:unhideWhenUsed="0" w:uiPriority="9" w:semiHidden="0" w:name="heading 1"/>
-    <w:lsdException w:qFormat="1" w:uiPriority="9" w:name="heading 2"/>
-    <w:lsdException w:qFormat="1" w:uiPriority="9" w:name="heading 3"/>
-    <w:lsdException w:qFormat="1" w:uiPriority="9" w:name="heading 4"/>
-    <w:lsdException w:qFormat="1" w:uiPriority="9" w:name="heading 5"/>
-    <w:lsdException w:qFormat="1" w:uiPriority="9" w:name="heading 6"/>
-    <w:lsdException w:qFormat="1" w:uiPriority="9" w:name="heading 7"/>
-    <w:lsdException w:qFormat="1" w:uiPriority="9" w:name="heading 8"/>
-    <w:lsdException w:qFormat="1" w:uiPriority="9" w:name="heading 9"/>
-    <w:lsdException w:qFormat="1" w:uiPriority="99" w:semiHidden="0" w:name="index 1"/>
-    <w:lsdException w:qFormat="1" w:uiPriority="99" w:semiHidden="0" w:name="index 2"/>
-    <w:lsdException w:qFormat="1" w:uiPriority="99" w:semiHidden="0" w:name="index 3"/>
-    <w:lsdException w:qFormat="1" w:uiPriority="99" w:semiHidden="0" w:name="index 4"/>
-    <w:lsdException w:qFormat="1" w:uiPriority="99" w:semiHidden="0" w:name="index 5"/>
-    <w:lsdException w:qFormat="1" w:uiPriority="99" w:semiHidden="0" w:name="index 6"/>
-    <w:lsdException w:qFormat="1" w:uiPriority="99" w:semiHidden="0" w:name="index 7"/>
-    <w:lsdException w:qFormat="1" w:uiPriority="99" w:semiHidden="0" w:name="index 8"/>
-    <w:lsdException w:qFormat="1" w:uiPriority="99" w:semiHidden="0" w:name="index 9"/>
-    <w:lsdException w:qFormat="1" w:uiPriority="39" w:semiHidden="0" w:name="toc 1"/>
-    <w:lsdException w:uiPriority="39" w:name="toc 2"/>
-    <w:lsdException w:uiPriority="39" w:name="toc 3"/>
-    <w:lsdException w:uiPriority="39" w:name="toc 4"/>
-    <w:lsdException w:uiPriority="39" w:name="toc 5"/>
-    <w:lsdException w:uiPriority="39" w:name="toc 6"/>
-    <w:lsdException w:uiPriority="39" w:name="toc 7"/>
-    <w:lsdException w:uiPriority="39" w:name="toc 8"/>
-    <w:lsdException w:uiPriority="39" w:name="toc 9"/>
-    <w:lsdException w:uiPriority="99" w:name="Normal Indent"/>
-    <w:lsdException w:uiPriority="99" w:name="footnote text"/>
-    <w:lsdException w:uiPriority="99" w:name="annotation text"/>
-    <w:lsdException w:qFormat="1" w:unhideWhenUsed="0" w:uiPriority="0" w:semiHidden="0" w:name="header"/>
-    <w:lsdException w:qFormat="1" w:unhideWhenUsed="0" w:uiPriority="0" w:semiHidden="0" w:name="footer"/>
-    <w:lsdException w:qFormat="1" w:unhideWhenUsed="0" w:uiPriority="0" w:semiHidden="0" w:name="index heading"/>
-    <w:lsdException w:qFormat="1" w:unhideWhenUsed="0" w:uiPriority="0" w:semiHidden="0" w:name="caption"/>
-    <w:lsdException w:uiPriority="99" w:name="table of figures"/>
-    <w:lsdException w:uiPriority="99" w:name="envelope address"/>
-    <w:lsdException w:uiPriority="99" w:name="envelope return"/>
-    <w:lsdException w:uiPriority="99" w:name="footnote reference"/>
-    <w:lsdException w:uiPriority="99" w:name="annotation reference"/>
-    <w:lsdException w:uiPriority="99" w:name="line number"/>
-    <w:lsdException w:uiPriority="99" w:name="page number"/>
-    <w:lsdException w:uiPriority="99" w:name="endnote reference"/>
-    <w:lsdException w:uiPriority="99" w:name="endnote text"/>
-    <w:lsdException w:uiPriority="99" w:name="table of authorities"/>
-    <w:lsdException w:uiPriority="99" w:name="macro"/>
-    <w:lsdException w:uiPriority="99" w:name="toa heading"/>
-    <w:lsdException w:qFormat="1" w:unhideWhenUsed="0" w:uiPriority="0" w:semiHidden="0" w:name="List"/>
-    <w:lsdException w:uiPriority="99" w:name="List Bullet"/>
-    <w:lsdException w:uiPriority="99" w:name="List Number"/>
-    <w:lsdException w:uiPriority="99" w:name="List 2"/>
-    <w:lsdException w:uiPriority="99" w:name="List 3"/>
-    <w:lsdException w:uiPriority="99" w:name="List 4"/>
-    <w:lsdException w:uiPriority="99" w:name="List 5"/>
-    <w:lsdException w:uiPriority="99" w:name="List Bullet 2"/>
-    <w:lsdException w:uiPriority="99" w:name="List Bullet 3"/>
-    <w:lsdException w:uiPriority="99" w:name="List Bullet 4"/>
-    <w:lsdException w:uiPriority="99" w:name="List Bullet 5"/>
-    <w:lsdException w:uiPriority="99" w:name="List Number 2"/>
-    <w:lsdException w:uiPriority="99" w:name="List Number 3"/>
-    <w:lsdException w:uiPriority="99" w:name="List Number 4"/>
-    <w:lsdException w:uiPriority="99" w:name="List Number 5"/>
-    <w:lsdException w:qFormat="1" w:unhideWhenUsed="0" w:uiPriority="10" w:semiHidden="0" w:name="Title"/>
-    <w:lsdException w:uiPriority="99" w:name="Closing"/>
-    <w:lsdException w:uiPriority="99" w:name="Signature"/>
-    <w:lsdException w:qFormat="1" w:uiPriority="1" w:name="Default Paragraph Font"/>
-    <w:lsdException w:uiPriority="99" w:name="Body Text"/>
-    <w:lsdException w:uiPriority="99" w:name="Body Text Indent"/>
-    <w:lsdException w:uiPriority="99" w:name="List Continue"/>
-    <w:lsdException w:uiPriority="99" w:name="List Continue 2"/>
-    <w:lsdException w:uiPriority="99" w:name="List Continue 3"/>
-    <w:lsdException w:uiPriority="99" w:name="List Continue 4"/>
-    <w:lsdException w:uiPriority="99" w:name="List Continue 5"/>
-    <w:lsdException w:uiPriority="99" w:name="Message Header"/>
-    <w:lsdException w:qFormat="1" w:unhideWhenUsed="0" w:uiPriority="11" w:semiHidden="0" w:name="Subtitle"/>
-    <w:lsdException w:uiPriority="99" w:name="Salutation"/>
-    <w:lsdException w:uiPriority="99" w:name="Date"/>
-    <w:lsdException w:uiPriority="99" w:name="Body Text First Indent"/>
-    <w:lsdException w:uiPriority="99" w:name="Body Text First Indent 2"/>
-    <w:lsdException w:uiPriority="99" w:name="Note Heading"/>
-    <w:lsdException w:uiPriority="99" w:name="Body Text 2"/>
-    <w:lsdException w:uiPriority="99" w:name="Body Text 3"/>
-    <w:lsdException w:uiPriority="99" w:name="Body Text Indent 2"/>
-    <w:lsdException w:uiPriority="99" w:name="Body Text Indent 3"/>
-    <w:lsdException w:uiPriority="99" w:name="Block Text"/>
-    <w:lsdException w:qFormat="1" w:uiPriority="99" w:semiHidden="0" w:name="Hyperlink"/>
-    <w:lsdException w:uiPriority="99" w:name="FollowedHyperlink"/>
-    <w:lsdException w:qFormat="1" w:unhideWhenUsed="0" w:uiPriority="22" w:semiHidden="0" w:name="Strong"/>
-    <w:lsdException w:qFormat="1" w:unhideWhenUsed="0" w:uiPriority="0" w:semiHidden="0" w:name="Emphasis"/>
-    <w:lsdException w:uiPriority="99" w:name="Document Map"/>
-    <w:lsdException w:uiPriority="99" w:name="Plain Text"/>
-    <w:lsdException w:uiPriority="99" w:name="E-mail Signature"/>
-    <w:lsdException w:uiPriority="99" w:name="Normal (Web)"/>
-    <w:lsdException w:uiPriority="99" w:name="HTML Acronym"/>
-    <w:lsdException w:uiPriority="99" w:name="HTML Address"/>
-    <w:lsdException w:uiPriority="99" w:name="HTML Cite"/>
-    <w:lsdException w:uiPriority="99" w:name="HTML Code"/>
-    <w:lsdException w:uiPriority="99" w:name="HTML Definition"/>
-    <w:lsdException w:uiPriority="99" w:name="HTML Keyboard"/>
-    <w:lsdException w:uiPriority="99" w:name="HTML Preformatted"/>
-    <w:lsdException w:uiPriority="99" w:name="HTML Sample"/>
-    <w:lsdException w:uiPriority="99" w:name="HTML Typewriter"/>
-    <w:lsdException w:uiPriority="99" w:name="HTML Variable"/>
-    <w:lsdException w:qFormat="1" w:uiPriority="99" w:name="Normal Table"/>
-    <w:lsdException w:uiPriority="99" w:name="annotation subject"/>
-    <w:lsdException w:uiPriority="99" w:name="Table Simple 1"/>
-    <w:lsdException w:uiPriority="99" w:name="Table Simple 2"/>
-    <w:lsdException w:uiPriority="99" w:name="Table Simple 3"/>
-    <w:lsdException w:uiPriority="99" w:name="Table Classic 1"/>
-    <w:lsdException w:uiPriority="99" w:name="Table Classic 2"/>
-    <w:lsdException w:uiPriority="99" w:name="Table Classic 3"/>
-    <w:lsdException w:uiPriority="99" w:name="Table Classic 4"/>
-    <w:lsdException w:uiPriority="99" w:name="Table Colorful 1"/>
-    <w:lsdException w:uiPriority="99" w:name="Table Colorful 2"/>
-    <w:lsdException w:uiPriority="99" w:name="Table Colorful 3"/>
-    <w:lsdException w:uiPriority="99" w:name="Table Columns 1"/>
-    <w:lsdException w:uiPriority="99" w:name="Table Columns 2"/>
-    <w:lsdException w:uiPriority="99" w:name="Table Columns 3"/>
-    <w:lsdException w:uiPriority="99" w:name="Table Columns 4"/>
-    <w:lsdException w:uiPriority="99" w:name="Table Columns 5"/>
-    <w:lsdException w:uiPriority="99" w:name="Table Grid 1"/>
-    <w:lsdException w:uiPriority="99" w:name="Table Grid 2"/>
-    <w:lsdException w:uiPriority="99" w:name="Table Grid 3"/>
-    <w:lsdException w:uiPriority="99" w:name="Table Grid 4"/>
-    <w:lsdException w:uiPriority="99" w:name="Table Grid 5"/>
-    <w:lsdException w:uiPriority="99" w:name="Table Grid 6"/>
-    <w:lsdException w:uiPriority="99" w:name="Table Grid 7"/>
-    <w:lsdException w:uiPriority="99" w:name="Table Grid 8"/>
-    <w:lsdException w:uiPriority="99" w:name="Table List 1"/>
-    <w:lsdException w:uiPriority="99" w:name="Table List 2"/>
-    <w:lsdException w:uiPriority="99" w:name="Table List 3"/>
-    <w:lsdException w:uiPriority="99" w:name="Table List 4"/>
-    <w:lsdException w:uiPriority="99" w:name="Table List 5"/>
-    <w:lsdException w:uiPriority="99" w:name="Table List 6"/>
-    <w:lsdException w:uiPriority="99" w:name="Table List 7"/>
-    <w:lsdException w:uiPriority="99" w:name="Table List 8"/>
-    <w:lsdException w:uiPriority="99" w:name="Table 3D effects 1"/>
-    <w:lsdException w:uiPriority="99" w:name="Table 3D effects 2"/>
-    <w:lsdException w:uiPriority="99" w:name="Table 3D effects 3"/>
-    <w:lsdException w:uiPriority="99" w:name="Table Contemporary"/>
-    <w:lsdException w:uiPriority="99" w:name="Table Elegant"/>
-    <w:lsdException w:uiPriority="99" w:name="Table Professional"/>
-    <w:lsdException w:uiPriority="99" w:name="Table Subtle 1"/>
-    <w:lsdException w:uiPriority="99" w:name="Table Subtle 2"/>
-    <w:lsdException w:uiPriority="99" w:name="Table Web 1"/>
-    <w:lsdException w:uiPriority="99" w:name="Table Web 2"/>
-    <w:lsdException w:uiPriority="99" w:name="Table Web 3"/>
-    <w:lsdException w:uiPriority="99" w:name="Balloon Text"/>
-    <w:lsdException w:unhideWhenUsed="0" w:uiPriority="39" w:semiHidden="0" w:name="Table Grid"/>
-    <w:lsdException w:uiPriority="99" w:name="Table Theme"/>
-    <w:lsdException w:unhideWhenUsed="0" w:uiPriority="60" w:semiHidden="0" w:name="Light Shading"/>
-    <w:lsdException w:unhideWhenUsed="0" w:uiPriority="61" w:semiHidden="0" w:name="Light List"/>
-    <w:lsdException w:unhideWhenUsed="0" w:uiPriority="62" w:semiHidden="0" w:name="Light Grid"/>
-    <w:lsdException w:unhideWhenUsed="0" w:uiPriority="63" w:semiHidden="0" w:name="Medium Shading 1"/>
-    <w:lsdException w:unhideWhenUsed="0" w:uiPriority="64" w:semiHidden="0" w:name="Medium Shading 2"/>
-    <w:lsdException w:unhideWhenUsed="0" w:uiPriority="65" w:semiHidden="0" w:name="Medium List 1"/>
-    <w:lsdException w:unhideWhenUsed="0" w:uiPriority="66" w:semiHidden="0" w:name="Medium List 2"/>
-    <w:lsdException w:unhideWhenUsed="0" w:uiPriority="67" w:semiHidden="0" w:name="Medium Grid 1"/>
-    <w:lsdException w:unhideWhenUsed="0" w:uiPriority="68" w:semiHidden="0" w:name="Medium Grid 2"/>
-    <w:lsdException w:unhideWhenUsed="0" w:uiPriority="69" w:semiHidden="0" w:name="Medium Grid 3"/>
-    <w:lsdException w:unhideWhenUsed="0" w:uiPriority="70" w:semiHidden="0" w:name="Dark List"/>
-    <w:lsdException w:unhideWhenUsed="0" w:uiPriority="71" w:semiHidden="0" w:name="Colorful Shading"/>
-    <w:lsdException w:unhideWhenUsed="0" w:uiPriority="72" w:semiHidden="0" w:name="Colorful List"/>
-    <w:lsdException w:unhideWhenUsed="0" w:uiPriority="73" w:semiHidden="0" w:name="Colorful Grid"/>
-    <w:lsdException w:unhideWhenUsed="0" w:uiPriority="60" w:semiHidden="0" w:name="Light Shading Accent 1"/>
-    <w:lsdException w:unhideWhenUsed="0" w:uiPriority="61" w:semiHidden="0" w:name="Light List Accent 1"/>
-    <w:lsdException w:unhideWhenUsed="0" w:uiPriority="62" w:semiHidden="0" w:name="Light Grid Accent 1"/>
-    <w:lsdException w:unhideWhenUsed="0" w:uiPriority="63" w:semiHidden="0" w:name="Medium Shading 1 Accent 1"/>
-    <w:lsdException w:unhideWhenUsed="0" w:uiPriority="64" w:semiHidden="0" w:name="Medium Shading 2 Accent 1"/>
-    <w:lsdException w:unhideWhenUsed="0" w:uiPriority="65" w:semiHidden="0" w:name="Medium List 1 Accent 1"/>
-    <w:lsdException w:qFormat="1" w:unhideWhenUsed="0" w:uiPriority="0" w:semiHidden="0" w:name="List Paragraph"/>
-    <w:lsdException w:unhideWhenUsed="0" w:uiPriority="66" w:semiHidden="0" w:name="Medium List 2 Accent 1"/>
-    <w:lsdException w:unhideWhenUsed="0" w:uiPriority="67" w:semiHidden="0" w:name="Medium Grid 1 Accent 1"/>
-    <w:lsdException w:unhideWhenUsed="0" w:uiPriority="68" w:semiHidden="0" w:name="Medium Grid 2 Accent 1"/>
-    <w:lsdException w:unhideWhenUsed="0" w:uiPriority="69" w:semiHidden="0" w:name="Medium Grid 3 Accent 1"/>
-    <w:lsdException w:unhideWhenUsed="0" w:uiPriority="70" w:semiHidden="0" w:name="Dark List Accent 1"/>
-    <w:lsdException w:unhideWhenUsed="0" w:uiPriority="71" w:semiHidden="0" w:name="Colorful Shading Accent 1"/>
-    <w:lsdException w:unhideWhenUsed="0" w:uiPriority="72" w:semiHidden="0" w:name="Colorful List Accent 1"/>
-    <w:lsdException w:unhideWhenUsed="0" w:uiPriority="73" w:semiHidden="0" w:name="Colorful Grid Accent 1"/>
-    <w:lsdException w:unhideWhenUsed="0" w:uiPriority="60" w:semiHidden="0" w:name="Light Shading Accent 2"/>
-    <w:lsdException w:unhideWhenUsed="0" w:uiPriority="61" w:semiHidden="0" w:name="Light List Accent 2"/>
-    <w:lsdException w:unhideWhenUsed="0" w:uiPriority="62" w:semiHidden="0" w:name="Light Grid Accent 2"/>
-    <w:lsdException w:unhideWhenUsed="0" w:uiPriority="63" w:semiHidden="0" w:name="Medium Shading 1 Accent 2"/>
-    <w:lsdException w:unhideWhenUsed="0" w:uiPriority="64" w:semiHidden="0" w:name="Medium Shading 2 Accent 2"/>
-    <w:lsdException w:unhideWhenUsed="0" w:uiPriority="65" w:semiHidden="0" w:name="Medium List 1 Accent 2"/>
-    <w:lsdException w:unhideWhenUsed="0" w:uiPriority="66" w:semiHidden="0" w:name="Medium List 2 Accent 2"/>
-    <w:lsdException w:unhideWhenUsed="0" w:uiPriority="67" w:semiHidden="0" w:name="Medium Grid 1 Accent 2"/>
-    <w:lsdException w:unhideWhenUsed="0" w:uiPriority="68" w:semiHidden="0" w:name="Medium Grid 2 Accent 2"/>
-    <w:lsdException w:unhideWhenUsed="0" w:uiPriority="69" w:semiHidden="0" w:name="Medium Grid 3 Accent 2"/>
-    <w:lsdException w:unhideWhenUsed="0" w:uiPriority="70" w:semiHidden="0" w:name="Dark List Accent 2"/>
-    <w:lsdException w:unhideWhenUsed="0" w:uiPriority="71" w:semiHidden="0" w:name="Colorful Shading Accent 2"/>
-    <w:lsdException w:unhideWhenUsed="0" w:uiPriority="72" w:semiHidden="0" w:name="Colorful List Accent 2"/>
-    <w:lsdException w:unhideWhenUsed="0" w:uiPriority="73" w:semiHidden="0" w:name="Colorful Grid Accent 2"/>
-    <w:lsdException w:unhideWhenUsed="0" w:uiPriority="60" w:semiHidden="0" w:name="Light Shading Accent 3"/>
-    <w:lsdException w:unhideWhenUsed="0" w:uiPriority="61" w:semiHidden="0" w:name="Light List Accent 3"/>
-    <w:lsdException w:unhideWhenUsed="0" w:uiPriority="62" w:semiHidden="0" w:name="Light Grid Accent 3"/>
-    <w:lsdException w:unhideWhenUsed="0" w:uiPriority="63" w:semiHidden="0" w:name="Medium Shading 1 Accent 3"/>
-    <w:lsdException w:unhideWhenUsed="0" w:uiPriority="64" w:semiHidden="0" w:name="Medium Shading 2 Accent 3"/>
-    <w:lsdException w:unhideWhenUsed="0" w:uiPriority="65" w:semiHidden="0" w:name="Medium List 1 Accent 3"/>
-    <w:lsdException w:unhideWhenUsed="0" w:uiPriority="66" w:semiHidden="0" w:name="Medium List 2 Accent 3"/>
-    <w:lsdException w:unhideWhenUsed="0" w:uiPriority="67" w:semiHidden="0" w:name="Medium Grid 1 Accent 3"/>
-    <w:lsdException w:unhideWhenUsed="0" w:uiPriority="68" w:semiHidden="0" w:name="Medium Grid 2 Accent 3"/>
-    <w:lsdException w:unhideWhenUsed="0" w:uiPriority="69" w:semiHidden="0" w:name="Medium Grid 3 Accent 3"/>
-    <w:lsdException w:unhideWhenUsed="0" w:uiPriority="70" w:semiHidden="0" w:name="Dark List Accent 3"/>
-    <w:lsdException w:unhideWhenUsed="0" w:uiPriority="71" w:semiHidden="0" w:name="Colorful Shading Accent 3"/>
-    <w:lsdException w:unhideWhenUsed="0" w:uiPriority="72" w:semiHidden="0" w:name="Colorful List Accent 3"/>
-    <w:lsdException w:unhideWhenUsed="0" w:uiPriority="73" w:semiHidden="0" w:name="Colorful Grid Accent 3"/>
-    <w:lsdException w:unhideWhenUsed="0" w:uiPriority="60" w:semiHidden="0" w:name="Light Shading Accent 4"/>
-    <w:lsdException w:unhideWhenUsed="0" w:uiPriority="61" w:semiHidden="0" w:name="Light List Accent 4"/>
-    <w:lsdException w:unhideWhenUsed="0" w:uiPriority="62" w:semiHidden="0" w:name="Light Grid Accent 4"/>
-    <w:lsdException w:unhideWhenUsed="0" w:uiPriority="63" w:semiHidden="0" w:name="Medium Shading 1 Accent 4"/>
-    <w:lsdException w:unhideWhenUsed="0" w:uiPriority="64" w:semiHidden="0" w:name="Medium Shading 2 Accent 4"/>
-    <w:lsdException w:unhideWhenUsed="0" w:uiPriority="65" w:semiHidden="0" w:name="Medium List 1 Accent 4"/>
-    <w:lsdException w:unhideWhenUsed="0" w:uiPriority="66" w:semiHidden="0" w:name="Medium List 2 Accent 4"/>
-    <w:lsdException w:unhideWhenUsed="0" w:uiPriority="67" w:semiHidden="0" w:name="Medium Grid 1 Accent 4"/>
-    <w:lsdException w:unhideWhenUsed="0" w:uiPriority="68" w:semiHidden="0" w:name="Medium Grid 2 Accent 4"/>
-    <w:lsdException w:unhideWhenUsed="0" w:uiPriority="69" w:semiHidden="0" w:name="Medium Grid 3 Accent 4"/>
-    <w:lsdException w:unhideWhenUsed="0" w:uiPriority="70" w:semiHidden="0" w:name="Dark List Accent 4"/>
-    <w:lsdException w:unhideWhenUsed="0" w:uiPriority="71" w:semiHidden="0" w:name="Colorful Shading Accent 4"/>
-    <w:lsdException w:unhideWhenUsed="0" w:uiPriority="72" w:semiHidden="0" w:name="Colorful List Accent 4"/>
-    <w:lsdException w:unhideWhenUsed="0" w:uiPriority="73" w:semiHidden="0" w:name="Colorful Grid Accent 4"/>
-    <w:lsdException w:unhideWhenUsed="0" w:uiPriority="60" w:semiHidden="0" w:name="Light Shading Accent 5"/>
-    <w:lsdException w:unhideWhenUsed="0" w:uiPriority="61" w:semiHidden="0" w:name="Light List Accent 5"/>
-    <w:lsdException w:unhideWhenUsed="0" w:uiPriority="62" w:semiHidden="0" w:name="Light Grid Accent 5"/>
-    <w:lsdException w:unhideWhenUsed="0" w:uiPriority="63" w:semiHidden="0" w:name="Medium Shading 1 Accent 5"/>
-    <w:lsdException w:unhideWhenUsed="0" w:uiPriority="64" w:semiHidden="0" w:name="Medium Shading 2 Accent 5"/>
-    <w:lsdException w:unhideWhenUsed="0" w:uiPriority="65" w:semiHidden="0" w:name="Medium List 1 Accent 5"/>
-    <w:lsdException w:unhideWhenUsed="0" w:uiPriority="66" w:semiHidden="0" w:name="Medium List 2 Accent 5"/>
-    <w:lsdException w:unhideWhenUsed="0" w:uiPriority="67" w:semiHidden="0" w:name="Medium Grid 1 Accent 5"/>
-    <w:lsdException w:unhideWhenUsed="0" w:uiPriority="68" w:semiHidden="0" w:name="Medium Grid 2 Accent 5"/>
-    <w:lsdException w:unhideWhenUsed="0" w:uiPriority="69" w:semiHidden="0" w:name="Medium Grid 3 Accent 5"/>
-    <w:lsdException w:unhideWhenUsed="0" w:uiPriority="70" w:semiHidden="0" w:name="Dark List Accent 5"/>
-    <w:lsdException w:unhideWhenUsed="0" w:uiPriority="71" w:semiHidden="0" w:name="Colorful Shading Accent 5"/>
-    <w:lsdException w:unhideWhenUsed="0" w:uiPriority="72" w:semiHidden="0" w:name="Colorful List Accent 5"/>
-    <w:lsdException w:unhideWhenUsed="0" w:uiPriority="73" w:semiHidden="0" w:name="Colorful Grid Accent 5"/>
-    <w:lsdException w:unhideWhenUsed="0" w:uiPriority="60" w:semiHidden="0" w:name="Light Shading Accent 6"/>
-    <w:lsdException w:unhideWhenUsed="0" w:uiPriority="61" w:semiHidden="0" w:name="Light List Accent 6"/>
-    <w:lsdException w:unhideWhenUsed="0" w:uiPriority="62" w:semiHidden="0" w:name="Light Grid Accent 6"/>
-    <w:lsdException w:unhideWhenUsed="0" w:uiPriority="63" w:semiHidden="0" w:name="Medium Shading 1 Accent 6"/>
-    <w:lsdException w:unhideWhenUsed="0" w:uiPriority="64" w:semiHidden="0" w:name="Medium Shading 2 Accent 6"/>
-    <w:lsdException w:unhideWhenUsed="0" w:uiPriority="65" w:semiHidden="0" w:name="Medium List 1 Accent 6"/>
-    <w:lsdException w:unhideWhenUsed="0" w:uiPriority="66" w:semiHidden="0" w:name="Medium List 2 Accent 6"/>
-    <w:lsdException w:unhideWhenUsed="0" w:uiPriority="67" w:semiHidden="0" w:name="Medium Grid 1 Accent 6"/>
-    <w:lsdException w:unhideWhenUsed="0" w:uiPriority="68" w:semiHidden="0" w:name="Medium Grid 2 Accent 6"/>
-    <w:lsdException w:unhideWhenUsed="0" w:uiPriority="69" w:semiHidden="0" w:name="Medium Grid 3 Accent 6"/>
-    <w:lsdException w:unhideWhenUsed="0" w:uiPriority="70" w:semiHidden="0" w:name="Dark List Accent 6"/>
-    <w:lsdException w:unhideWhenUsed="0" w:uiPriority="71" w:semiHidden="0" w:name="Colorful Shading Accent 6"/>
-    <w:lsdException w:unhideWhenUsed="0" w:uiPriority="72" w:semiHidden="0" w:name="Colorful List Accent 6"/>
-    <w:lsdException w:unhideWhenUsed="0" w:uiPriority="73" w:semiHidden="0" w:name="Colorful Grid Accent 6"/>
+  <w:latentStyles w:defLockedState="0" w:defUIPriority="99" w:defSemiHidden="0" w:defUnhideWhenUsed="0" w:defQFormat="0" w:count="376">
+    <w:lsdException w:name="Normal" w:uiPriority="0" w:qFormat="1"/>
+    <w:lsdException w:name="heading 1" w:uiPriority="9" w:qFormat="1"/>
+    <w:lsdException w:name="heading 2" w:semiHidden="1" w:uiPriority="9" w:unhideWhenUsed="1" w:qFormat="1"/>
+    <w:lsdException w:name="heading 3" w:semiHidden="1" w:uiPriority="9" w:unhideWhenUsed="1" w:qFormat="1"/>
+    <w:lsdException w:name="heading 4" w:semiHidden="1" w:uiPriority="9" w:unhideWhenUsed="1" w:qFormat="1"/>
+    <w:lsdException w:name="heading 5" w:semiHidden="1" w:uiPriority="9" w:unhideWhenUsed="1" w:qFormat="1"/>
+    <w:lsdException w:name="heading 6" w:semiHidden="1" w:uiPriority="9" w:unhideWhenUsed="1" w:qFormat="1"/>
+    <w:lsdException w:name="heading 7" w:semiHidden="1" w:uiPriority="9" w:unhideWhenUsed="1" w:qFormat="1"/>
+    <w:lsdException w:name="heading 8" w:semiHidden="1" w:uiPriority="9" w:unhideWhenUsed="1" w:qFormat="1"/>
+    <w:lsdException w:name="heading 9" w:semiHidden="1" w:uiPriority="9" w:unhideWhenUsed="1" w:qFormat="1"/>
+    <w:lsdException w:name="index 1" w:unhideWhenUsed="1" w:qFormat="1"/>
+    <w:lsdException w:name="index 2" w:unhideWhenUsed="1" w:qFormat="1"/>
+    <w:lsdException w:name="index 3" w:unhideWhenUsed="1" w:qFormat="1"/>
+    <w:lsdException w:name="index 4" w:unhideWhenUsed="1" w:qFormat="1"/>
+    <w:lsdException w:name="index 5" w:unhideWhenUsed="1" w:qFormat="1"/>
+    <w:lsdException w:name="index 6" w:unhideWhenUsed="1" w:qFormat="1"/>
+    <w:lsdException w:name="index 7" w:unhideWhenUsed="1" w:qFormat="1"/>
+    <w:lsdException w:name="index 8" w:unhideWhenUsed="1" w:qFormat="1"/>
+    <w:lsdException w:name="index 9" w:unhideWhenUsed="1" w:qFormat="1"/>
+    <w:lsdException w:name="toc 1" w:uiPriority="39" w:unhideWhenUsed="1" w:qFormat="1"/>
+    <w:lsdException w:name="toc 2" w:semiHidden="1" w:uiPriority="39" w:unhideWhenUsed="1"/>
+    <w:lsdException w:name="toc 3" w:semiHidden="1" w:uiPriority="39" w:unhideWhenUsed="1"/>
+    <w:lsdException w:name="toc 4" w:semiHidden="1" w:uiPriority="39" w:unhideWhenUsed="1"/>
+    <w:lsdException w:name="toc 5" w:semiHidden="1" w:uiPriority="39" w:unhideWhenUsed="1"/>
+    <w:lsdException w:name="toc 6" w:semiHidden="1" w:uiPriority="39" w:unhideWhenUsed="1"/>
+    <w:lsdException w:name="toc 7" w:semiHidden="1" w:uiPriority="39" w:unhideWhenUsed="1"/>
+    <w:lsdException w:name="toc 8" w:semiHidden="1" w:uiPriority="39" w:unhideWhenUsed="1"/>
+    <w:lsdException w:name="toc 9" w:semiHidden="1" w:uiPriority="39" w:unhideWhenUsed="1"/>
+    <w:lsdException w:name="Normal Indent" w:semiHidden="1" w:unhideWhenUsed="1"/>
+    <w:lsdException w:name="footnote text" w:semiHidden="1" w:unhideWhenUsed="1"/>
+    <w:lsdException w:name="annotation text" w:semiHidden="1" w:unhideWhenUsed="1"/>
+    <w:lsdException w:name="header" w:uiPriority="0" w:qFormat="1"/>
+    <w:lsdException w:name="footer" w:uiPriority="0" w:qFormat="1"/>
+    <w:lsdException w:name="index heading" w:uiPriority="0" w:qFormat="1"/>
+    <w:lsdException w:name="caption" w:uiPriority="0" w:qFormat="1"/>
+    <w:lsdException w:name="table of figures" w:semiHidden="1" w:unhideWhenUsed="1"/>
+    <w:lsdException w:name="envelope address" w:semiHidden="1" w:unhideWhenUsed="1"/>
+    <w:lsdException w:name="envelope return" w:semiHidden="1" w:unhideWhenUsed="1"/>
+    <w:lsdException w:name="footnote reference" w:semiHidden="1" w:unhideWhenUsed="1"/>
+    <w:lsdException w:name="annotation reference" w:semiHidden="1" w:unhideWhenUsed="1"/>
+    <w:lsdException w:name="line number" w:semiHidden="1" w:unhideWhenUsed="1"/>
+    <w:lsdException w:name="page number" w:semiHidden="1" w:unhideWhenUsed="1"/>
+    <w:lsdException w:name="endnote reference" w:semiHidden="1" w:unhideWhenUsed="1"/>
+    <w:lsdException w:name="endnote text" w:semiHidden="1" w:unhideWhenUsed="1"/>
+    <w:lsdException w:name="table of authorities" w:semiHidden="1" w:unhideWhenUsed="1"/>
+    <w:lsdException w:name="macro" w:semiHidden="1" w:unhideWhenUsed="1"/>
+    <w:lsdException w:name="toa heading" w:semiHidden="1" w:unhideWhenUsed="1"/>
+    <w:lsdException w:name="List" w:uiPriority="0" w:qFormat="1"/>
+    <w:lsdException w:name="List Bullet" w:semiHidden="1" w:unhideWhenUsed="1"/>
+    <w:lsdException w:name="List Number" w:semiHidden="1" w:unhideWhenUsed="1"/>
+    <w:lsdException w:name="List 2" w:semiHidden="1" w:unhideWhenUsed="1"/>
+    <w:lsdException w:name="List 3" w:semiHidden="1" w:unhideWhenUsed="1"/>
+    <w:lsdException w:name="List 4" w:semiHidden="1" w:unhideWhenUsed="1"/>
+    <w:lsdException w:name="List 5" w:semiHidden="1" w:unhideWhenUsed="1"/>
+    <w:lsdException w:name="List Bullet 2" w:semiHidden="1" w:unhideWhenUsed="1"/>
+    <w:lsdException w:name="List Bullet 3" w:semiHidden="1" w:unhideWhenUsed="1"/>
+    <w:lsdException w:name="List Bullet 4" w:semiHidden="1" w:unhideWhenUsed="1"/>
+    <w:lsdException w:name="List Bullet 5" w:semiHidden="1" w:unhideWhenUsed="1"/>
+    <w:lsdException w:name="List Number 2" w:semiHidden="1" w:unhideWhenUsed="1"/>
+    <w:lsdException w:name="List Number 3" w:semiHidden="1" w:unhideWhenUsed="1"/>
+    <w:lsdException w:name="List Number 4" w:semiHidden="1" w:unhideWhenUsed="1"/>
+    <w:lsdException w:name="List Number 5" w:semiHidden="1" w:unhideWhenUsed="1"/>
+    <w:lsdException w:name="Title" w:uiPriority="10" w:qFormat="1"/>
+    <w:lsdException w:name="Closing" w:semiHidden="1" w:unhideWhenUsed="1"/>
+    <w:lsdException w:name="Signature" w:semiHidden="1" w:unhideWhenUsed="1"/>
+    <w:lsdException w:name="Default Paragraph Font" w:semiHidden="1" w:uiPriority="1" w:unhideWhenUsed="1" w:qFormat="1"/>
+    <w:lsdException w:name="Body Text" w:semiHidden="1" w:unhideWhenUsed="1"/>
+    <w:lsdException w:name="Body Text Indent" w:semiHidden="1" w:unhideWhenUsed="1"/>
+    <w:lsdException w:name="List Continue" w:semiHidden="1" w:unhideWhenUsed="1"/>
+    <w:lsdException w:name="List Continue 2" w:semiHidden="1" w:unhideWhenUsed="1"/>
+    <w:lsdException w:name="List Continue 3" w:semiHidden="1" w:unhideWhenUsed="1"/>
+    <w:lsdException w:name="List Continue 4" w:semiHidden="1" w:unhideWhenUsed="1"/>
+    <w:lsdException w:name="List Continue 5" w:semiHidden="1" w:unhideWhenUsed="1"/>
+    <w:lsdException w:name="Message Header" w:semiHidden="1" w:unhideWhenUsed="1"/>
+    <w:lsdException w:name="Subtitle" w:uiPriority="11" w:qFormat="1"/>
+    <w:lsdException w:name="Salutation" w:semiHidden="1" w:unhideWhenUsed="1"/>
+    <w:lsdException w:name="Date" w:semiHidden="1" w:unhideWhenUsed="1"/>
+    <w:lsdException w:name="Body Text First Indent" w:semiHidden="1" w:unhideWhenUsed="1"/>
+    <w:lsdException w:name="Body Text First Indent 2" w:semiHidden="1" w:unhideWhenUsed="1"/>
+    <w:lsdException w:name="Note Heading" w:semiHidden="1" w:unhideWhenUsed="1"/>
+    <w:lsdException w:name="Body Text 2" w:semiHidden="1" w:unhideWhenUsed="1"/>
+    <w:lsdException w:name="Body Text 3" w:semiHidden="1" w:unhideWhenUsed="1"/>
+    <w:lsdException w:name="Body Text Indent 2" w:semiHidden="1" w:unhideWhenUsed="1"/>
+    <w:lsdException w:name="Body Text Indent 3" w:semiHidden="1" w:unhideWhenUsed="1"/>
+    <w:lsdException w:name="Block Text" w:semiHidden="1" w:unhideWhenUsed="1"/>
+    <w:lsdException w:name="Hyperlink" w:unhideWhenUsed="1" w:qFormat="1"/>
+    <w:lsdException w:name="FollowedHyperlink" w:semiHidden="1" w:unhideWhenUsed="1"/>
+    <w:lsdException w:name="Strong" w:uiPriority="22" w:qFormat="1"/>
+    <w:lsdException w:name="Emphasis" w:uiPriority="0" w:qFormat="1"/>
+    <w:lsdException w:name="Document Map" w:semiHidden="1" w:unhideWhenUsed="1"/>
+    <w:lsdException w:name="Plain Text" w:semiHidden="1" w:unhideWhenUsed="1"/>
+    <w:lsdException w:name="E-mail Signature" w:semiHidden="1" w:unhideWhenUsed="1"/>
+    <w:lsdException w:name="HTML Top of Form" w:semiHidden="1" w:unhideWhenUsed="1"/>
+    <w:lsdException w:name="HTML Bottom of Form" w:semiHidden="1" w:unhideWhenUsed="1"/>
+    <w:lsdException w:name="Normal (Web)" w:semiHidden="1" w:unhideWhenUsed="1"/>
+    <w:lsdException w:name="HTML Acronym" w:semiHidden="1" w:unhideWhenUsed="1"/>
+    <w:lsdException w:name="HTML Address" w:semiHidden="1" w:unhideWhenUsed="1"/>
+    <w:lsdException w:name="HTML Cite" w:semiHidden="1" w:unhideWhenUsed="1"/>
+    <w:lsdException w:name="HTML Code" w:semiHidden="1" w:unhideWhenUsed="1"/>
+    <w:lsdException w:name="HTML Definition" w:semiHidden="1" w:unhideWhenUsed="1"/>
+    <w:lsdException w:name="HTML Keyboard" w:semiHidden="1" w:unhideWhenUsed="1"/>
+    <w:lsdException w:name="HTML Preformatted" w:semiHidden="1" w:unhideWhenUsed="1"/>
+    <w:lsdException w:name="HTML Sample" w:semiHidden="1" w:unhideWhenUsed="1"/>
+    <w:lsdException w:name="HTML Typewriter" w:semiHidden="1" w:unhideWhenUsed="1"/>
+    <w:lsdException w:name="HTML Variable" w:semiHidden="1" w:unhideWhenUsed="1"/>
+    <w:lsdException w:name="Normal Table" w:semiHidden="1" w:unhideWhenUsed="1" w:qFormat="1"/>
+    <w:lsdException w:name="annotation subject" w:semiHidden="1" w:unhideWhenUsed="1"/>
+    <w:lsdException w:name="No List" w:semiHidden="1" w:unhideWhenUsed="1"/>
+    <w:lsdException w:name="Outline List 1" w:semiHidden="1" w:unhideWhenUsed="1"/>
+    <w:lsdException w:name="Outline List 2" w:semiHidden="1" w:unhideWhenUsed="1"/>
+    <w:lsdException w:name="Outline List 3" w:semiHidden="1" w:unhideWhenUsed="1"/>
+    <w:lsdException w:name="Table Simple 1" w:semiHidden="1" w:unhideWhenUsed="1"/>
+    <w:lsdException w:name="Table Simple 2" w:semiHidden="1" w:unhideWhenUsed="1"/>
+    <w:lsdException w:name="Table Simple 3" w:semiHidden="1" w:unhideWhenUsed="1"/>
+    <w:lsdException w:name="Table Classic 1" w:semiHidden="1" w:unhideWhenUsed="1"/>
+    <w:lsdException w:name="Table Classic 2" w:semiHidden="1" w:unhideWhenUsed="1"/>
+    <w:lsdException w:name="Table Classic 3" w:semiHidden="1" w:unhideWhenUsed="1"/>
+    <w:lsdException w:name="Table Classic 4" w:semiHidden="1" w:unhideWhenUsed="1"/>
+    <w:lsdException w:name="Table Colorful 1" w:semiHidden="1" w:unhideWhenUsed="1"/>
+    <w:lsdException w:name="Table Colorful 2" w:semiHidden="1" w:unhideWhenUsed="1"/>
+    <w:lsdException w:name="Table Colorful 3" w:semiHidden="1" w:unhideWhenUsed="1"/>
+    <w:lsdException w:name="Table Columns 1" w:semiHidden="1" w:unhideWhenUsed="1"/>
+    <w:lsdException w:name="Table Columns 2" w:semiHidden="1" w:unhideWhenUsed="1"/>
+    <w:lsdException w:name="Table Columns 3" w:semiHidden="1" w:unhideWhenUsed="1"/>
+    <w:lsdException w:name="Table Columns 4" w:semiHidden="1" w:unhideWhenUsed="1"/>
+    <w:lsdException w:name="Table Columns 5" w:semiHidden="1" w:unhideWhenUsed="1"/>
+    <w:lsdException w:name="Table Grid 1" w:semiHidden="1" w:unhideWhenUsed="1"/>
+    <w:lsdException w:name="Table Grid 2" w:semiHidden="1" w:unhideWhenUsed="1"/>
+    <w:lsdException w:name="Table Grid 3" w:semiHidden="1" w:unhideWhenUsed="1"/>
+    <w:lsdException w:name="Table Grid 4" w:semiHidden="1" w:unhideWhenUsed="1"/>
+    <w:lsdException w:name="Table Grid 5" w:semiHidden="1" w:unhideWhenUsed="1"/>
+    <w:lsdException w:name="Table Grid 6" w:semiHidden="1" w:unhideWhenUsed="1"/>
+    <w:lsdException w:name="Table Grid 7" w:semiHidden="1" w:unhideWhenUsed="1"/>
+    <w:lsdException w:name="Table Grid 8" w:semiHidden="1" w:unhideWhenUsed="1"/>
+    <w:lsdException w:name="Table List 1" w:semiHidden="1" w:unhideWhenUsed="1"/>
+    <w:lsdException w:name="Table List 2" w:semiHidden="1" w:unhideWhenUsed="1"/>
+    <w:lsdException w:name="Table List 3" w:semiHidden="1" w:unhideWhenUsed="1"/>
+    <w:lsdException w:name="Table List 4" w:semiHidden="1" w:unhideWhenUsed="1"/>
+    <w:lsdException w:name="Table List 5" w:semiHidden="1" w:unhideWhenUsed="1"/>
+    <w:lsdException w:name="Table List 6" w:semiHidden="1" w:unhideWhenUsed="1"/>
+    <w:lsdException w:name="Table List 7" w:semiHidden="1" w:unhideWhenUsed="1"/>
+    <w:lsdException w:name="Table List 8" w:semiHidden="1" w:unhideWhenUsed="1"/>
+    <w:lsdException w:name="Table 3D effects 1" w:semiHidden="1" w:unhideWhenUsed="1"/>
+    <w:lsdException w:name="Table 3D effects 2" w:semiHidden="1" w:unhideWhenUsed="1"/>
+    <w:lsdException w:name="Table 3D effects 3" w:semiHidden="1" w:unhideWhenUsed="1"/>
+    <w:lsdException w:name="Table Contemporary" w:semiHidden="1" w:unhideWhenUsed="1"/>
+    <w:lsdException w:name="Table Elegant" w:semiHidden="1" w:unhideWhenUsed="1"/>
+    <w:lsdException w:name="Table Professional" w:semiHidden="1" w:unhideWhenUsed="1"/>
+    <w:lsdException w:name="Table Subtle 1" w:semiHidden="1" w:unhideWhenUsed="1"/>
+    <w:lsdException w:name="Table Subtle 2" w:semiHidden="1" w:unhideWhenUsed="1"/>
+    <w:lsdException w:name="Table Web 1" w:semiHidden="1" w:unhideWhenUsed="1"/>
+    <w:lsdException w:name="Table Web 2" w:semiHidden="1" w:unhideWhenUsed="1"/>
+    <w:lsdException w:name="Table Web 3" w:semiHidden="1" w:unhideWhenUsed="1"/>
+    <w:lsdException w:name="Balloon Text" w:semiHidden="1" w:unhideWhenUsed="1"/>
+    <w:lsdException w:name="Table Grid" w:uiPriority="39"/>
+    <w:lsdException w:name="Table Theme" w:semiHidden="1" w:unhideWhenUsed="1"/>
+    <w:lsdException w:name="Placeholder Text" w:semiHidden="1"/>
+    <w:lsdException w:name="Light Shading" w:uiPriority="60"/>
+    <w:lsdException w:name="Light List" w:uiPriority="61"/>
+    <w:lsdException w:name="Light Grid" w:uiPriority="62"/>
+    <w:lsdException w:name="Medium Shading 1" w:uiPriority="63"/>
+    <w:lsdException w:name="Medium Shading 2" w:uiPriority="64"/>
+    <w:lsdException w:name="Medium List 1" w:uiPriority="65"/>
+    <w:lsdException w:name="Medium List 2" w:uiPriority="66"/>
+    <w:lsdException w:name="Medium Grid 1" w:uiPriority="67"/>
+    <w:lsdException w:name="Medium Grid 2" w:uiPriority="68"/>
+    <w:lsdException w:name="Medium Grid 3" w:uiPriority="69"/>
+    <w:lsdException w:name="Dark List" w:uiPriority="70"/>
+    <w:lsdException w:name="Colorful Shading" w:uiPriority="71"/>
+    <w:lsdException w:name="Colorful List" w:uiPriority="72"/>
+    <w:lsdException w:name="Colorful Grid" w:uiPriority="73"/>
+    <w:lsdException w:name="Light Shading Accent 1" w:uiPriority="60"/>
+    <w:lsdException w:name="Light List Accent 1" w:uiPriority="61"/>
+    <w:lsdException w:name="Light Grid Accent 1" w:uiPriority="62"/>
+    <w:lsdException w:name="Medium Shading 1 Accent 1" w:uiPriority="63"/>
+    <w:lsdException w:name="Medium Shading 2 Accent 1" w:uiPriority="64"/>
+    <w:lsdException w:name="Medium List 1 Accent 1" w:uiPriority="65"/>
+    <w:lsdException w:name="Revision" w:semiHidden="1"/>
+    <w:lsdException w:name="List Paragraph" w:uiPriority="0" w:qFormat="1"/>
+    <w:lsdException w:name="Medium List 2 Accent 1" w:uiPriority="66"/>
+    <w:lsdException w:name="Medium Grid 1 Accent 1" w:uiPriority="67"/>
+    <w:lsdException w:name="Medium Grid 2 Accent 1" w:uiPriority="68"/>
+    <w:lsdException w:name="Medium Grid 3 Accent 1" w:uiPriority="69"/>
+    <w:lsdException w:name="Dark List Accent 1" w:uiPriority="70"/>
+    <w:lsdException w:name="Colorful Shading Accent 1" w:uiPriority="71"/>
+    <w:lsdException w:name="Colorful List Accent 1" w:uiPriority="72"/>
+    <w:lsdException w:name="Colorful Grid Accent 1" w:uiPriority="73"/>
+    <w:lsdException w:name="Light Shading Accent 2" w:uiPriority="60"/>
+    <w:lsdException w:name="Light List Accent 2" w:uiPriority="61"/>
+    <w:lsdException w:name="Light Grid Accent 2" w:uiPriority="62"/>
+    <w:lsdException w:name="Medium Shading 1 Accent 2" w:uiPriority="63"/>
+    <w:lsdException w:name="Medium Shading 2 Accent 2" w:uiPriority="64"/>
+    <w:lsdException w:name="Medium List 1 Accent 2" w:uiPriority="65"/>
+    <w:lsdException w:name="Medium List 2 Accent 2" w:uiPriority="66"/>
+    <w:lsdException w:name="Medium Grid 1 Accent 2" w:uiPriority="67"/>
+    <w:lsdException w:name="Medium Grid 2 Accent 2" w:uiPriority="68"/>
+    <w:lsdException w:name="Medium Grid 3 Accent 2" w:uiPriority="69"/>
+    <w:lsdException w:name="Dark List Accent 2" w:uiPriority="70"/>
+    <w:lsdException w:name="Colorful Shading Accent 2" w:uiPriority="71"/>
+    <w:lsdException w:name="Colorful List Accent 2" w:uiPriority="72"/>
+    <w:lsdException w:name="Colorful Grid Accent 2" w:uiPriority="73"/>
+    <w:lsdException w:name="Light Shading Accent 3" w:uiPriority="60"/>
+    <w:lsdException w:name="Light List Accent 3" w:uiPriority="61"/>
+    <w:lsdException w:name="Light Grid Accent 3" w:uiPriority="62"/>
+    <w:lsdException w:name="Medium Shading 1 Accent 3" w:uiPriority="63"/>
+    <w:lsdException w:name="Medium Shading 2 Accent 3" w:uiPriority="64"/>
+    <w:lsdException w:name="Medium List 1 Accent 3" w:uiPriority="65"/>
+    <w:lsdException w:name="Medium List 2 Accent 3" w:uiPriority="66"/>
+    <w:lsdException w:name="Medium Grid 1 Accent 3" w:uiPriority="67"/>
+    <w:lsdException w:name="Medium Grid 2 Accent 3" w:uiPriority="68"/>
+    <w:lsdException w:name="Medium Grid 3 Accent 3" w:uiPriority="69"/>
+    <w:lsdException w:name="Dark List Accent 3" w:uiPriority="70"/>
+    <w:lsdException w:name="Colorful Shading Accent 3" w:uiPriority="71"/>
+    <w:lsdException w:name="Colorful List Accent 3" w:uiPriority="72"/>
+    <w:lsdException w:name="Colorful Grid Accent 3" w:uiPriority="73"/>
+    <w:lsdException w:name="Light Shading Accent 4" w:uiPriority="60"/>
+    <w:lsdException w:name="Light List Accent 4" w:uiPriority="61"/>
+    <w:lsdException w:name="Light Grid Accent 4" w:uiPriority="62"/>
+    <w:lsdException w:name="Medium Shading 1 Accent 4" w:uiPriority="63"/>
+    <w:lsdException w:name="Medium Shading 2 Accent 4" w:uiPriority="64"/>
+    <w:lsdException w:name="Medium List 1 Accent 4" w:uiPriority="65"/>
+    <w:lsdException w:name="Medium List 2 Accent 4" w:uiPriority="66"/>
+    <w:lsdException w:name="Medium Grid 1 Accent 4" w:uiPriority="67"/>
+    <w:lsdException w:name="Medium Grid 2 Accent 4" w:uiPriority="68"/>
+    <w:lsdException w:name="Medium Grid 3 Accent 4" w:uiPriority="69"/>
+    <w:lsdException w:name="Dark List Accent 4" w:uiPriority="70"/>
+    <w:lsdException w:name="Colorful Shading Accent 4" w:uiPriority="71"/>
+    <w:lsdException w:name="Colorful List Accent 4" w:uiPriority="72"/>
+    <w:lsdException w:name="Colorful Grid Accent 4" w:uiPriority="73"/>
+    <w:lsdException w:name="Light Shading Accent 5" w:uiPriority="60"/>
+    <w:lsdException w:name="Light List Accent 5" w:uiPriority="61"/>
+    <w:lsdException w:name="Light Grid Accent 5" w:uiPriority="62"/>
+    <w:lsdException w:name="Medium Shading 1 Accent 5" w:uiPriority="63"/>
+    <w:lsdException w:name="Medium Shading 2 Accent 5" w:uiPriority="64"/>
+    <w:lsdException w:name="Medium List 1 Accent 5" w:uiPriority="65"/>
+    <w:lsdException w:name="Medium List 2 Accent 5" w:uiPriority="66"/>
+    <w:lsdException w:name="Medium Grid 1 Accent 5" w:uiPriority="67"/>
+    <w:lsdException w:name="Medium Grid 2 Accent 5" w:uiPriority="68"/>
+    <w:lsdException w:name="Medium Grid 3 Accent 5" w:uiPriority="69"/>
+    <w:lsdException w:name="Dark List Accent 5" w:uiPriority="70"/>
+    <w:lsdException w:name="Colorful Shading Accent 5" w:uiPriority="71"/>
+    <w:lsdException w:name="Colorful List Accent 5" w:uiPriority="72"/>
+    <w:lsdException w:name="Colorful Grid Accent 5" w:uiPriority="73"/>
+    <w:lsdException w:name="Light Shading Accent 6" w:uiPriority="60"/>
+    <w:lsdException w:name="Light List Accent 6" w:uiPriority="61"/>
+    <w:lsdException w:name="Light Grid Accent 6" w:uiPriority="62"/>
+    <w:lsdException w:name="Medium Shading 1 Accent 6" w:uiPriority="63"/>
+    <w:lsdException w:name="Medium Shading 2 Accent 6" w:uiPriority="64"/>
+    <w:lsdException w:name="Medium List 1 Accent 6" w:uiPriority="65"/>
+    <w:lsdException w:name="Medium List 2 Accent 6" w:uiPriority="66"/>
+    <w:lsdException w:name="Medium Grid 1 Accent 6" w:uiPriority="67"/>
+    <w:lsdException w:name="Medium Grid 2 Accent 6" w:uiPriority="68"/>
+    <w:lsdException w:name="Medium Grid 3 Accent 6" w:uiPriority="69"/>
+    <w:lsdException w:name="Dark List Accent 6" w:uiPriority="70"/>
+    <w:lsdException w:name="Colorful Shading Accent 6" w:uiPriority="71"/>
+    <w:lsdException w:name="Colorful List Accent 6" w:uiPriority="72"/>
+    <w:lsdException w:name="Colorful Grid Accent 6" w:uiPriority="73"/>
+    <w:lsdException w:name="Subtle Emphasis" w:uiPriority="19" w:qFormat="1"/>
+    <w:lsdException w:name="Intense Emphasis" w:uiPriority="21" w:qFormat="1"/>
+    <w:lsdException w:name="Subtle Reference" w:uiPriority="31" w:qFormat="1"/>
+    <w:lsdException w:name="Intense Reference" w:uiPriority="32" w:qFormat="1"/>
+    <w:lsdException w:name="Book Title" w:uiPriority="33" w:qFormat="1"/>
+    <w:lsdException w:name="Bibliography" w:semiHidden="1" w:uiPriority="37" w:unhideWhenUsed="1"/>
+    <w:lsdException w:name="TOC Heading" w:semiHidden="1" w:uiPriority="39" w:unhideWhenUsed="1" w:qFormat="1"/>
+    <w:lsdException w:name="Plain Table 1" w:uiPriority="41"/>
+    <w:lsdException w:name="Plain Table 2" w:uiPriority="42"/>
+    <w:lsdException w:name="Plain Table 3" w:uiPriority="43"/>
+    <w:lsdException w:name="Plain Table 4" w:uiPriority="44"/>
+    <w:lsdException w:name="Plain Table 5" w:uiPriority="45"/>
+    <w:lsdException w:name="Grid Table Light" w:uiPriority="40"/>
+    <w:lsdException w:name="Grid Table 1 Light" w:uiPriority="46"/>
+    <w:lsdException w:name="Grid Table 2" w:uiPriority="47"/>
+    <w:lsdException w:name="Grid Table 3" w:uiPriority="48"/>
+    <w:lsdException w:name="Grid Table 4" w:uiPriority="49"/>
+    <w:lsdException w:name="Grid Table 5 Dark" w:uiPriority="50"/>
+    <w:lsdException w:name="Grid Table 6 Colorful" w:uiPriority="51"/>
+    <w:lsdException w:name="Grid Table 7 Colorful" w:uiPriority="52"/>
+    <w:lsdException w:name="Grid Table 1 Light Accent 1" w:uiPriority="46"/>
+    <w:lsdException w:name="Grid Table 2 Accent 1" w:uiPriority="47"/>
+    <w:lsdException w:name="Grid Table 3 Accent 1" w:uiPriority="48"/>
+    <w:lsdException w:name="Grid Table 4 Accent 1" w:uiPriority="49"/>
+    <w:lsdException w:name="Grid Table 5 Dark Accent 1" w:uiPriority="50"/>
+    <w:lsdException w:name="Grid Table 6 Colorful Accent 1" w:uiPriority="51"/>
+    <w:lsdException w:name="Grid Table 7 Colorful Accent 1" w:uiPriority="52"/>
+    <w:lsdException w:name="Grid Table 1 Light Accent 2" w:uiPriority="46"/>
+    <w:lsdException w:name="Grid Table 2 Accent 2" w:uiPriority="47"/>
+    <w:lsdException w:name="Grid Table 3 Accent 2" w:uiPriority="48"/>
+    <w:lsdException w:name="Grid Table 4 Accent 2" w:uiPriority="49"/>
+    <w:lsdException w:name="Grid Table 5 Dark Accent 2" w:uiPriority="50"/>
+    <w:lsdException w:name="Grid Table 6 Colorful Accent 2" w:uiPriority="51"/>
+    <w:lsdException w:name="Grid Table 7 Colorful Accent 2" w:uiPriority="52"/>
+    <w:lsdException w:name="Grid Table 1 Light Accent 3" w:uiPriority="46"/>
+    <w:lsdException w:name="Grid Table 2 Accent 3" w:uiPriority="47"/>
+    <w:lsdException w:name="Grid Table 3 Accent 3" w:uiPriority="48"/>
+    <w:lsdException w:name="Grid Table 4 Accent 3" w:uiPriority="49"/>
+    <w:lsdException w:name="Grid Table 5 Dark Accent 3" w:uiPriority="50"/>
+    <w:lsdException w:name="Grid Table 6 Colorful Accent 3" w:uiPriority="51"/>
+    <w:lsdException w:name="Grid Table 7 Colorful Accent 3" w:uiPriority="52"/>
+    <w:lsdException w:name="Grid Table 1 Light Accent 4" w:uiPriority="46"/>
+    <w:lsdException w:name="Grid Table 2 Accent 4" w:uiPriority="47"/>
+    <w:lsdException w:name="Grid Table 3 Accent 4" w:uiPriority="48"/>
+    <w:lsdException w:name="Grid Table 4 Accent 4" w:uiPriority="49"/>
+    <w:lsdException w:name="Grid Table 5 Dark Accent 4" w:uiPriority="50"/>
+    <w:lsdException w:name="Grid Table 6 Colorful Accent 4" w:uiPriority="51"/>
+    <w:lsdException w:name="Grid Table 7 Colorful Accent 4" w:uiPriority="52"/>
+    <w:lsdException w:name="Grid Table 1 Light Accent 5" w:uiPriority="46"/>
+    <w:lsdException w:name="Grid Table 2 Accent 5" w:uiPriority="47"/>
+    <w:lsdException w:name="Grid Table 3 Accent 5" w:uiPriority="48"/>
+    <w:lsdException w:name="Grid Table 4 Accent 5" w:uiPriority="49"/>
+    <w:lsdException w:name="Grid Table 5 Dark Accent 5" w:uiPriority="50"/>
+    <w:lsdException w:name="Grid Table 6 Colorful Accent 5" w:uiPriority="51"/>
+    <w:lsdException w:name="Grid Table 7 Colorful Accent 5" w:uiPriority="52"/>
+    <w:lsdException w:name="Grid Table 1 Light Accent 6" w:uiPriority="46"/>
+    <w:lsdException w:name="Grid Table 2 Accent 6" w:uiPriority="47"/>
+    <w:lsdException w:name="Grid Table 3 Accent 6" w:uiPriority="48"/>
+    <w:lsdException w:name="Grid Table 4 Accent 6" w:uiPriority="49"/>
+    <w:lsdException w:name="Grid Table 5 Dark Accent 6" w:uiPriority="50"/>
+    <w:lsdException w:name="Grid Table 6 Colorful Accent 6" w:uiPriority="51"/>
+    <w:lsdException w:name="Grid Table 7 Colorful Accent 6" w:uiPriority="52"/>
+    <w:lsdException w:name="List Table 1 Light" w:uiPriority="46"/>
+    <w:lsdException w:name="List Table 2" w:uiPriority="47"/>
+    <w:lsdException w:name="List Table 3" w:uiPriority="48"/>
+    <w:lsdException w:name="List Table 4" w:uiPriority="49"/>
+    <w:lsdException w:name="List Table 5 Dark" w:uiPriority="50"/>
+    <w:lsdException w:name="List Table 6 Colorful" w:uiPriority="51"/>
+    <w:lsdException w:name="List Table 7 Colorful" w:uiPriority="52"/>
+    <w:lsdException w:name="List Table 1 Light Accent 1" w:uiPriority="46"/>
+    <w:lsdException w:name="List Table 2 Accent 1" w:uiPriority="47"/>
+    <w:lsdException w:name="List Table 3 Accent 1" w:uiPriority="48"/>
+    <w:lsdException w:name="List Table 4 Accent 1" w:uiPriority="49"/>
+    <w:lsdException w:name="List Table 5 Dark Accent 1" w:uiPriority="50"/>
+    <w:lsdException w:name="List Table 6 Colorful Accent 1" w:uiPriority="51"/>
+    <w:lsdException w:name="List Table 7 Colorful Accent 1" w:uiPriority="52"/>
+    <w:lsdException w:name="List Table 1 Light Accent 2" w:uiPriority="46"/>
+    <w:lsdException w:name="List Table 2 Accent 2" w:uiPriority="47"/>
+    <w:lsdException w:name="List Table 3 Accent 2" w:uiPriority="48"/>
+    <w:lsdException w:name="List Table 4 Accent 2" w:uiPriority="49"/>
+    <w:lsdException w:name="List Table 5 Dark Accent 2" w:uiPriority="50"/>
+    <w:lsdException w:name="List Table 6 Colorful Accent 2" w:uiPriority="51"/>
+    <w:lsdException w:name="List Table 7 Colorful Accent 2" w:uiPriority="52"/>
+    <w:lsdException w:name="List Table 1 Light Accent 3" w:uiPriority="46"/>
+    <w:lsdException w:name="List Table 2 Accent 3" w:uiPriority="47"/>
+    <w:lsdException w:name="List Table 3 Accent 3" w:uiPriority="48"/>
+    <w:lsdException w:name="List Table 4 Accent 3" w:uiPriority="49"/>
+    <w:lsdException w:name="List Table 5 Dark Accent 3" w:uiPriority="50"/>
+    <w:lsdException w:name="List Table 6 Colorful Accent 3" w:uiPriority="51"/>
+    <w:lsdException w:name="List Table 7 Colorful Accent 3" w:uiPriority="52"/>
+    <w:lsdException w:name="List Table 1 Light Accent 4" w:uiPriority="46"/>
+    <w:lsdException w:name="List Table 2 Accent 4" w:uiPriority="47"/>
+    <w:lsdException w:name="List Table 3 Accent 4" w:uiPriority="48"/>
+    <w:lsdException w:name="List Table 4 Accent 4" w:uiPriority="49"/>
+    <w:lsdException w:name="List Table 5 Dark Accent 4" w:uiPriority="50"/>
+    <w:lsdException w:name="List Table 6 Colorful Accent 4" w:uiPriority="51"/>
+    <w:lsdException w:name="List Table 7 Colorful Accent 4" w:uiPriority="52"/>
+    <w:lsdException w:name="List Table 1 Light Accent 5" w:uiPriority="46"/>
+    <w:lsdException w:name="List Table 2 Accent 5" w:uiPriority="47"/>
+    <w:lsdException w:name="List Table 3 Accent 5" w:uiPriority="48"/>
+    <w:lsdException w:name="List Table 4 Accent 5" w:uiPriority="49"/>
+    <w:lsdException w:name="List Table 5 Dark Accent 5" w:uiPriority="50"/>
+    <w:lsdException w:name="List Table 6 Colorful Accent 5" w:uiPriority="51"/>
+    <w:lsdException w:name="List Table 7 Colorful Accent 5" w:uiPriority="52"/>
+    <w:lsdException w:name="List Table 1 Light Accent 6" w:uiPriority="46"/>
+    <w:lsdException w:name="List Table 2 Accent 6" w:uiPriority="47"/>
+    <w:lsdException w:name="List Table 3 Accent 6" w:uiPriority="48"/>
+    <w:lsdException w:name="List Table 4 Accent 6" w:uiPriority="49"/>
+    <w:lsdException w:name="List Table 5 Dark Accent 6" w:uiPriority="50"/>
+    <w:lsdException w:name="List Table 6 Colorful Accent 6" w:uiPriority="51"/>
+    <w:lsdException w:name="List Table 7 Colorful Accent 6" w:uiPriority="52"/>
+    <w:lsdException w:name="Mention" w:semiHidden="1" w:unhideWhenUsed="1"/>
+    <w:lsdException w:name="Smart Hyperlink" w:semiHidden="1" w:unhideWhenUsed="1"/>
+    <w:lsdException w:name="Hashtag" w:semiHidden="1" w:unhideWhenUsed="1"/>
+    <w:lsdException w:name="Unresolved Mention" w:semiHidden="1" w:unhideWhenUsed="1"/>
+    <w:lsdException w:name="Smart Link" w:semiHidden="1" w:unhideWhenUsed="1"/>
   </w:latentStyles>
-  <w:style w:type="paragraph" w:default="1" w:styleId="1">
+  <w:style w:type="paragraph" w:default="1" w:styleId="Normal">
     <w:name w:val="Normal"/>
     <w:qFormat/>
-    <w:uiPriority w:val="0"/>
     <w:pPr>
       <w:suppressAutoHyphens/>
       <w:autoSpaceDN w:val="0"/>
       <w:textAlignment w:val="baseline"/>
     </w:pPr>
     <w:rPr>
-      <w:rFonts w:ascii="Liberation Serif" w:hAnsi="Liberation Serif" w:eastAsia="Noto Sans CJK SC Regular" w:cs="FreeSans"/>
       <w:kern w:val="3"/>
       <w:sz w:val="24"/>
       <w:szCs w:val="24"/>
-      <w:lang w:val="es-MX" w:eastAsia="zh-CN" w:bidi="hi-IN"/>
+      <w:lang w:eastAsia="zh-CN" w:bidi="hi-IN"/>
     </w:rPr>
   </w:style>
-  <w:style w:type="paragraph" w:styleId="2">
+  <w:style w:type="paragraph" w:styleId="Ttulo1">
     <w:name w:val="heading 1"/>
-    <w:basedOn w:val="3"/>
-    <w:next w:val="5"/>
-    <w:qFormat/>
+    <w:basedOn w:val="Encabezado"/>
+    <w:next w:val="Textbody"/>
     <w:uiPriority w:val="9"/>
+    <w:qFormat/>
     <w:pPr>
       <w:numPr>
-        <w:ilvl w:val="0"/>
         <w:numId w:val="1"/>
       </w:numPr>
-      <w:tabs>
-        <w:tab w:val="center" w:pos="4986"/>
-        <w:tab w:val="right" w:pos="9972"/>
-      </w:tabs>
       <w:spacing w:after="227"/>
       <w:jc w:val="left"/>
       <w:outlineLvl w:val="0"/>
     </w:pPr>
     <w:rPr>
-      <w:rFonts w:ascii="Ubuntu Light" w:hAnsi="Ubuntu Light" w:eastAsia="Ubuntu Light" w:cs="Ubuntu Light"/>
+      <w:rFonts w:ascii="Ubuntu Light" w:eastAsia="Ubuntu Light" w:hAnsi="Ubuntu Light" w:cs="Ubuntu Light"/>
       <w:b/>
       <w:bCs/>
       <w:color w:val="333333"/>
       <w:sz w:val="24"/>
     </w:rPr>
   </w:style>
-  <w:style w:type="paragraph" w:styleId="6">
+  <w:style w:type="paragraph" w:styleId="Ttulo2">
     <w:name w:val="heading 2"/>
-    <w:basedOn w:val="3"/>
-    <w:next w:val="5"/>
+    <w:basedOn w:val="Encabezado"/>
+    <w:next w:val="Textbody"/>
+    <w:uiPriority w:val="9"/>
     <w:semiHidden/>
     <w:unhideWhenUsed/>
     <w:qFormat/>
-    <w:uiPriority w:val="9"/>
     <w:pPr>
       <w:numPr>
         <w:ilvl w:val="1"/>
         <w:numId w:val="1"/>
       </w:numPr>
-      <w:tabs>
-        <w:tab w:val="center" w:pos="4986"/>
-        <w:tab w:val="right" w:pos="9972"/>
-      </w:tabs>
       <w:spacing w:before="113" w:after="57"/>
       <w:jc w:val="left"/>
       <w:outlineLvl w:val="1"/>
     </w:pPr>
     <w:rPr>
-      <w:rFonts w:ascii="Ubuntu Light" w:hAnsi="Ubuntu Light" w:eastAsia="Ubuntu Light" w:cs="Ubuntu Light"/>
+      <w:rFonts w:ascii="Ubuntu Light" w:eastAsia="Ubuntu Light" w:hAnsi="Ubuntu Light" w:cs="Ubuntu Light"/>
       <w:b/>
       <w:bCs/>
       <w:i/>
@@ -3587,26 +3739,22 @@
       <w:szCs w:val="28"/>
     </w:rPr>
   </w:style>
-  <w:style w:type="paragraph" w:styleId="7">
+  <w:style w:type="paragraph" w:styleId="Ttulo3">
     <w:name w:val="heading 3"/>
-    <w:basedOn w:val="3"/>
-    <w:next w:val="5"/>
+    <w:basedOn w:val="Encabezado"/>
+    <w:next w:val="Textbody"/>
+    <w:uiPriority w:val="9"/>
     <w:semiHidden/>
     <w:unhideWhenUsed/>
     <w:qFormat/>
-    <w:uiPriority w:val="9"/>
     <w:pPr>
-      <w:tabs>
-        <w:tab w:val="center" w:pos="4986"/>
-        <w:tab w:val="right" w:pos="9972"/>
-      </w:tabs>
       <w:spacing w:before="113" w:after="57"/>
       <w:ind w:left="1134"/>
       <w:jc w:val="left"/>
       <w:outlineLvl w:val="2"/>
     </w:pPr>
     <w:rPr>
-      <w:rFonts w:ascii="Ubuntu Light" w:hAnsi="Ubuntu Light" w:eastAsia="Ubuntu Light" w:cs="Ubuntu Light"/>
+      <w:rFonts w:ascii="Ubuntu Light" w:eastAsia="Ubuntu Light" w:hAnsi="Ubuntu Light" w:cs="Ubuntu Light"/>
       <w:b/>
       <w:bCs/>
       <w:color w:val="000000"/>
@@ -3614,23 +3762,19 @@
       <w:szCs w:val="28"/>
     </w:rPr>
   </w:style>
-  <w:style w:type="paragraph" w:styleId="8">
+  <w:style w:type="paragraph" w:styleId="Ttulo4">
     <w:name w:val="heading 4"/>
-    <w:basedOn w:val="3"/>
-    <w:next w:val="5"/>
+    <w:basedOn w:val="Encabezado"/>
+    <w:next w:val="Textbody"/>
+    <w:uiPriority w:val="9"/>
     <w:semiHidden/>
     <w:unhideWhenUsed/>
     <w:qFormat/>
-    <w:uiPriority w:val="9"/>
     <w:pPr>
       <w:numPr>
         <w:ilvl w:val="3"/>
         <w:numId w:val="1"/>
       </w:numPr>
-      <w:tabs>
-        <w:tab w:val="center" w:pos="4986"/>
-        <w:tab w:val="right" w:pos="9972"/>
-      </w:tabs>
       <w:outlineLvl w:val="3"/>
     </w:pPr>
     <w:rPr>
@@ -3641,40 +3785,39 @@
       <w:u w:val="single"/>
     </w:rPr>
   </w:style>
-  <w:style w:type="paragraph" w:styleId="9">
+  <w:style w:type="paragraph" w:styleId="Ttulo5">
     <w:name w:val="heading 5"/>
-    <w:basedOn w:val="10"/>
-    <w:next w:val="5"/>
+    <w:basedOn w:val="Heading"/>
+    <w:next w:val="Textbody"/>
+    <w:uiPriority w:val="9"/>
     <w:semiHidden/>
     <w:unhideWhenUsed/>
     <w:qFormat/>
-    <w:uiPriority w:val="9"/>
     <w:pPr>
       <w:spacing w:before="120" w:after="60"/>
       <w:outlineLvl w:val="4"/>
     </w:pPr>
     <w:rPr>
-      <w:rFonts w:ascii="Liberation Serif" w:hAnsi="Liberation Serif" w:eastAsia="Noto Sans CJK SC Regular" w:cs="FreeSans"/>
+      <w:rFonts w:ascii="Liberation Serif" w:eastAsia="Noto Sans CJK SC Regular" w:hAnsi="Liberation Serif" w:cs="FreeSans"/>
       <w:b/>
       <w:bCs/>
       <w:sz w:val="20"/>
       <w:szCs w:val="20"/>
     </w:rPr>
   </w:style>
-  <w:style w:type="character" w:default="1" w:styleId="11">
+  <w:style w:type="character" w:default="1" w:styleId="Fuentedeprrafopredeter">
     <w:name w:val="Default Paragraph Font"/>
+    <w:uiPriority w:val="1"/>
     <w:semiHidden/>
     <w:unhideWhenUsed/>
-    <w:qFormat/>
-    <w:uiPriority w:val="1"/>
-  </w:style>
-  <w:style w:type="table" w:default="1" w:styleId="12">
+  </w:style>
+  <w:style w:type="table" w:default="1" w:styleId="Tablanormal">
     <w:name w:val="Normal Table"/>
+    <w:uiPriority w:val="99"/>
     <w:semiHidden/>
     <w:unhideWhenUsed/>
-    <w:qFormat/>
-    <w:uiPriority w:val="99"/>
     <w:tblPr>
+      <w:tblInd w:w="0" w:type="dxa"/>
       <w:tblCellMar>
         <w:top w:w="0" w:type="dxa"/>
         <w:left w:w="108" w:type="dxa"/>
@@ -3683,11 +3826,16 @@
       </w:tblCellMar>
     </w:tblPr>
   </w:style>
-  <w:style w:type="paragraph" w:styleId="3">
+  <w:style w:type="numbering" w:default="1" w:styleId="Sinlista">
+    <w:name w:val="No List"/>
+    <w:uiPriority w:val="99"/>
+    <w:semiHidden/>
+    <w:unhideWhenUsed/>
+  </w:style>
+  <w:style w:type="paragraph" w:styleId="Encabezado">
     <w:name w:val="header"/>
-    <w:basedOn w:val="4"/>
-    <w:qFormat/>
-    <w:uiPriority w:val="0"/>
+    <w:basedOn w:val="Standard"/>
+    <w:qFormat/>
     <w:pPr>
       <w:suppressLineNumbers/>
       <w:tabs>
@@ -3697,14 +3845,13 @@
       <w:jc w:val="right"/>
     </w:pPr>
     <w:rPr>
-      <w:rFonts w:ascii="Century Gothic" w:hAnsi="Century Gothic" w:eastAsia="Century Gothic" w:cs="Century Gothic"/>
+      <w:rFonts w:ascii="Century Gothic" w:eastAsia="Century Gothic" w:hAnsi="Century Gothic" w:cs="Century Gothic"/>
       <w:color w:val="808080"/>
     </w:rPr>
   </w:style>
-  <w:style w:type="paragraph" w:customStyle="1" w:styleId="4">
+  <w:style w:type="paragraph" w:customStyle="1" w:styleId="Standard">
     <w:name w:val="Standard"/>
     <w:qFormat/>
-    <w:uiPriority w:val="0"/>
     <w:pPr>
       <w:suppressAutoHyphens/>
       <w:autoSpaceDN w:val="0"/>
@@ -3713,69 +3860,64 @@
       <w:textAlignment w:val="baseline"/>
     </w:pPr>
     <w:rPr>
-      <w:rFonts w:ascii="Ubuntu Light" w:hAnsi="Ubuntu Light" w:eastAsia="Ubuntu Light" w:cs="Ubuntu Light"/>
+      <w:rFonts w:ascii="Ubuntu Light" w:eastAsia="Ubuntu Light" w:hAnsi="Ubuntu Light" w:cs="Ubuntu Light"/>
       <w:kern w:val="3"/>
       <w:sz w:val="21"/>
       <w:szCs w:val="24"/>
-      <w:lang w:val="es-MX" w:eastAsia="zh-CN" w:bidi="hi-IN"/>
+      <w:lang w:eastAsia="zh-CN" w:bidi="hi-IN"/>
     </w:rPr>
   </w:style>
-  <w:style w:type="paragraph" w:customStyle="1" w:styleId="5">
+  <w:style w:type="paragraph" w:customStyle="1" w:styleId="Textbody">
     <w:name w:val="Text body"/>
-    <w:basedOn w:val="4"/>
-    <w:qFormat/>
-    <w:uiPriority w:val="0"/>
+    <w:basedOn w:val="Standard"/>
+    <w:qFormat/>
     <w:pPr>
       <w:spacing w:after="120"/>
     </w:pPr>
   </w:style>
-  <w:style w:type="paragraph" w:customStyle="1" w:styleId="10">
+  <w:style w:type="paragraph" w:customStyle="1" w:styleId="Heading">
     <w:name w:val="Heading"/>
-    <w:basedOn w:val="4"/>
-    <w:next w:val="5"/>
-    <w:qFormat/>
-    <w:uiPriority w:val="0"/>
+    <w:basedOn w:val="Standard"/>
+    <w:next w:val="Textbody"/>
+    <w:qFormat/>
     <w:pPr>
       <w:keepNext/>
       <w:spacing w:before="240" w:after="120"/>
     </w:pPr>
     <w:rPr>
-      <w:rFonts w:ascii="Arial" w:hAnsi="Arial" w:eastAsia="DejaVu Sans" w:cs="Lohit Hindi"/>
+      <w:rFonts w:ascii="Arial" w:eastAsia="DejaVu Sans" w:hAnsi="Arial" w:cs="Lohit Hindi"/>
       <w:sz w:val="28"/>
       <w:szCs w:val="28"/>
     </w:rPr>
   </w:style>
-  <w:style w:type="paragraph" w:styleId="13">
+  <w:style w:type="paragraph" w:styleId="Descripcin">
     <w:name w:val="caption"/>
-    <w:basedOn w:val="4"/>
-    <w:next w:val="1"/>
-    <w:qFormat/>
-    <w:uiPriority w:val="0"/>
+    <w:basedOn w:val="Standard"/>
+    <w:next w:val="Normal"/>
+    <w:qFormat/>
     <w:pPr>
       <w:suppressLineNumbers/>
       <w:spacing w:before="120" w:after="120"/>
     </w:pPr>
     <w:rPr>
-      <w:rFonts w:ascii="Verdana" w:hAnsi="Verdana" w:eastAsia="Verdana" w:cs="Mangal"/>
+      <w:rFonts w:ascii="Verdana" w:eastAsia="Verdana" w:hAnsi="Verdana" w:cs="Mangal"/>
       <w:i/>
       <w:iCs/>
       <w:sz w:val="24"/>
     </w:rPr>
   </w:style>
-  <w:style w:type="character" w:styleId="14">
+  <w:style w:type="character" w:styleId="nfasis">
     <w:name w:val="Emphasis"/>
     <w:qFormat/>
-    <w:uiPriority w:val="0"/>
     <w:rPr>
       <w:i/>
       <w:iCs/>
     </w:rPr>
   </w:style>
-  <w:style w:type="paragraph" w:styleId="15">
+  <w:style w:type="paragraph" w:styleId="Piedepgina">
     <w:name w:val="footer"/>
-    <w:basedOn w:val="4"/>
-    <w:qFormat/>
-    <w:uiPriority w:val="0"/>
+    <w:basedOn w:val="Standard"/>
+    <w:qFormat/>
     <w:pPr>
       <w:suppressLineNumbers/>
       <w:tabs>
@@ -3787,29 +3929,24 @@
       <w:color w:val="4C4C4C"/>
     </w:rPr>
   </w:style>
-  <w:style w:type="character" w:styleId="16">
+  <w:style w:type="character" w:styleId="Hipervnculo">
     <w:name w:val="Hyperlink"/>
-    <w:basedOn w:val="11"/>
+    <w:basedOn w:val="Fuentedeprrafopredeter"/>
+    <w:uiPriority w:val="99"/>
     <w:unhideWhenUsed/>
     <w:qFormat/>
-    <w:uiPriority w:val="99"/>
     <w:rPr>
       <w:color w:val="0563C1" w:themeColor="hyperlink"/>
       <w:u w:val="single"/>
-      <w14:textFill>
-        <w14:solidFill>
-          <w14:schemeClr w14:val="hlink"/>
-        </w14:solidFill>
-      </w14:textFill>
     </w:rPr>
   </w:style>
-  <w:style w:type="paragraph" w:styleId="17">
+  <w:style w:type="paragraph" w:styleId="ndice1">
     <w:name w:val="index 1"/>
-    <w:basedOn w:val="1"/>
-    <w:next w:val="1"/>
+    <w:basedOn w:val="Normal"/>
+    <w:next w:val="Normal"/>
+    <w:uiPriority w:val="99"/>
     <w:unhideWhenUsed/>
     <w:qFormat/>
-    <w:uiPriority w:val="99"/>
     <w:pPr>
       <w:ind w:left="240" w:hanging="240"/>
     </w:pPr>
@@ -3819,13 +3956,13 @@
       <w:szCs w:val="20"/>
     </w:rPr>
   </w:style>
-  <w:style w:type="paragraph" w:styleId="18">
+  <w:style w:type="paragraph" w:styleId="ndice2">
     <w:name w:val="index 2"/>
-    <w:basedOn w:val="1"/>
-    <w:next w:val="1"/>
+    <w:basedOn w:val="Normal"/>
+    <w:next w:val="Normal"/>
+    <w:uiPriority w:val="99"/>
     <w:unhideWhenUsed/>
     <w:qFormat/>
-    <w:uiPriority w:val="99"/>
     <w:pPr>
       <w:ind w:left="480" w:hanging="240"/>
     </w:pPr>
@@ -3835,13 +3972,13 @@
       <w:szCs w:val="20"/>
     </w:rPr>
   </w:style>
-  <w:style w:type="paragraph" w:styleId="19">
+  <w:style w:type="paragraph" w:styleId="ndice3">
     <w:name w:val="index 3"/>
-    <w:basedOn w:val="1"/>
-    <w:next w:val="1"/>
+    <w:basedOn w:val="Normal"/>
+    <w:next w:val="Normal"/>
+    <w:uiPriority w:val="99"/>
     <w:unhideWhenUsed/>
     <w:qFormat/>
-    <w:uiPriority w:val="99"/>
     <w:pPr>
       <w:ind w:left="720" w:hanging="240"/>
     </w:pPr>
@@ -3851,13 +3988,13 @@
       <w:szCs w:val="20"/>
     </w:rPr>
   </w:style>
-  <w:style w:type="paragraph" w:styleId="20">
+  <w:style w:type="paragraph" w:styleId="ndice4">
     <w:name w:val="index 4"/>
-    <w:basedOn w:val="1"/>
-    <w:next w:val="1"/>
+    <w:basedOn w:val="Normal"/>
+    <w:next w:val="Normal"/>
+    <w:uiPriority w:val="99"/>
     <w:unhideWhenUsed/>
     <w:qFormat/>
-    <w:uiPriority w:val="99"/>
     <w:pPr>
       <w:ind w:left="960" w:hanging="240"/>
     </w:pPr>
@@ -3867,13 +4004,13 @@
       <w:szCs w:val="20"/>
     </w:rPr>
   </w:style>
-  <w:style w:type="paragraph" w:styleId="21">
+  <w:style w:type="paragraph" w:styleId="ndice5">
     <w:name w:val="index 5"/>
-    <w:basedOn w:val="1"/>
-    <w:next w:val="1"/>
+    <w:basedOn w:val="Normal"/>
+    <w:next w:val="Normal"/>
+    <w:uiPriority w:val="99"/>
     <w:unhideWhenUsed/>
     <w:qFormat/>
-    <w:uiPriority w:val="99"/>
     <w:pPr>
       <w:ind w:left="1200" w:hanging="240"/>
     </w:pPr>
@@ -3883,13 +4020,13 @@
       <w:szCs w:val="20"/>
     </w:rPr>
   </w:style>
-  <w:style w:type="paragraph" w:styleId="22">
+  <w:style w:type="paragraph" w:styleId="ndice6">
     <w:name w:val="index 6"/>
-    <w:basedOn w:val="1"/>
-    <w:next w:val="1"/>
+    <w:basedOn w:val="Normal"/>
+    <w:next w:val="Normal"/>
+    <w:uiPriority w:val="99"/>
     <w:unhideWhenUsed/>
     <w:qFormat/>
-    <w:uiPriority w:val="99"/>
     <w:pPr>
       <w:ind w:left="1440" w:hanging="240"/>
     </w:pPr>
@@ -3899,13 +4036,13 @@
       <w:szCs w:val="20"/>
     </w:rPr>
   </w:style>
-  <w:style w:type="paragraph" w:styleId="23">
+  <w:style w:type="paragraph" w:styleId="ndice7">
     <w:name w:val="index 7"/>
-    <w:basedOn w:val="1"/>
-    <w:next w:val="1"/>
+    <w:basedOn w:val="Normal"/>
+    <w:next w:val="Normal"/>
+    <w:uiPriority w:val="99"/>
     <w:unhideWhenUsed/>
     <w:qFormat/>
-    <w:uiPriority w:val="99"/>
     <w:pPr>
       <w:ind w:left="1680" w:hanging="240"/>
     </w:pPr>
@@ -3915,13 +4052,13 @@
       <w:szCs w:val="20"/>
     </w:rPr>
   </w:style>
-  <w:style w:type="paragraph" w:styleId="24">
+  <w:style w:type="paragraph" w:styleId="ndice8">
     <w:name w:val="index 8"/>
-    <w:basedOn w:val="1"/>
-    <w:next w:val="1"/>
+    <w:basedOn w:val="Normal"/>
+    <w:next w:val="Normal"/>
+    <w:uiPriority w:val="99"/>
     <w:unhideWhenUsed/>
     <w:qFormat/>
-    <w:uiPriority w:val="99"/>
     <w:pPr>
       <w:ind w:left="1920" w:hanging="240"/>
     </w:pPr>
@@ -3931,13 +4068,13 @@
       <w:szCs w:val="20"/>
     </w:rPr>
   </w:style>
-  <w:style w:type="paragraph" w:styleId="25">
+  <w:style w:type="paragraph" w:styleId="ndice9">
     <w:name w:val="index 9"/>
-    <w:basedOn w:val="1"/>
-    <w:next w:val="1"/>
+    <w:basedOn w:val="Normal"/>
+    <w:next w:val="Normal"/>
+    <w:uiPriority w:val="99"/>
     <w:unhideWhenUsed/>
     <w:qFormat/>
-    <w:uiPriority w:val="99"/>
     <w:pPr>
       <w:ind w:left="2160" w:hanging="240"/>
     </w:pPr>
@@ -3947,19 +4084,18 @@
       <w:szCs w:val="20"/>
     </w:rPr>
   </w:style>
-  <w:style w:type="paragraph" w:styleId="26">
+  <w:style w:type="paragraph" w:styleId="Ttulodendice">
     <w:name w:val="index heading"/>
-    <w:basedOn w:val="10"/>
-    <w:next w:val="17"/>
-    <w:qFormat/>
-    <w:uiPriority w:val="0"/>
+    <w:basedOn w:val="Heading"/>
+    <w:next w:val="ndice1"/>
+    <w:qFormat/>
     <w:pPr>
       <w:keepNext w:val="0"/>
       <w:spacing w:before="120" w:line="240" w:lineRule="auto"/>
       <w:jc w:val="left"/>
     </w:pPr>
     <w:rPr>
-      <w:rFonts w:eastAsia="Noto Sans CJK SC Regular" w:asciiTheme="minorHAnsi" w:hAnsiTheme="minorHAnsi" w:cstheme="minorHAnsi"/>
+      <w:rFonts w:asciiTheme="minorHAnsi" w:eastAsia="Noto Sans CJK SC Regular" w:hAnsiTheme="minorHAnsi" w:cstheme="minorHAnsi"/>
       <w:b/>
       <w:bCs/>
       <w:i/>
@@ -3968,22 +4104,21 @@
       <w:szCs w:val="20"/>
     </w:rPr>
   </w:style>
-  <w:style w:type="paragraph" w:styleId="27">
+  <w:style w:type="paragraph" w:styleId="Lista">
     <w:name w:val="List"/>
-    <w:basedOn w:val="5"/>
-    <w:qFormat/>
-    <w:uiPriority w:val="0"/>
+    <w:basedOn w:val="Textbody"/>
+    <w:qFormat/>
     <w:rPr>
-      <w:rFonts w:ascii="Verdana" w:hAnsi="Verdana" w:eastAsia="Verdana" w:cs="Mangal"/>
+      <w:rFonts w:ascii="Verdana" w:eastAsia="Verdana" w:hAnsi="Verdana" w:cs="Mangal"/>
       <w:sz w:val="24"/>
     </w:rPr>
   </w:style>
-  <w:style w:type="paragraph" w:styleId="28">
+  <w:style w:type="paragraph" w:styleId="Subttulo">
     <w:name w:val="Subtitle"/>
-    <w:basedOn w:val="3"/>
-    <w:next w:val="5"/>
-    <w:qFormat/>
+    <w:basedOn w:val="Encabezado"/>
+    <w:next w:val="Textbody"/>
     <w:uiPriority w:val="11"/>
+    <w:qFormat/>
     <w:pPr>
       <w:jc w:val="center"/>
     </w:pPr>
@@ -3994,12 +4129,12 @@
       <w:szCs w:val="28"/>
     </w:rPr>
   </w:style>
-  <w:style w:type="paragraph" w:styleId="29">
+  <w:style w:type="paragraph" w:styleId="Ttulo">
     <w:name w:val="Title"/>
-    <w:basedOn w:val="3"/>
-    <w:next w:val="28"/>
-    <w:qFormat/>
+    <w:basedOn w:val="Encabezado"/>
+    <w:next w:val="Subttulo"/>
     <w:uiPriority w:val="10"/>
+    <w:qFormat/>
     <w:pPr>
       <w:jc w:val="center"/>
     </w:pPr>
@@ -4010,13 +4145,13 @@
       <w:szCs w:val="36"/>
     </w:rPr>
   </w:style>
-  <w:style w:type="paragraph" w:styleId="30">
+  <w:style w:type="paragraph" w:styleId="TDC1">
     <w:name w:val="toc 1"/>
-    <w:basedOn w:val="1"/>
-    <w:next w:val="1"/>
+    <w:basedOn w:val="Normal"/>
+    <w:next w:val="Normal"/>
+    <w:uiPriority w:val="39"/>
     <w:unhideWhenUsed/>
     <w:qFormat/>
-    <w:uiPriority w:val="39"/>
     <w:pPr>
       <w:spacing w:after="100"/>
     </w:pPr>
@@ -4025,11 +4160,10 @@
       <w:szCs w:val="21"/>
     </w:rPr>
   </w:style>
-  <w:style w:type="paragraph" w:customStyle="1" w:styleId="31">
+  <w:style w:type="paragraph" w:customStyle="1" w:styleId="HeaderandFooter">
     <w:name w:val="Header and Footer"/>
-    <w:basedOn w:val="4"/>
-    <w:qFormat/>
-    <w:uiPriority w:val="0"/>
+    <w:basedOn w:val="Standard"/>
+    <w:qFormat/>
     <w:pPr>
       <w:suppressLineNumbers/>
       <w:tabs>
@@ -4038,33 +4172,30 @@
       </w:tabs>
     </w:pPr>
   </w:style>
-  <w:style w:type="paragraph" w:customStyle="1" w:styleId="32">
+  <w:style w:type="paragraph" w:customStyle="1" w:styleId="Index">
     <w:name w:val="Index"/>
-    <w:basedOn w:val="4"/>
-    <w:qFormat/>
-    <w:uiPriority w:val="0"/>
+    <w:basedOn w:val="Standard"/>
+    <w:qFormat/>
     <w:pPr>
       <w:suppressLineNumbers/>
     </w:pPr>
     <w:rPr>
-      <w:rFonts w:ascii="Verdana" w:hAnsi="Verdana" w:eastAsia="Verdana" w:cs="Mangal"/>
+      <w:rFonts w:ascii="Verdana" w:eastAsia="Verdana" w:hAnsi="Verdana" w:cs="Mangal"/>
       <w:sz w:val="24"/>
     </w:rPr>
   </w:style>
-  <w:style w:type="paragraph" w:customStyle="1" w:styleId="33">
+  <w:style w:type="paragraph" w:customStyle="1" w:styleId="TableContents">
     <w:name w:val="Table Contents"/>
-    <w:basedOn w:val="4"/>
-    <w:qFormat/>
-    <w:uiPriority w:val="0"/>
+    <w:basedOn w:val="Standard"/>
+    <w:qFormat/>
     <w:pPr>
       <w:suppressLineNumbers/>
     </w:pPr>
   </w:style>
-  <w:style w:type="paragraph" w:customStyle="1" w:styleId="34">
+  <w:style w:type="paragraph" w:customStyle="1" w:styleId="ContentsHeading">
     <w:name w:val="Contents Heading"/>
-    <w:basedOn w:val="3"/>
-    <w:qFormat/>
-    <w:uiPriority w:val="0"/>
+    <w:basedOn w:val="Encabezado"/>
+    <w:qFormat/>
     <w:rPr>
       <w:b/>
       <w:bCs/>
@@ -4072,26 +4203,24 @@
       <w:szCs w:val="32"/>
     </w:rPr>
   </w:style>
-  <w:style w:type="paragraph" w:customStyle="1" w:styleId="35">
+  <w:style w:type="paragraph" w:customStyle="1" w:styleId="Contents1">
     <w:name w:val="Contents 1"/>
-    <w:basedOn w:val="32"/>
-    <w:qFormat/>
-    <w:uiPriority w:val="0"/>
+    <w:basedOn w:val="Index"/>
+    <w:qFormat/>
     <w:pPr>
       <w:tabs>
         <w:tab w:val="right" w:leader="dot" w:pos="9972"/>
       </w:tabs>
     </w:pPr>
     <w:rPr>
-      <w:rFonts w:ascii="Ubuntu Light" w:hAnsi="Ubuntu Light" w:eastAsia="Ubuntu Light" w:cs="Ubuntu Light"/>
+      <w:rFonts w:ascii="Ubuntu Light" w:eastAsia="Ubuntu Light" w:hAnsi="Ubuntu Light" w:cs="Ubuntu Light"/>
       <w:sz w:val="20"/>
     </w:rPr>
   </w:style>
-  <w:style w:type="paragraph" w:customStyle="1" w:styleId="36">
+  <w:style w:type="paragraph" w:customStyle="1" w:styleId="Contents2">
     <w:name w:val="Contents 2"/>
-    <w:basedOn w:val="32"/>
-    <w:qFormat/>
-    <w:uiPriority w:val="0"/>
+    <w:basedOn w:val="Index"/>
+    <w:qFormat/>
     <w:pPr>
       <w:tabs>
         <w:tab w:val="right" w:leader="dot" w:pos="9972"/>
@@ -4099,15 +4228,14 @@
       <w:ind w:left="283"/>
     </w:pPr>
     <w:rPr>
-      <w:rFonts w:ascii="Ubuntu Light" w:hAnsi="Ubuntu Light" w:eastAsia="Ubuntu Light" w:cs="Ubuntu Light"/>
+      <w:rFonts w:ascii="Ubuntu Light" w:eastAsia="Ubuntu Light" w:hAnsi="Ubuntu Light" w:cs="Ubuntu Light"/>
       <w:sz w:val="20"/>
     </w:rPr>
   </w:style>
-  <w:style w:type="paragraph" w:customStyle="1" w:styleId="37">
+  <w:style w:type="paragraph" w:customStyle="1" w:styleId="Contents3">
     <w:name w:val="Contents 3"/>
-    <w:basedOn w:val="32"/>
-    <w:qFormat/>
-    <w:uiPriority w:val="0"/>
+    <w:basedOn w:val="Index"/>
+    <w:qFormat/>
     <w:pPr>
       <w:tabs>
         <w:tab w:val="right" w:leader="dot" w:pos="9972"/>
@@ -4115,15 +4243,14 @@
       <w:ind w:left="566"/>
     </w:pPr>
     <w:rPr>
-      <w:rFonts w:ascii="Ubuntu Light" w:hAnsi="Ubuntu Light" w:eastAsia="Ubuntu Light" w:cs="Ubuntu Light"/>
+      <w:rFonts w:ascii="Ubuntu Light" w:eastAsia="Ubuntu Light" w:hAnsi="Ubuntu Light" w:cs="Ubuntu Light"/>
       <w:sz w:val="20"/>
     </w:rPr>
   </w:style>
-  <w:style w:type="paragraph" w:customStyle="1" w:styleId="38">
+  <w:style w:type="paragraph" w:customStyle="1" w:styleId="TableHeading">
     <w:name w:val="Table Heading"/>
-    <w:basedOn w:val="33"/>
-    <w:qFormat/>
-    <w:uiPriority w:val="0"/>
+    <w:basedOn w:val="TableContents"/>
+    <w:qFormat/>
     <w:pPr>
       <w:jc w:val="center"/>
     </w:pPr>
@@ -4132,11 +4259,10 @@
       <w:bCs/>
     </w:rPr>
   </w:style>
-  <w:style w:type="paragraph" w:customStyle="1" w:styleId="39">
+  <w:style w:type="paragraph" w:customStyle="1" w:styleId="Footnote">
     <w:name w:val="Footnote"/>
-    <w:basedOn w:val="4"/>
-    <w:qFormat/>
-    <w:uiPriority w:val="0"/>
+    <w:basedOn w:val="Standard"/>
+    <w:qFormat/>
     <w:pPr>
       <w:suppressLineNumbers/>
       <w:ind w:left="283" w:hanging="283"/>
@@ -4146,92 +4272,82 @@
       <w:szCs w:val="20"/>
     </w:rPr>
   </w:style>
-  <w:style w:type="paragraph" w:customStyle="1" w:styleId="40">
+  <w:style w:type="paragraph" w:customStyle="1" w:styleId="Quotations">
     <w:name w:val="Quotations"/>
-    <w:basedOn w:val="4"/>
-    <w:qFormat/>
-    <w:uiPriority w:val="0"/>
+    <w:basedOn w:val="Standard"/>
+    <w:qFormat/>
     <w:pPr>
       <w:spacing w:after="283"/>
       <w:ind w:left="567" w:right="567"/>
     </w:pPr>
   </w:style>
-  <w:style w:type="paragraph" w:styleId="41">
+  <w:style w:type="paragraph" w:styleId="Prrafodelista">
     <w:name w:val="List Paragraph"/>
-    <w:basedOn w:val="4"/>
-    <w:qFormat/>
-    <w:uiPriority w:val="0"/>
+    <w:basedOn w:val="Standard"/>
+    <w:qFormat/>
     <w:pPr>
       <w:ind w:left="720"/>
     </w:pPr>
   </w:style>
-  <w:style w:type="character" w:customStyle="1" w:styleId="42">
+  <w:style w:type="character" w:customStyle="1" w:styleId="BulletSymbols">
     <w:name w:val="Bullet Symbols"/>
     <w:qFormat/>
-    <w:uiPriority w:val="0"/>
     <w:rPr>
-      <w:rFonts w:ascii="StarSymbol" w:hAnsi="StarSymbol" w:eastAsia="StarSymbol" w:cs="StarSymbol"/>
+      <w:rFonts w:ascii="StarSymbol" w:eastAsia="StarSymbol" w:hAnsi="StarSymbol" w:cs="StarSymbol"/>
       <w:sz w:val="18"/>
       <w:szCs w:val="18"/>
     </w:rPr>
   </w:style>
-  <w:style w:type="character" w:customStyle="1" w:styleId="43">
+  <w:style w:type="character" w:customStyle="1" w:styleId="NumberingSymbols">
     <w:name w:val="Numbering Symbols"/>
     <w:qFormat/>
-    <w:uiPriority w:val="0"/>
-  </w:style>
-  <w:style w:type="character" w:customStyle="1" w:styleId="44">
+  </w:style>
+  <w:style w:type="character" w:customStyle="1" w:styleId="FootnoteSymbol">
     <w:name w:val="Footnote Symbol"/>
     <w:qFormat/>
-    <w:uiPriority w:val="0"/>
-  </w:style>
-  <w:style w:type="character" w:customStyle="1" w:styleId="45">
+  </w:style>
+  <w:style w:type="character" w:customStyle="1" w:styleId="Footnoteanchor">
     <w:name w:val="Footnote anchor"/>
     <w:qFormat/>
-    <w:uiPriority w:val="0"/>
     <w:rPr>
       <w:position w:val="0"/>
       <w:vertAlign w:val="superscript"/>
     </w:rPr>
   </w:style>
-  <w:style w:type="character" w:customStyle="1" w:styleId="46">
+  <w:style w:type="character" w:customStyle="1" w:styleId="Internetlink">
     <w:name w:val="Internet link"/>
     <w:qFormat/>
-    <w:uiPriority w:val="0"/>
     <w:rPr>
       <w:color w:val="000080"/>
       <w:u w:val="single"/>
     </w:rPr>
   </w:style>
-  <w:style w:type="character" w:customStyle="1" w:styleId="47">
+  <w:style w:type="character" w:customStyle="1" w:styleId="SourceText">
     <w:name w:val="Source Text"/>
     <w:qFormat/>
-    <w:uiPriority w:val="0"/>
     <w:rPr>
-      <w:rFonts w:ascii="DejaVu Sans Mono" w:hAnsi="DejaVu Sans Mono" w:eastAsia="DejaVu Sans Mono" w:cs="DejaVu Sans Mono"/>
+      <w:rFonts w:ascii="DejaVu Sans Mono" w:eastAsia="DejaVu Sans Mono" w:hAnsi="DejaVu Sans Mono" w:cs="DejaVu Sans Mono"/>
     </w:rPr>
   </w:style>
-  <w:style w:type="character" w:customStyle="1" w:styleId="48">
+  <w:style w:type="character" w:customStyle="1" w:styleId="IndexLink">
     <w:name w:val="Index Link"/>
     <w:qFormat/>
-    <w:uiPriority w:val="0"/>
-  </w:style>
-  <w:style w:type="character" w:customStyle="1" w:styleId="49">
+  </w:style>
+  <w:style w:type="character" w:customStyle="1" w:styleId="StrongEmphasis">
     <w:name w:val="Strong Emphasis"/>
     <w:qFormat/>
-    <w:uiPriority w:val="0"/>
     <w:rPr>
       <w:b/>
       <w:bCs/>
     </w:rPr>
   </w:style>
-  <w:style w:type="paragraph" w:customStyle="1" w:styleId="50">
+  <w:style w:type="paragraph" w:customStyle="1" w:styleId="TtuloTDC1">
     <w:name w:val="Título TDC1"/>
-    <w:basedOn w:val="2"/>
-    <w:next w:val="1"/>
+    <w:basedOn w:val="Ttulo1"/>
+    <w:next w:val="Normal"/>
+    <w:uiPriority w:val="39"/>
     <w:unhideWhenUsed/>
     <w:qFormat/>
-    <w:uiPriority w:val="39"/>
     <w:pPr>
       <w:keepNext/>
       <w:keepLines/>
@@ -4246,10 +4362,10 @@
       <w:outlineLvl w:val="9"/>
     </w:pPr>
     <w:rPr>
-      <w:rFonts w:asciiTheme="majorHAnsi" w:hAnsiTheme="majorHAnsi" w:eastAsiaTheme="majorEastAsia" w:cstheme="majorBidi"/>
+      <w:rFonts w:asciiTheme="majorHAnsi" w:eastAsiaTheme="majorEastAsia" w:hAnsiTheme="majorHAnsi" w:cstheme="majorBidi"/>
       <w:b w:val="0"/>
       <w:bCs w:val="0"/>
-      <w:color w:val="2F5597" w:themeColor="accent1" w:themeShade="BF"/>
+      <w:color w:val="2F5496" w:themeColor="accent1" w:themeShade="BF"/>
       <w:kern w:val="0"/>
       <w:sz w:val="32"/>
       <w:szCs w:val="32"/>
@@ -4511,6 +4627,7 @@
     </a:fmtScheme>
   </a:themeElements>
   <a:objectDefaults/>
+  <a:extraClrSchemeLst/>
 </a:theme>
 </file>
 

</xml_diff>

<commit_message>
Actualización Plan de Acción
Se agregó la descripcín del proyecto en el documento Plan de Acción.
</commit_message>
<xml_diff>
--- a/Plan_de_Accion/Plan de acción_equipo_7.docx
+++ b/Plan_de_Accion/Plan de acción_equipo_7.docx
@@ -55,18 +55,12 @@
                 <w:szCs w:val="28"/>
               </w:rPr>
             </w:pPr>
+            <w:bookmarkStart w:id="0" w:name="_GoBack"/>
+            <w:bookmarkEnd w:id="0"/>
           </w:p>
         </w:tc>
       </w:tr>
       <w:tr>
-        <w:tblPrEx>
-          <w:tblCellMar>
-            <w:top w:w="0" w:type="dxa"/>
-            <w:left w:w="10" w:type="dxa"/>
-            <w:bottom w:w="0" w:type="dxa"/>
-            <w:right w:w="10" w:type="dxa"/>
-          </w:tblCellMar>
-        </w:tblPrEx>
         <w:trPr>
           <w:trHeight w:val="62" w:hRule="atLeast"/>
           <w:jc w:val="center"/>
@@ -785,14 +779,6 @@
         <w:gridCol w:w="6660"/>
       </w:tblGrid>
       <w:tr>
-        <w:tblPrEx>
-          <w:tblCellMar>
-            <w:top w:w="0" w:type="dxa"/>
-            <w:left w:w="70" w:type="dxa"/>
-            <w:bottom w:w="0" w:type="dxa"/>
-            <w:right w:w="70" w:type="dxa"/>
-          </w:tblCellMar>
-        </w:tblPrEx>
         <w:trPr>
           <w:trHeight w:val="720" w:hRule="atLeast"/>
         </w:trPr>
@@ -851,14 +837,6 @@
         </w:tc>
       </w:tr>
       <w:tr>
-        <w:tblPrEx>
-          <w:tblCellMar>
-            <w:top w:w="0" w:type="dxa"/>
-            <w:left w:w="70" w:type="dxa"/>
-            <w:bottom w:w="0" w:type="dxa"/>
-            <w:right w:w="70" w:type="dxa"/>
-          </w:tblCellMar>
-        </w:tblPrEx>
         <w:trPr>
           <w:trHeight w:val="300" w:hRule="atLeast"/>
         </w:trPr>
@@ -904,14 +882,6 @@
         </w:tc>
       </w:tr>
       <w:tr>
-        <w:tblPrEx>
-          <w:tblCellMar>
-            <w:top w:w="0" w:type="dxa"/>
-            <w:left w:w="70" w:type="dxa"/>
-            <w:bottom w:w="0" w:type="dxa"/>
-            <w:right w:w="70" w:type="dxa"/>
-          </w:tblCellMar>
-        </w:tblPrEx>
         <w:trPr>
           <w:trHeight w:val="360" w:hRule="atLeast"/>
         </w:trPr>
@@ -981,14 +951,6 @@
         </w:tc>
       </w:tr>
       <w:tr>
-        <w:tblPrEx>
-          <w:tblCellMar>
-            <w:top w:w="0" w:type="dxa"/>
-            <w:left w:w="70" w:type="dxa"/>
-            <w:bottom w:w="0" w:type="dxa"/>
-            <w:right w:w="70" w:type="dxa"/>
-          </w:tblCellMar>
-        </w:tblPrEx>
         <w:trPr>
           <w:trHeight w:val="360" w:hRule="atLeast"/>
         </w:trPr>
@@ -1058,14 +1020,6 @@
         </w:tc>
       </w:tr>
       <w:tr>
-        <w:tblPrEx>
-          <w:tblCellMar>
-            <w:top w:w="0" w:type="dxa"/>
-            <w:left w:w="70" w:type="dxa"/>
-            <w:bottom w:w="0" w:type="dxa"/>
-            <w:right w:w="70" w:type="dxa"/>
-          </w:tblCellMar>
-        </w:tblPrEx>
         <w:trPr>
           <w:trHeight w:val="360" w:hRule="atLeast"/>
         </w:trPr>
@@ -1124,14 +1078,6 @@
         </w:tc>
       </w:tr>
       <w:tr>
-        <w:tblPrEx>
-          <w:tblCellMar>
-            <w:top w:w="0" w:type="dxa"/>
-            <w:left w:w="70" w:type="dxa"/>
-            <w:bottom w:w="0" w:type="dxa"/>
-            <w:right w:w="70" w:type="dxa"/>
-          </w:tblCellMar>
-        </w:tblPrEx>
         <w:trPr>
           <w:trHeight w:val="360" w:hRule="atLeast"/>
         </w:trPr>
@@ -1190,14 +1136,6 @@
         </w:tc>
       </w:tr>
       <w:tr>
-        <w:tblPrEx>
-          <w:tblCellMar>
-            <w:top w:w="0" w:type="dxa"/>
-            <w:left w:w="70" w:type="dxa"/>
-            <w:bottom w:w="0" w:type="dxa"/>
-            <w:right w:w="70" w:type="dxa"/>
-          </w:tblCellMar>
-        </w:tblPrEx>
         <w:trPr>
           <w:trHeight w:val="300" w:hRule="atLeast"/>
         </w:trPr>
@@ -1244,14 +1182,6 @@
         </w:tc>
       </w:tr>
       <w:tr>
-        <w:tblPrEx>
-          <w:tblCellMar>
-            <w:top w:w="0" w:type="dxa"/>
-            <w:left w:w="70" w:type="dxa"/>
-            <w:bottom w:w="0" w:type="dxa"/>
-            <w:right w:w="70" w:type="dxa"/>
-          </w:tblCellMar>
-        </w:tblPrEx>
         <w:trPr>
           <w:trHeight w:val="360" w:hRule="atLeast"/>
         </w:trPr>
@@ -1321,14 +1251,6 @@
         </w:tc>
       </w:tr>
       <w:tr>
-        <w:tblPrEx>
-          <w:tblCellMar>
-            <w:top w:w="0" w:type="dxa"/>
-            <w:left w:w="70" w:type="dxa"/>
-            <w:bottom w:w="0" w:type="dxa"/>
-            <w:right w:w="70" w:type="dxa"/>
-          </w:tblCellMar>
-        </w:tblPrEx>
         <w:trPr>
           <w:trHeight w:val="720" w:hRule="atLeast"/>
         </w:trPr>
@@ -1398,14 +1320,6 @@
         </w:tc>
       </w:tr>
       <w:tr>
-        <w:tblPrEx>
-          <w:tblCellMar>
-            <w:top w:w="0" w:type="dxa"/>
-            <w:left w:w="70" w:type="dxa"/>
-            <w:bottom w:w="0" w:type="dxa"/>
-            <w:right w:w="70" w:type="dxa"/>
-          </w:tblCellMar>
-        </w:tblPrEx>
         <w:trPr>
           <w:trHeight w:val="1005" w:hRule="atLeast"/>
         </w:trPr>
@@ -1497,14 +1411,6 @@
         </w:tc>
       </w:tr>
       <w:tr>
-        <w:tblPrEx>
-          <w:tblCellMar>
-            <w:top w:w="0" w:type="dxa"/>
-            <w:left w:w="70" w:type="dxa"/>
-            <w:bottom w:w="0" w:type="dxa"/>
-            <w:right w:w="70" w:type="dxa"/>
-          </w:tblCellMar>
-        </w:tblPrEx>
         <w:trPr>
           <w:trHeight w:val="720" w:hRule="atLeast"/>
         </w:trPr>
@@ -1575,14 +1481,6 @@
         </w:tc>
       </w:tr>
       <w:tr>
-        <w:tblPrEx>
-          <w:tblCellMar>
-            <w:top w:w="0" w:type="dxa"/>
-            <w:left w:w="70" w:type="dxa"/>
-            <w:bottom w:w="0" w:type="dxa"/>
-            <w:right w:w="70" w:type="dxa"/>
-          </w:tblCellMar>
-        </w:tblPrEx>
         <w:trPr>
           <w:trHeight w:val="360" w:hRule="atLeast"/>
         </w:trPr>
@@ -1641,14 +1539,6 @@
         </w:tc>
       </w:tr>
       <w:tr>
-        <w:tblPrEx>
-          <w:tblCellMar>
-            <w:top w:w="0" w:type="dxa"/>
-            <w:left w:w="70" w:type="dxa"/>
-            <w:bottom w:w="0" w:type="dxa"/>
-            <w:right w:w="70" w:type="dxa"/>
-          </w:tblCellMar>
-        </w:tblPrEx>
         <w:trPr>
           <w:trHeight w:val="360" w:hRule="atLeast"/>
         </w:trPr>
@@ -1707,14 +1597,6 @@
         </w:tc>
       </w:tr>
       <w:tr>
-        <w:tblPrEx>
-          <w:tblCellMar>
-            <w:top w:w="0" w:type="dxa"/>
-            <w:left w:w="70" w:type="dxa"/>
-            <w:bottom w:w="0" w:type="dxa"/>
-            <w:right w:w="70" w:type="dxa"/>
-          </w:tblCellMar>
-        </w:tblPrEx>
         <w:trPr>
           <w:trHeight w:val="720" w:hRule="atLeast"/>
         </w:trPr>
@@ -1757,50 +1639,87 @@
           </w:tcPr>
           <w:p>
             <w:pPr>
-              <w:suppressAutoHyphens w:val="0"/>
-              <w:autoSpaceDN/>
-              <w:textAlignment w:val="auto"/>
-              <w:rPr>
-                <w:rFonts w:ascii="Ubuntu Light" w:hAnsi="Ubuntu Light" w:eastAsia="Times New Roman" w:cs="Calibri"/>
-                <w:color w:val="767171"/>
-                <w:kern w:val="0"/>
-                <w:sz w:val="22"/>
-                <w:szCs w:val="22"/>
-                <w:lang w:eastAsia="es-MX" w:bidi="ar-SA"/>
-              </w:rPr>
-            </w:pPr>
-            <w:r>
-              <w:rPr>
-                <w:rFonts w:ascii="Ubuntu Light" w:hAnsi="Ubuntu Light" w:eastAsia="Times New Roman" w:cs="Calibri"/>
-                <w:color w:val="767171"/>
-                <w:kern w:val="0"/>
-                <w:sz w:val="22"/>
-                <w:szCs w:val="22"/>
-                <w:lang w:eastAsia="es-MX" w:bidi="ar-SA"/>
-              </w:rPr>
-              <w:t>&lt;En esta sección se desarrolla en extensión media y en lenguaje coloquial lo expresado en los objetivos&gt;</w:t>
-            </w:r>
-            <w:r>
-              <w:rPr>
-                <w:rFonts w:ascii="Ubuntu Light" w:hAnsi="Ubuntu Light" w:eastAsia="Times New Roman" w:cs="Calibri"/>
-                <w:color w:val="767171"/>
-                <w:kern w:val="0"/>
-                <w:sz w:val="22"/>
-                <w:szCs w:val="22"/>
-                <w:lang w:eastAsia="es-MX" w:bidi="ar-SA"/>
-              </w:rPr>
-              <w:br w:type="textWrapping"/>
-            </w:r>
-            <w:r>
-              <w:rPr>
-                <w:rFonts w:ascii="Ubuntu Light" w:hAnsi="Ubuntu Light" w:eastAsia="Times New Roman" w:cs="Calibri"/>
-                <w:color w:val="767171"/>
-                <w:kern w:val="0"/>
-                <w:sz w:val="22"/>
-                <w:szCs w:val="22"/>
-                <w:lang w:eastAsia="es-MX" w:bidi="ar-SA"/>
-              </w:rPr>
-              <w:br w:type="textWrapping"/>
+              <w:keepNext w:val="0"/>
+              <w:keepLines w:val="0"/>
+              <w:widowControl/>
+              <w:suppressLineNumbers w:val="0"/>
+              <w:jc w:val="left"/>
+              <w:rPr>
+                <w:rFonts w:hint="default" w:ascii="Ubuntu Light" w:hAnsi="Ubuntu Light" w:eastAsia="SimSun" w:cs="Ubuntu Light"/>
+                <w:i w:val="0"/>
+                <w:color w:val="000000"/>
+                <w:kern w:val="0"/>
+                <w:sz w:val="22"/>
+                <w:szCs w:val="22"/>
+                <w:u w:val="none"/>
+                <w:vertAlign w:val="baseline"/>
+                <w:lang w:val="en-US" w:eastAsia="zh-CN" w:bidi="ar"/>
+              </w:rPr>
+            </w:pPr>
+            <w:r>
+              <w:rPr>
+                <w:rFonts w:hint="default" w:ascii="Ubuntu Light" w:hAnsi="Ubuntu Light" w:eastAsia="SimSun" w:cs="Ubuntu Light"/>
+                <w:i w:val="0"/>
+                <w:color w:val="000000"/>
+                <w:kern w:val="0"/>
+                <w:sz w:val="22"/>
+                <w:szCs w:val="22"/>
+                <w:u w:val="none"/>
+                <w:vertAlign w:val="baseline"/>
+                <w:lang w:val="en-US" w:eastAsia="zh-CN" w:bidi="ar"/>
+              </w:rPr>
+              <w:t>El presente proyecto propone el desarrollo de una plataforma para que un usuario, también conocido como “cliente”, pueda operar de manera remota un brazo robot. Esto significa que, con los recursos adecuados, pueda ofrecerse un servicio educativo para personas que no cuentan con los recursos para la adquisición de este tipo de equipos.</w:t>
+            </w:r>
+          </w:p>
+          <w:p>
+            <w:pPr>
+              <w:keepNext w:val="0"/>
+              <w:keepLines w:val="0"/>
+              <w:widowControl/>
+              <w:suppressLineNumbers w:val="0"/>
+              <w:jc w:val="left"/>
+              <w:rPr>
+                <w:rFonts w:hint="default" w:ascii="Ubuntu Light" w:hAnsi="Ubuntu Light" w:eastAsia="SimSun" w:cs="Ubuntu Light"/>
+                <w:i w:val="0"/>
+                <w:color w:val="000000"/>
+                <w:kern w:val="0"/>
+                <w:sz w:val="22"/>
+                <w:szCs w:val="22"/>
+                <w:u w:val="none"/>
+                <w:vertAlign w:val="baseline"/>
+                <w:lang w:val="en-US" w:eastAsia="zh-CN" w:bidi="ar"/>
+              </w:rPr>
+            </w:pPr>
+          </w:p>
+          <w:p>
+            <w:pPr>
+              <w:keepNext w:val="0"/>
+              <w:keepLines w:val="0"/>
+              <w:widowControl/>
+              <w:suppressLineNumbers w:val="0"/>
+              <w:jc w:val="left"/>
+              <w:rPr>
+                <w:rFonts w:ascii="Ubuntu Light" w:hAnsi="Ubuntu Light" w:eastAsia="Times New Roman" w:cs="Calibri"/>
+                <w:color w:val="767171"/>
+                <w:kern w:val="0"/>
+                <w:sz w:val="22"/>
+                <w:szCs w:val="22"/>
+                <w:lang w:eastAsia="es-MX" w:bidi="ar-SA"/>
+              </w:rPr>
+            </w:pPr>
+            <w:r>
+              <w:rPr>
+                <w:rFonts w:hint="default" w:ascii="Ubuntu Light" w:hAnsi="Ubuntu Light" w:eastAsia="SimSun" w:cs="Ubuntu Light"/>
+                <w:i w:val="0"/>
+                <w:color w:val="000000"/>
+                <w:kern w:val="0"/>
+                <w:sz w:val="22"/>
+                <w:szCs w:val="22"/>
+                <w:u w:val="none"/>
+                <w:vertAlign w:val="baseline"/>
+                <w:lang w:eastAsia="zh-CN" w:bidi="ar"/>
+              </w:rPr>
+              <w:t>El usuario (cliente) se conectará a un servidor MQTT para poder enviar los movimientos del robot al tiempo que podrá visualizar en tiempo real los movimientos del mismo. Esto permitirá que el usuario pueda aprender de manera mas proactiva y sin importar su localización en el mundo.</w:t>
             </w:r>
             <w:r>
               <w:rPr>
@@ -1839,14 +1758,6 @@
         </w:tc>
       </w:tr>
       <w:tr>
-        <w:tblPrEx>
-          <w:tblCellMar>
-            <w:top w:w="0" w:type="dxa"/>
-            <w:left w:w="70" w:type="dxa"/>
-            <w:bottom w:w="0" w:type="dxa"/>
-            <w:right w:w="70" w:type="dxa"/>
-          </w:tblCellMar>
-        </w:tblPrEx>
         <w:trPr>
           <w:trHeight w:val="720" w:hRule="atLeast"/>
         </w:trPr>
@@ -2007,14 +1918,6 @@
         </w:tc>
       </w:tr>
       <w:tr>
-        <w:tblPrEx>
-          <w:tblCellMar>
-            <w:top w:w="0" w:type="dxa"/>
-            <w:left w:w="70" w:type="dxa"/>
-            <w:bottom w:w="0" w:type="dxa"/>
-            <w:right w:w="70" w:type="dxa"/>
-          </w:tblCellMar>
-        </w:tblPrEx>
         <w:trPr>
           <w:trHeight w:val="720" w:hRule="atLeast"/>
         </w:trPr>
@@ -2107,14 +2010,6 @@
         </w:tc>
       </w:tr>
       <w:tr>
-        <w:tblPrEx>
-          <w:tblCellMar>
-            <w:top w:w="0" w:type="dxa"/>
-            <w:left w:w="70" w:type="dxa"/>
-            <w:bottom w:w="0" w:type="dxa"/>
-            <w:right w:w="70" w:type="dxa"/>
-          </w:tblCellMar>
-        </w:tblPrEx>
         <w:trPr>
           <w:trHeight w:val="360" w:hRule="atLeast"/>
         </w:trPr>
@@ -2186,14 +2081,6 @@
         </w:tc>
       </w:tr>
       <w:tr>
-        <w:tblPrEx>
-          <w:tblCellMar>
-            <w:top w:w="0" w:type="dxa"/>
-            <w:left w:w="70" w:type="dxa"/>
-            <w:bottom w:w="0" w:type="dxa"/>
-            <w:right w:w="70" w:type="dxa"/>
-          </w:tblCellMar>
-        </w:tblPrEx>
         <w:trPr>
           <w:trHeight w:val="360" w:hRule="atLeast"/>
         </w:trPr>
@@ -2265,14 +2152,6 @@
         </w:tc>
       </w:tr>
       <w:tr>
-        <w:tblPrEx>
-          <w:tblCellMar>
-            <w:top w:w="0" w:type="dxa"/>
-            <w:left w:w="70" w:type="dxa"/>
-            <w:bottom w:w="0" w:type="dxa"/>
-            <w:right w:w="70" w:type="dxa"/>
-          </w:tblCellMar>
-        </w:tblPrEx>
         <w:trPr>
           <w:trHeight w:val="1080" w:hRule="atLeast"/>
         </w:trPr>
@@ -2442,14 +2321,6 @@
         </w:tc>
       </w:tr>
       <w:tr>
-        <w:tblPrEx>
-          <w:tblCellMar>
-            <w:top w:w="0" w:type="dxa"/>
-            <w:left w:w="70" w:type="dxa"/>
-            <w:bottom w:w="0" w:type="dxa"/>
-            <w:right w:w="70" w:type="dxa"/>
-          </w:tblCellMar>
-        </w:tblPrEx>
         <w:trPr>
           <w:trHeight w:val="360" w:hRule="atLeast"/>
         </w:trPr>
@@ -2531,14 +2402,6 @@
         </w:tc>
       </w:tr>
       <w:tr>
-        <w:tblPrEx>
-          <w:tblCellMar>
-            <w:top w:w="0" w:type="dxa"/>
-            <w:left w:w="70" w:type="dxa"/>
-            <w:bottom w:w="0" w:type="dxa"/>
-            <w:right w:w="70" w:type="dxa"/>
-          </w:tblCellMar>
-        </w:tblPrEx>
         <w:trPr>
           <w:trHeight w:val="360" w:hRule="atLeast"/>
         </w:trPr>
@@ -2604,64 +2467,12 @@
                 <w:szCs w:val="22"/>
                 <w:lang w:eastAsia="es-MX" w:bidi="ar-SA"/>
               </w:rPr>
-              <w:t xml:space="preserve"> P</w:t>
-            </w:r>
-            <w:r>
-              <w:rPr>
-                <w:rFonts w:hint="default" w:ascii="Ubuntu Light" w:hAnsi="Ubuntu Light" w:eastAsia="Times New Roman" w:cs="Calibri"/>
-                <w:color w:val="767171"/>
-                <w:kern w:val="0"/>
-                <w:sz w:val="22"/>
-                <w:szCs w:val="22"/>
-                <w:lang w:eastAsia="es-MX" w:bidi="ar-SA"/>
-              </w:rPr>
-              <w:t>rogramación</w:t>
-            </w:r>
-            <w:r>
-              <w:rPr>
-                <w:rFonts w:hint="default" w:ascii="Ubuntu Light" w:hAnsi="Ubuntu Light" w:eastAsia="Times New Roman" w:cs="Calibri"/>
-                <w:color w:val="767171"/>
-                <w:kern w:val="0"/>
-                <w:sz w:val="22"/>
-                <w:szCs w:val="22"/>
-                <w:lang w:eastAsia="es-MX" w:bidi="ar-SA"/>
-              </w:rPr>
-              <w:t xml:space="preserve"> en Qt bajo el lenguaje C++. P</w:t>
-            </w:r>
-            <w:r>
-              <w:rPr>
-                <w:rFonts w:hint="default" w:ascii="Ubuntu Light" w:hAnsi="Ubuntu Light" w:eastAsia="Times New Roman" w:cs="Calibri"/>
-                <w:color w:val="767171"/>
-                <w:kern w:val="0"/>
-                <w:sz w:val="22"/>
-                <w:szCs w:val="22"/>
-                <w:lang w:eastAsia="es-MX" w:bidi="ar-SA"/>
-              </w:rPr>
-              <w:t>rogramación</w:t>
-            </w:r>
-            <w:r>
-              <w:rPr>
-                <w:rFonts w:hint="default" w:ascii="Ubuntu Light" w:hAnsi="Ubuntu Light" w:eastAsia="Times New Roman" w:cs="Calibri"/>
-                <w:color w:val="767171"/>
-                <w:kern w:val="0"/>
-                <w:sz w:val="22"/>
-                <w:szCs w:val="22"/>
-                <w:lang w:eastAsia="es-MX" w:bidi="ar-SA"/>
-              </w:rPr>
-              <w:t xml:space="preserve"> del control en servidor local, bajo C++. Activación del servicio de video para las cámaras del brazo robot.</w:t>
+              <w:t xml:space="preserve"> Programación en Qt bajo el lenguaje C++. Programación del control en servidor local, bajo C++. Activación del servicio de video para las cámaras del brazo robot.</w:t>
             </w:r>
           </w:p>
         </w:tc>
       </w:tr>
       <w:tr>
-        <w:tblPrEx>
-          <w:tblCellMar>
-            <w:top w:w="0" w:type="dxa"/>
-            <w:left w:w="70" w:type="dxa"/>
-            <w:bottom w:w="0" w:type="dxa"/>
-            <w:right w:w="70" w:type="dxa"/>
-          </w:tblCellMar>
-        </w:tblPrEx>
         <w:trPr>
           <w:trHeight w:val="360" w:hRule="atLeast"/>
         </w:trPr>
@@ -2727,64 +2538,12 @@
                 <w:szCs w:val="22"/>
                 <w:lang w:eastAsia="es-MX" w:bidi="ar-SA"/>
               </w:rPr>
-              <w:t xml:space="preserve"> </w:t>
-            </w:r>
-            <w:r>
-              <w:rPr>
-                <w:rFonts w:hint="default" w:ascii="Ubuntu Light" w:hAnsi="Ubuntu Light" w:eastAsia="Times New Roman" w:cs="Calibri"/>
-                <w:color w:val="767171"/>
-                <w:kern w:val="0"/>
-                <w:sz w:val="22"/>
-                <w:szCs w:val="22"/>
-                <w:lang w:eastAsia="es-MX" w:bidi="ar-SA"/>
-              </w:rPr>
-              <w:t>Programación</w:t>
-            </w:r>
-            <w:r>
-              <w:rPr>
-                <w:rFonts w:hint="default" w:ascii="Ubuntu Light" w:hAnsi="Ubuntu Light" w:eastAsia="Times New Roman" w:cs="Calibri"/>
-                <w:color w:val="767171"/>
-                <w:kern w:val="0"/>
-                <w:sz w:val="22"/>
-                <w:szCs w:val="22"/>
-                <w:lang w:eastAsia="es-MX" w:bidi="ar-SA"/>
-              </w:rPr>
-              <w:t xml:space="preserve"> en Qt bajo lenguaje Python. </w:t>
-            </w:r>
-            <w:r>
-              <w:rPr>
-                <w:rFonts w:hint="default" w:ascii="Ubuntu Light" w:hAnsi="Ubuntu Light" w:eastAsia="Times New Roman" w:cs="Calibri"/>
-                <w:color w:val="767171"/>
-                <w:kern w:val="0"/>
-                <w:sz w:val="22"/>
-                <w:szCs w:val="22"/>
-                <w:lang w:eastAsia="es-MX" w:bidi="ar-SA"/>
-              </w:rPr>
-              <w:t>Programación</w:t>
-            </w:r>
-            <w:r>
-              <w:rPr>
-                <w:rFonts w:hint="default" w:ascii="Ubuntu Light" w:hAnsi="Ubuntu Light" w:eastAsia="Times New Roman" w:cs="Calibri"/>
-                <w:color w:val="767171"/>
-                <w:kern w:val="0"/>
-                <w:sz w:val="22"/>
-                <w:szCs w:val="22"/>
-                <w:lang w:eastAsia="es-MX" w:bidi="ar-SA"/>
-              </w:rPr>
-              <w:t xml:space="preserve"> en lenguaje Python de los clientes MQTT. Instalación del Sistema Operativo Linux en Raspberry Pi, PC y laptops para los miembros del equipo. Integración del software en el repositorio GitHub.</w:t>
+              <w:t xml:space="preserve"> Programación en Qt bajo lenguaje Python. Programación en lenguaje Python de los clientes MQTT. Instalación del Sistema Operativo Linux en Raspberry Pi, PC y laptops para los miembros del equipo. Integración del software en el repositorio GitHub.</w:t>
             </w:r>
           </w:p>
         </w:tc>
       </w:tr>
       <w:tr>
-        <w:tblPrEx>
-          <w:tblCellMar>
-            <w:top w:w="0" w:type="dxa"/>
-            <w:left w:w="70" w:type="dxa"/>
-            <w:bottom w:w="0" w:type="dxa"/>
-            <w:right w:w="70" w:type="dxa"/>
-          </w:tblCellMar>
-        </w:tblPrEx>
         <w:trPr>
           <w:trHeight w:val="360" w:hRule="atLeast"/>
         </w:trPr>
@@ -3454,7 +3213,6 @@
         <w:rFonts w:ascii="Times New Roman" w:hAnsi="Times New Roman" w:eastAsia="SimSun" w:cs="Times New Roman"/>
       </w:rPr>
     </w:rPrDefault>
-    <w:pPrDefault/>
   </w:docDefaults>
   <w:latentStyles w:count="260" w:defQFormat="0" w:defUnhideWhenUsed="1" w:defSemiHidden="1" w:defUIPriority="99" w:defLockedState="0">
     <w:lsdException w:qFormat="1" w:unhideWhenUsed="0" w:uiPriority="0" w:semiHidden="0" w:name="Normal"/>
@@ -3549,7 +3307,7 @@
     <w:lsdException w:uiPriority="99" w:name="Document Map"/>
     <w:lsdException w:uiPriority="99" w:name="Plain Text"/>
     <w:lsdException w:uiPriority="99" w:name="E-mail Signature"/>
-    <w:lsdException w:uiPriority="99" w:name="Normal (Web)"/>
+    <w:lsdException w:qFormat="1" w:uiPriority="99" w:name="Normal (Web)"/>
     <w:lsdException w:uiPriority="99" w:name="HTML Acronym"/>
     <w:lsdException w:uiPriority="99" w:name="HTML Address"/>
     <w:lsdException w:uiPriority="99" w:name="HTML Cite"/>
@@ -4178,6 +3936,7 @@
     <w:name w:val="Normal (Web)"/>
     <w:semiHidden/>
     <w:unhideWhenUsed/>
+    <w:qFormat/>
     <w:uiPriority w:val="99"/>
     <w:pPr>
       <w:spacing w:before="0" w:beforeAutospacing="1" w:after="0" w:afterAutospacing="1"/>
@@ -4185,6 +3944,7 @@
       <w:jc w:val="left"/>
     </w:pPr>
     <w:rPr>
+      <w:rFonts w:ascii="Times New Roman" w:hAnsi="Times New Roman" w:eastAsia="SimSun" w:cs="Times New Roman"/>
       <w:kern w:val="0"/>
       <w:sz w:val="24"/>
       <w:szCs w:val="24"/>
@@ -4590,7 +4350,7 @@
         <a:solidFill>
           <a:schemeClr val="phClr"/>
         </a:solidFill>
-        <a:gradFill rotWithShape="1">
+        <a:gradFill rotWithShape="true">
           <a:gsLst>
             <a:gs pos="0">
               <a:schemeClr val="phClr">
@@ -4614,9 +4374,9 @@
               </a:schemeClr>
             </a:gs>
           </a:gsLst>
-          <a:lin ang="5400000" scaled="0"/>
+          <a:lin ang="5400000" scaled="false"/>
         </a:gradFill>
-        <a:gradFill rotWithShape="1">
+        <a:gradFill rotWithShape="true">
           <a:gsLst>
             <a:gs pos="0">
               <a:schemeClr val="phClr">
@@ -4640,7 +4400,7 @@
               </a:schemeClr>
             </a:gs>
           </a:gsLst>
-          <a:lin ang="5400000" scaled="0"/>
+          <a:lin ang="5400000" scaled="false"/>
         </a:gradFill>
       </a:fillStyleLst>
       <a:lnStyleLst>
@@ -4693,7 +4453,7 @@
             <a:satMod val="170000"/>
           </a:schemeClr>
         </a:solidFill>
-        <a:gradFill rotWithShape="1">
+        <a:gradFill rotWithShape="true">
           <a:gsLst>
             <a:gs pos="0">
               <a:schemeClr val="phClr">
@@ -4718,11 +4478,27 @@
               </a:schemeClr>
             </a:gs>
           </a:gsLst>
-          <a:lin ang="5400000" scaled="0"/>
+          <a:lin ang="5400000" scaled="false"/>
         </a:gradFill>
       </a:bgFillStyleLst>
     </a:fmtScheme>
   </a:themeElements>
   <a:objectDefaults/>
 </a:theme>
+</file>
+
+<file path=customXml/item1.xml><?xml version="1.0" encoding="utf-8"?>
+<s:customData xmlns="http://www.wps.cn/officeDocument/2013/wpsCustomData" xmlns:s="http://www.wps.cn/officeDocument/2013/wpsCustomData">
+  <customSectProps>
+    <customSectPr/>
+  </customSectProps>
+</s:customData>
+</file>
+
+<file path=customXml/itemProps1.xml><?xml version="1.0" encoding="utf-8"?>
+<ds:datastoreItem xmlns:ds="http://schemas.openxmlformats.org/officeDocument/2006/customXml" ds:itemID="{B1977F7D-205B-4081-913C-38D41E755F92}">
+  <ds:schemaRefs>
+    <ds:schemaRef ds:uri="http://www.wps.cn/officeDocument/2013/wpsCustomData"/>
+  </ds:schemaRefs>
+</ds:datastoreItem>
 </file>
</xml_diff>